<commit_message>
Some changes in lab3 based on created zenity functionality
</commit_message>
<xml_diff>
--- a/Labs/Vcs_lab_problem3.docx
+++ b/Labs/Vcs_lab_problem3.docx
@@ -2183,30 +2183,6 @@
         <w:spacing w:before="0" w:after="0" w:afterAutospacing="0" w:line="360" w:lineRule="atLeast"/>
         <w:textAlignment w:val="baseline"/>
         <w:rPr>
-          <w:color w:val="222222"/>
-        </w:rPr>
-      </w:pPr>
-      <w:proofErr w:type="spellStart"/>
-      <w:proofErr w:type="gramStart"/>
-      <w:r>
-        <w:rPr>
-          <w:color w:val="545454"/>
-          <w:shd w:val="clear" w:color="auto" w:fill="FFFFFF"/>
-        </w:rPr>
-        <w:t>sudo</w:t>
-      </w:r>
-      <w:proofErr w:type="spellEnd"/>
-      <w:proofErr w:type="gramEnd"/>
-      <w:r>
-        <w:rPr>
-          <w:rStyle w:val="apple-converted-space"/>
-          <w:color w:val="545454"/>
-          <w:shd w:val="clear" w:color="auto" w:fill="FFFFFF"/>
-        </w:rPr>
-        <w:t> </w:t>
-      </w:r>
-      <w:r>
-        <w:rPr>
           <w:rStyle w:val="Emphasis"/>
           <w:rFonts w:eastAsiaTheme="majorEastAsia"/>
           <w:b/>
@@ -2216,14 +2192,25 @@
           <w:color w:val="6A6A6A"/>
           <w:shd w:val="clear" w:color="auto" w:fill="FFFFFF"/>
         </w:rPr>
-        <w:t>apt</w:t>
-      </w:r>
+      </w:pPr>
+      <w:proofErr w:type="spellStart"/>
+      <w:proofErr w:type="gramStart"/>
       <w:r>
         <w:rPr>
           <w:color w:val="545454"/>
           <w:shd w:val="clear" w:color="auto" w:fill="FFFFFF"/>
         </w:rPr>
-        <w:t>-</w:t>
+        <w:t>sudo</w:t>
+      </w:r>
+      <w:proofErr w:type="spellEnd"/>
+      <w:proofErr w:type="gramEnd"/>
+      <w:r>
+        <w:rPr>
+          <w:rStyle w:val="apple-converted-space"/>
+          <w:color w:val="545454"/>
+          <w:shd w:val="clear" w:color="auto" w:fill="FFFFFF"/>
+        </w:rPr>
+        <w:t> </w:t>
       </w:r>
       <w:r>
         <w:rPr>
@@ -2236,9 +2223,15 @@
           <w:color w:val="6A6A6A"/>
           <w:shd w:val="clear" w:color="auto" w:fill="FFFFFF"/>
         </w:rPr>
-        <w:t xml:space="preserve">get install </w:t>
-      </w:r>
-      <w:proofErr w:type="spellStart"/>
+        <w:t>apt</w:t>
+      </w:r>
+      <w:r>
+        <w:rPr>
+          <w:color w:val="545454"/>
+          <w:shd w:val="clear" w:color="auto" w:fill="FFFFFF"/>
+        </w:rPr>
+        <w:t>-</w:t>
+      </w:r>
       <w:r>
         <w:rPr>
           <w:rStyle w:val="Emphasis"/>
@@ -2250,9 +2243,310 @@
           <w:color w:val="6A6A6A"/>
           <w:shd w:val="clear" w:color="auto" w:fill="FFFFFF"/>
         </w:rPr>
+        <w:t xml:space="preserve">get install </w:t>
+      </w:r>
+      <w:proofErr w:type="spellStart"/>
+      <w:r>
+        <w:rPr>
+          <w:rStyle w:val="Emphasis"/>
+          <w:rFonts w:eastAsiaTheme="majorEastAsia"/>
+          <w:b/>
+          <w:bCs/>
+          <w:i w:val="0"/>
+          <w:iCs w:val="0"/>
+          <w:color w:val="6A6A6A"/>
+          <w:shd w:val="clear" w:color="auto" w:fill="FFFFFF"/>
+        </w:rPr>
         <w:t>zenity</w:t>
       </w:r>
       <w:proofErr w:type="spellEnd"/>
+    </w:p>
+    <w:p>
+      <w:pPr>
+        <w:rPr>
+          <w:rStyle w:val="Emphasis"/>
+          <w:rFonts w:ascii="Times New Roman" w:eastAsiaTheme="majorEastAsia" w:hAnsi="Times New Roman" w:cs="Times New Roman"/>
+          <w:b/>
+          <w:bCs/>
+          <w:i w:val="0"/>
+          <w:iCs w:val="0"/>
+          <w:color w:val="6A6A6A"/>
+          <w:sz w:val="24"/>
+          <w:szCs w:val="24"/>
+          <w:shd w:val="clear" w:color="auto" w:fill="FFFFFF"/>
+          <w:lang w:eastAsia="en-GB"/>
+        </w:rPr>
+      </w:pPr>
+      <w:r>
+        <w:rPr>
+          <w:rStyle w:val="Emphasis"/>
+          <w:rFonts w:eastAsiaTheme="majorEastAsia"/>
+          <w:b/>
+          <w:bCs/>
+          <w:i w:val="0"/>
+          <w:iCs w:val="0"/>
+          <w:color w:val="6A6A6A"/>
+          <w:shd w:val="clear" w:color="auto" w:fill="FFFFFF"/>
+        </w:rPr>
+        <w:lastRenderedPageBreak/>
+        <w:br w:type="page"/>
+      </w:r>
+    </w:p>
+    <w:p>
+      <w:pPr>
+        <w:rPr>
+          <w:rFonts w:ascii="Times New Roman" w:hAnsi="Times New Roman" w:cs="Times New Roman"/>
+        </w:rPr>
+      </w:pPr>
+      <w:r>
+        <w:rPr>
+          <w:rFonts w:ascii="Times New Roman" w:hAnsi="Times New Roman" w:cs="Times New Roman"/>
+        </w:rPr>
+        <w:lastRenderedPageBreak/>
+        <w:t>(</w:t>
+      </w:r>
+      <w:proofErr w:type="gramStart"/>
+      <w:r>
+        <w:rPr>
+          <w:rFonts w:ascii="Times New Roman" w:hAnsi="Times New Roman" w:cs="Times New Roman"/>
+        </w:rPr>
+        <w:t>function</w:t>
+      </w:r>
+      <w:proofErr w:type="gramEnd"/>
+      <w:r>
+        <w:rPr>
+          <w:rFonts w:ascii="Times New Roman" w:hAnsi="Times New Roman" w:cs="Times New Roman"/>
+        </w:rPr>
+        <w:t xml:space="preserve"> </w:t>
+      </w:r>
+      <w:proofErr w:type="spellStart"/>
+      <w:r>
+        <w:rPr>
+          <w:rFonts w:ascii="Times New Roman" w:hAnsi="Times New Roman" w:cs="Times New Roman"/>
+        </w:rPr>
+        <w:t>squareroot</w:t>
+      </w:r>
+      <w:proofErr w:type="spellEnd"/>
+      <w:r>
+        <w:rPr>
+          <w:rFonts w:ascii="Times New Roman" w:hAnsi="Times New Roman" w:cs="Times New Roman"/>
+        </w:rPr>
+        <w:t>(x) {</w:t>
+      </w:r>
+    </w:p>
+    <w:p>
+      <w:pPr>
+        <w:rPr>
+          <w:rFonts w:ascii="Times New Roman" w:hAnsi="Times New Roman" w:cs="Times New Roman"/>
+        </w:rPr>
+      </w:pPr>
+      <w:r>
+        <w:rPr>
+          <w:rFonts w:ascii="Times New Roman" w:hAnsi="Times New Roman" w:cs="Times New Roman"/>
+        </w:rPr>
+        <w:t xml:space="preserve">    </w:t>
+      </w:r>
+      <w:proofErr w:type="spellStart"/>
+      <w:proofErr w:type="gramStart"/>
+      <w:r>
+        <w:rPr>
+          <w:rFonts w:ascii="Times New Roman" w:hAnsi="Times New Roman" w:cs="Times New Roman"/>
+        </w:rPr>
+        <w:t>prev</w:t>
+      </w:r>
+      <w:proofErr w:type="spellEnd"/>
+      <w:proofErr w:type="gramEnd"/>
+      <w:r>
+        <w:rPr>
+          <w:rFonts w:ascii="Times New Roman" w:hAnsi="Times New Roman" w:cs="Times New Roman"/>
+        </w:rPr>
+        <w:t xml:space="preserve"> = 1000000;</w:t>
+      </w:r>
+      <w:bookmarkStart w:id="0" w:name="_GoBack"/>
+      <w:bookmarkEnd w:id="0"/>
+    </w:p>
+    <w:p>
+      <w:pPr>
+        <w:rPr>
+          <w:rFonts w:ascii="Times New Roman" w:hAnsi="Times New Roman" w:cs="Times New Roman"/>
+        </w:rPr>
+      </w:pPr>
+      <w:r>
+        <w:rPr>
+          <w:rFonts w:ascii="Times New Roman" w:hAnsi="Times New Roman" w:cs="Times New Roman"/>
+        </w:rPr>
+        <w:t xml:space="preserve">    b = 600000;</w:t>
+      </w:r>
+    </w:p>
+    <w:p>
+      <w:pPr>
+        <w:rPr>
+          <w:rFonts w:ascii="Times New Roman" w:hAnsi="Times New Roman" w:cs="Times New Roman"/>
+        </w:rPr>
+      </w:pPr>
+    </w:p>
+    <w:p>
+      <w:pPr>
+        <w:rPr>
+          <w:rFonts w:ascii="Times New Roman" w:hAnsi="Times New Roman" w:cs="Times New Roman"/>
+        </w:rPr>
+      </w:pPr>
+      <w:r>
+        <w:rPr>
+          <w:rFonts w:ascii="Times New Roman" w:hAnsi="Times New Roman" w:cs="Times New Roman"/>
+        </w:rPr>
+        <w:t xml:space="preserve">    </w:t>
+      </w:r>
+      <w:proofErr w:type="gramStart"/>
+      <w:r>
+        <w:rPr>
+          <w:rFonts w:ascii="Times New Roman" w:hAnsi="Times New Roman" w:cs="Times New Roman"/>
+        </w:rPr>
+        <w:t>while</w:t>
+      </w:r>
+      <w:proofErr w:type="gramEnd"/>
+      <w:r>
+        <w:rPr>
+          <w:rFonts w:ascii="Times New Roman" w:hAnsi="Times New Roman" w:cs="Times New Roman"/>
+        </w:rPr>
+        <w:t xml:space="preserve"> (</w:t>
+      </w:r>
+      <w:proofErr w:type="spellStart"/>
+      <w:r>
+        <w:rPr>
+          <w:rFonts w:ascii="Times New Roman" w:hAnsi="Times New Roman" w:cs="Times New Roman"/>
+        </w:rPr>
+        <w:t>prev</w:t>
+      </w:r>
+      <w:proofErr w:type="spellEnd"/>
+      <w:r>
+        <w:rPr>
+          <w:rFonts w:ascii="Times New Roman" w:hAnsi="Times New Roman" w:cs="Times New Roman"/>
+        </w:rPr>
+        <w:t xml:space="preserve"> - b &gt; 1) {</w:t>
+      </w:r>
+    </w:p>
+    <w:p>
+      <w:pPr>
+        <w:rPr>
+          <w:rFonts w:ascii="Times New Roman" w:hAnsi="Times New Roman" w:cs="Times New Roman"/>
+        </w:rPr>
+      </w:pPr>
+      <w:r>
+        <w:rPr>
+          <w:rFonts w:ascii="Times New Roman" w:hAnsi="Times New Roman" w:cs="Times New Roman"/>
+        </w:rPr>
+        <w:t xml:space="preserve">        </w:t>
+      </w:r>
+      <w:proofErr w:type="spellStart"/>
+      <w:proofErr w:type="gramStart"/>
+      <w:r>
+        <w:rPr>
+          <w:rFonts w:ascii="Times New Roman" w:hAnsi="Times New Roman" w:cs="Times New Roman"/>
+        </w:rPr>
+        <w:t>prev</w:t>
+      </w:r>
+      <w:proofErr w:type="spellEnd"/>
+      <w:proofErr w:type="gramEnd"/>
+      <w:r>
+        <w:rPr>
+          <w:rFonts w:ascii="Times New Roman" w:hAnsi="Times New Roman" w:cs="Times New Roman"/>
+        </w:rPr>
+        <w:t xml:space="preserve"> = b;</w:t>
+      </w:r>
+    </w:p>
+    <w:p>
+      <w:pPr>
+        <w:rPr>
+          <w:rFonts w:ascii="Times New Roman" w:hAnsi="Times New Roman" w:cs="Times New Roman"/>
+        </w:rPr>
+      </w:pPr>
+      <w:r>
+        <w:rPr>
+          <w:rFonts w:ascii="Times New Roman" w:hAnsi="Times New Roman" w:cs="Times New Roman"/>
+        </w:rPr>
+        <w:t xml:space="preserve">        b = 1/2 * (b + x/b);</w:t>
+      </w:r>
+    </w:p>
+    <w:p>
+      <w:pPr>
+        <w:rPr>
+          <w:rFonts w:ascii="Times New Roman" w:hAnsi="Times New Roman" w:cs="Times New Roman"/>
+        </w:rPr>
+      </w:pPr>
+      <w:r>
+        <w:rPr>
+          <w:rFonts w:ascii="Times New Roman" w:hAnsi="Times New Roman" w:cs="Times New Roman"/>
+        </w:rPr>
+        <w:t xml:space="preserve">    }</w:t>
+      </w:r>
+    </w:p>
+    <w:p>
+      <w:pPr>
+        <w:rPr>
+          <w:rFonts w:ascii="Times New Roman" w:hAnsi="Times New Roman" w:cs="Times New Roman"/>
+        </w:rPr>
+      </w:pPr>
+      <w:r>
+        <w:rPr>
+          <w:rFonts w:ascii="Times New Roman" w:hAnsi="Times New Roman" w:cs="Times New Roman"/>
+        </w:rPr>
+        <w:t xml:space="preserve">  </w:t>
+      </w:r>
+    </w:p>
+    <w:p>
+      <w:pPr>
+        <w:rPr>
+          <w:rFonts w:ascii="Times New Roman" w:hAnsi="Times New Roman" w:cs="Times New Roman"/>
+        </w:rPr>
+      </w:pPr>
+      <w:r>
+        <w:rPr>
+          <w:rFonts w:ascii="Times New Roman" w:hAnsi="Times New Roman" w:cs="Times New Roman"/>
+        </w:rPr>
+        <w:t xml:space="preserve">    </w:t>
+      </w:r>
+      <w:proofErr w:type="gramStart"/>
+      <w:r>
+        <w:rPr>
+          <w:rFonts w:ascii="Times New Roman" w:hAnsi="Times New Roman" w:cs="Times New Roman"/>
+        </w:rPr>
+        <w:t>return</w:t>
+      </w:r>
+      <w:proofErr w:type="gramEnd"/>
+      <w:r>
+        <w:rPr>
+          <w:rFonts w:ascii="Times New Roman" w:hAnsi="Times New Roman" w:cs="Times New Roman"/>
+        </w:rPr>
+        <w:t xml:space="preserve"> b;</w:t>
+      </w:r>
+    </w:p>
+    <w:p>
+      <w:pPr>
+        <w:rPr>
+          <w:rFonts w:ascii="Times New Roman" w:hAnsi="Times New Roman" w:cs="Times New Roman"/>
+        </w:rPr>
+      </w:pPr>
+      <w:proofErr w:type="gramStart"/>
+      <w:r>
+        <w:rPr>
+          <w:rFonts w:ascii="Times New Roman" w:hAnsi="Times New Roman" w:cs="Times New Roman"/>
+        </w:rPr>
+        <w:t>})(</w:t>
+      </w:r>
+      <w:proofErr w:type="gramEnd"/>
+      <w:r>
+        <w:rPr>
+          <w:rFonts w:ascii="Times New Roman" w:hAnsi="Times New Roman" w:cs="Times New Roman"/>
+        </w:rPr>
+        <w:t>100);</w:t>
+      </w:r>
+      <w:r>
+        <w:rPr>
+          <w:rFonts w:ascii="Times New Roman" w:hAnsi="Times New Roman" w:cs="Times New Roman"/>
+        </w:rPr>
+        <w:br w:type="page"/>
+      </w:r>
     </w:p>
     <w:p>
       <w:pPr>
@@ -2815,14 +3109,17 @@
               <w:ind w:left="0"/>
               <w:rPr>
                 <w:rFonts w:ascii="Times New Roman" w:hAnsi="Times New Roman" w:cs="Times New Roman"/>
+                <w:lang w:val="ru-RU"/>
               </w:rPr>
             </w:pPr>
-            <w:r>
-              <w:rPr>
-                <w:rFonts w:ascii="Times New Roman" w:hAnsi="Times New Roman" w:cs="Times New Roman"/>
-              </w:rPr>
-              <w:t>Not</w:t>
-            </w:r>
+            <w:proofErr w:type="spellStart"/>
+            <w:r>
+              <w:rPr>
+                <w:rFonts w:ascii="Times New Roman" w:hAnsi="Times New Roman" w:cs="Times New Roman"/>
+              </w:rPr>
+              <w:t>Div</w:t>
+            </w:r>
+            <w:proofErr w:type="spellEnd"/>
           </w:p>
         </w:tc>
         <w:tc>
@@ -2843,7 +3140,7 @@
                 <w:rFonts w:ascii="Times New Roman" w:hAnsi="Times New Roman" w:cs="Times New Roman"/>
                 <w:lang w:val="ru-RU"/>
               </w:rPr>
-              <w:t>Отрицание</w:t>
+              <w:t>Деление</w:t>
             </w:r>
           </w:p>
         </w:tc>
@@ -2863,7 +3160,13 @@
               <w:rPr>
                 <w:rFonts w:ascii="Times New Roman" w:hAnsi="Times New Roman" w:cs="Times New Roman"/>
               </w:rPr>
-              <w:t>neg.sh</w:t>
+              <w:t>div</w:t>
+            </w:r>
+            <w:r>
+              <w:rPr>
+                <w:rFonts w:ascii="Times New Roman" w:hAnsi="Times New Roman" w:cs="Times New Roman"/>
+              </w:rPr>
+              <w:t>.sh</w:t>
             </w:r>
           </w:p>
         </w:tc>
@@ -2879,13 +3182,11 @@
               <w:ind w:left="0"/>
               <w:rPr>
                 <w:rFonts w:ascii="Times New Roman" w:hAnsi="Times New Roman" w:cs="Times New Roman"/>
-                <w:lang w:val="ru-RU"/>
               </w:rPr>
             </w:pPr>
             <w:r>
               <w:rPr>
                 <w:rFonts w:ascii="Times New Roman" w:hAnsi="Times New Roman" w:cs="Times New Roman"/>
-                <w:lang w:val="ru-RU"/>
               </w:rPr>
               <w:t>5</w:t>
             </w:r>
@@ -2907,7 +3208,7 @@
               <w:rPr>
                 <w:rFonts w:ascii="Times New Roman" w:hAnsi="Times New Roman" w:cs="Times New Roman"/>
               </w:rPr>
-              <w:t>And</w:t>
+              <w:t>Mod</w:t>
             </w:r>
           </w:p>
         </w:tc>
@@ -2929,7 +3230,7 @@
                 <w:rFonts w:ascii="Times New Roman" w:hAnsi="Times New Roman" w:cs="Times New Roman"/>
                 <w:lang w:val="ru-RU"/>
               </w:rPr>
-              <w:t>Конъюнкция</w:t>
+              <w:t>Остаток от деления</w:t>
             </w:r>
           </w:p>
         </w:tc>
@@ -2943,13 +3244,14 @@
               <w:ind w:left="0"/>
               <w:rPr>
                 <w:rFonts w:ascii="Times New Roman" w:hAnsi="Times New Roman" w:cs="Times New Roman"/>
+                <w:lang w:val="ru-RU"/>
               </w:rPr>
             </w:pPr>
             <w:r>
               <w:rPr>
                 <w:rFonts w:ascii="Times New Roman" w:hAnsi="Times New Roman" w:cs="Times New Roman"/>
               </w:rPr>
-              <w:t>con.ch</w:t>
+              <w:t>mod.sh</w:t>
             </w:r>
           </w:p>
         </w:tc>
@@ -2965,13 +3267,11 @@
               <w:ind w:left="0"/>
               <w:rPr>
                 <w:rFonts w:ascii="Times New Roman" w:hAnsi="Times New Roman" w:cs="Times New Roman"/>
-                <w:lang w:val="ru-RU"/>
               </w:rPr>
             </w:pPr>
             <w:r>
               <w:rPr>
                 <w:rFonts w:ascii="Times New Roman" w:hAnsi="Times New Roman" w:cs="Times New Roman"/>
-                <w:lang w:val="ru-RU"/>
               </w:rPr>
               <w:t>6</w:t>
             </w:r>
@@ -2993,7 +3293,7 @@
               <w:rPr>
                 <w:rFonts w:ascii="Times New Roman" w:hAnsi="Times New Roman" w:cs="Times New Roman"/>
               </w:rPr>
-              <w:t>Or</w:t>
+              <w:t>Not</w:t>
             </w:r>
           </w:p>
         </w:tc>
@@ -3015,7 +3315,7 @@
                 <w:rFonts w:ascii="Times New Roman" w:hAnsi="Times New Roman" w:cs="Times New Roman"/>
                 <w:lang w:val="ru-RU"/>
               </w:rPr>
-              <w:t>Дизъюнкция</w:t>
+              <w:t>Отрицание</w:t>
             </w:r>
           </w:p>
         </w:tc>
@@ -3035,7 +3335,7 @@
               <w:rPr>
                 <w:rFonts w:ascii="Times New Roman" w:hAnsi="Times New Roman" w:cs="Times New Roman"/>
               </w:rPr>
-              <w:t>dis.sh</w:t>
+              <w:t>neg.sh</w:t>
             </w:r>
           </w:p>
         </w:tc>
@@ -3051,11 +3351,13 @@
               <w:ind w:left="0"/>
               <w:rPr>
                 <w:rFonts w:ascii="Times New Roman" w:hAnsi="Times New Roman" w:cs="Times New Roman"/>
+                <w:lang w:val="ru-RU"/>
               </w:rPr>
             </w:pPr>
             <w:r>
               <w:rPr>
                 <w:rFonts w:ascii="Times New Roman" w:hAnsi="Times New Roman" w:cs="Times New Roman"/>
+                <w:lang w:val="ru-RU"/>
               </w:rPr>
               <w:t>7</w:t>
             </w:r>
@@ -3071,14 +3373,13 @@
               <w:ind w:left="0"/>
               <w:rPr>
                 <w:rFonts w:ascii="Times New Roman" w:hAnsi="Times New Roman" w:cs="Times New Roman"/>
-                <w:lang w:val="ru-RU"/>
               </w:rPr>
             </w:pPr>
             <w:r>
               <w:rPr>
                 <w:rFonts w:ascii="Times New Roman" w:hAnsi="Times New Roman" w:cs="Times New Roman"/>
               </w:rPr>
-              <w:t>Pow2</w:t>
+              <w:t>And</w:t>
             </w:r>
           </w:p>
         </w:tc>
@@ -3100,7 +3401,7 @@
                 <w:rFonts w:ascii="Times New Roman" w:hAnsi="Times New Roman" w:cs="Times New Roman"/>
                 <w:lang w:val="ru-RU"/>
               </w:rPr>
-              <w:t>Возведение в квадрат</w:t>
+              <w:t>Конъюнкция</w:t>
             </w:r>
           </w:p>
         </w:tc>
@@ -3120,7 +3421,7 @@
               <w:rPr>
                 <w:rFonts w:ascii="Times New Roman" w:hAnsi="Times New Roman" w:cs="Times New Roman"/>
               </w:rPr>
-              <w:t>pow2.sh</w:t>
+              <w:t>con.ch</w:t>
             </w:r>
           </w:p>
         </w:tc>
@@ -3144,12 +3445,6 @@
               </w:rPr>
               <w:t>8</w:t>
             </w:r>
-            <w:r>
-              <w:rPr>
-                <w:rFonts w:ascii="Times New Roman" w:hAnsi="Times New Roman" w:cs="Times New Roman"/>
-              </w:rPr>
-              <w:t xml:space="preserve"> *</w:t>
-            </w:r>
           </w:p>
         </w:tc>
         <w:tc>
@@ -3162,17 +3457,14 @@
               <w:ind w:left="0"/>
               <w:rPr>
                 <w:rFonts w:ascii="Times New Roman" w:hAnsi="Times New Roman" w:cs="Times New Roman"/>
-                <w:lang w:val="ru-RU"/>
               </w:rPr>
             </w:pPr>
-            <w:proofErr w:type="spellStart"/>
-            <w:r>
-              <w:rPr>
-                <w:rFonts w:ascii="Times New Roman" w:hAnsi="Times New Roman" w:cs="Times New Roman"/>
-              </w:rPr>
-              <w:t>Sqrt</w:t>
-            </w:r>
-            <w:proofErr w:type="spellEnd"/>
+            <w:r>
+              <w:rPr>
+                <w:rFonts w:ascii="Times New Roman" w:hAnsi="Times New Roman" w:cs="Times New Roman"/>
+              </w:rPr>
+              <w:t>Or</w:t>
+            </w:r>
           </w:p>
         </w:tc>
         <w:tc>
@@ -3193,7 +3485,7 @@
                 <w:rFonts w:ascii="Times New Roman" w:hAnsi="Times New Roman" w:cs="Times New Roman"/>
                 <w:lang w:val="ru-RU"/>
               </w:rPr>
-              <w:t>Извлечение корня</w:t>
+              <w:t>Дизъюнкция</w:t>
             </w:r>
           </w:p>
         </w:tc>
@@ -3213,7 +3505,7 @@
               <w:rPr>
                 <w:rFonts w:ascii="Times New Roman" w:hAnsi="Times New Roman" w:cs="Times New Roman"/>
               </w:rPr>
-              <w:t>sqrt.sh</w:t>
+              <w:t>dis.sh</w:t>
             </w:r>
           </w:p>
         </w:tc>
@@ -3237,12 +3529,6 @@
               </w:rPr>
               <w:t>9</w:t>
             </w:r>
-            <w:r>
-              <w:rPr>
-                <w:rFonts w:ascii="Times New Roman" w:hAnsi="Times New Roman" w:cs="Times New Roman"/>
-              </w:rPr>
-              <w:t xml:space="preserve"> *</w:t>
-            </w:r>
           </w:p>
         </w:tc>
         <w:tc>
@@ -3284,7 +3570,7 @@
                 <w:rFonts w:ascii="Times New Roman" w:hAnsi="Times New Roman" w:cs="Times New Roman"/>
                 <w:lang w:val="ru-RU"/>
               </w:rPr>
-              <w:t>Возведение в степень</w:t>
+              <w:t>Возведение в квадрат</w:t>
             </w:r>
           </w:p>
         </w:tc>
@@ -3349,12 +3635,14 @@
                 <w:lang w:val="ru-RU"/>
               </w:rPr>
             </w:pPr>
-            <w:r>
-              <w:rPr>
-                <w:rFonts w:ascii="Times New Roman" w:hAnsi="Times New Roman" w:cs="Times New Roman"/>
-              </w:rPr>
-              <w:t>Log</w:t>
-            </w:r>
+            <w:proofErr w:type="spellStart"/>
+            <w:r>
+              <w:rPr>
+                <w:rFonts w:ascii="Times New Roman" w:hAnsi="Times New Roman" w:cs="Times New Roman"/>
+              </w:rPr>
+              <w:t>Sqrt</w:t>
+            </w:r>
+            <w:proofErr w:type="spellEnd"/>
           </w:p>
         </w:tc>
         <w:tc>
@@ -3375,7 +3663,7 @@
                 <w:rFonts w:ascii="Times New Roman" w:hAnsi="Times New Roman" w:cs="Times New Roman"/>
                 <w:lang w:val="ru-RU"/>
               </w:rPr>
-              <w:t>Взятие логарифма</w:t>
+              <w:t>Извлечение корня</w:t>
             </w:r>
           </w:p>
         </w:tc>
@@ -3395,7 +3683,7 @@
               <w:rPr>
                 <w:rFonts w:ascii="Times New Roman" w:hAnsi="Times New Roman" w:cs="Times New Roman"/>
               </w:rPr>
-              <w:t>log.sh</w:t>
+              <w:t>sqrt.sh</w:t>
             </w:r>
           </w:p>
         </w:tc>
@@ -3416,7 +3704,6 @@
             <w:r>
               <w:rPr>
                 <w:rFonts w:ascii="Times New Roman" w:hAnsi="Times New Roman" w:cs="Times New Roman"/>
-                <w:lang w:val="ru-RU"/>
               </w:rPr>
               <w:t>11</w:t>
             </w:r>
@@ -3441,12 +3728,14 @@
                 <w:lang w:val="ru-RU"/>
               </w:rPr>
             </w:pPr>
-            <w:r>
-              <w:rPr>
-                <w:rFonts w:ascii="Times New Roman" w:hAnsi="Times New Roman" w:cs="Times New Roman"/>
-              </w:rPr>
-              <w:t>Cos</w:t>
-            </w:r>
+            <w:proofErr w:type="spellStart"/>
+            <w:r>
+              <w:rPr>
+                <w:rFonts w:ascii="Times New Roman" w:hAnsi="Times New Roman" w:cs="Times New Roman"/>
+              </w:rPr>
+              <w:t>Exp</w:t>
+            </w:r>
+            <w:proofErr w:type="spellEnd"/>
           </w:p>
         </w:tc>
         <w:tc>
@@ -3467,7 +3756,7 @@
                 <w:rFonts w:ascii="Times New Roman" w:hAnsi="Times New Roman" w:cs="Times New Roman"/>
                 <w:lang w:val="ru-RU"/>
               </w:rPr>
-              <w:t>Взятие косинуса от числа</w:t>
+              <w:t>Возведение в степень</w:t>
             </w:r>
           </w:p>
         </w:tc>
@@ -3487,7 +3776,13 @@
               <w:rPr>
                 <w:rFonts w:ascii="Times New Roman" w:hAnsi="Times New Roman" w:cs="Times New Roman"/>
               </w:rPr>
-              <w:t>cos.sh</w:t>
+              <w:t>exp</w:t>
+            </w:r>
+            <w:r>
+              <w:rPr>
+                <w:rFonts w:ascii="Times New Roman" w:hAnsi="Times New Roman" w:cs="Times New Roman"/>
+              </w:rPr>
+              <w:t>.sh</w:t>
             </w:r>
           </w:p>
         </w:tc>
@@ -3508,7 +3803,6 @@
             <w:r>
               <w:rPr>
                 <w:rFonts w:ascii="Times New Roman" w:hAnsi="Times New Roman" w:cs="Times New Roman"/>
-                <w:lang w:val="ru-RU"/>
               </w:rPr>
               <w:t>12</w:t>
             </w:r>
@@ -3530,13 +3824,14 @@
               <w:ind w:left="0"/>
               <w:rPr>
                 <w:rFonts w:ascii="Times New Roman" w:hAnsi="Times New Roman" w:cs="Times New Roman"/>
+                <w:lang w:val="ru-RU"/>
               </w:rPr>
             </w:pPr>
             <w:r>
               <w:rPr>
                 <w:rFonts w:ascii="Times New Roman" w:hAnsi="Times New Roman" w:cs="Times New Roman"/>
               </w:rPr>
-              <w:t>Sin</w:t>
+              <w:t>Log</w:t>
             </w:r>
           </w:p>
         </w:tc>
@@ -3558,7 +3853,7 @@
                 <w:rFonts w:ascii="Times New Roman" w:hAnsi="Times New Roman" w:cs="Times New Roman"/>
                 <w:lang w:val="ru-RU"/>
               </w:rPr>
-              <w:t>Взятие синуса от числа</w:t>
+              <w:t>Взятие логарифма</w:t>
             </w:r>
           </w:p>
         </w:tc>
@@ -3578,7 +3873,7 @@
               <w:rPr>
                 <w:rFonts w:ascii="Times New Roman" w:hAnsi="Times New Roman" w:cs="Times New Roman"/>
               </w:rPr>
-              <w:t>sin.sh</w:t>
+              <w:t>log.sh</w:t>
             </w:r>
           </w:p>
         </w:tc>
@@ -3599,6 +3894,7 @@
             <w:r>
               <w:rPr>
                 <w:rFonts w:ascii="Times New Roman" w:hAnsi="Times New Roman" w:cs="Times New Roman"/>
+                <w:lang w:val="ru-RU"/>
               </w:rPr>
               <w:t>13</w:t>
             </w:r>
@@ -3606,7 +3902,7 @@
               <w:rPr>
                 <w:rFonts w:ascii="Times New Roman" w:hAnsi="Times New Roman" w:cs="Times New Roman"/>
               </w:rPr>
-              <w:t xml:space="preserve"> **</w:t>
+              <w:t xml:space="preserve"> *</w:t>
             </w:r>
           </w:p>
         </w:tc>
@@ -3620,13 +3916,14 @@
               <w:ind w:left="0"/>
               <w:rPr>
                 <w:rFonts w:ascii="Times New Roman" w:hAnsi="Times New Roman" w:cs="Times New Roman"/>
+                <w:lang w:val="ru-RU"/>
               </w:rPr>
             </w:pPr>
             <w:r>
               <w:rPr>
                 <w:rFonts w:ascii="Times New Roman" w:hAnsi="Times New Roman" w:cs="Times New Roman"/>
               </w:rPr>
-              <w:t>Main dialog</w:t>
+              <w:t>Cos</w:t>
             </w:r>
           </w:p>
         </w:tc>
@@ -3648,7 +3945,7 @@
                 <w:rFonts w:ascii="Times New Roman" w:hAnsi="Times New Roman" w:cs="Times New Roman"/>
                 <w:lang w:val="ru-RU"/>
               </w:rPr>
-              <w:t>Создание файла-точки входа</w:t>
+              <w:t>Взятие косинуса от числа</w:t>
             </w:r>
           </w:p>
         </w:tc>
@@ -3662,6 +3959,187 @@
               <w:ind w:left="0"/>
               <w:rPr>
                 <w:rFonts w:ascii="Times New Roman" w:hAnsi="Times New Roman" w:cs="Times New Roman"/>
+              </w:rPr>
+            </w:pPr>
+            <w:r>
+              <w:rPr>
+                <w:rFonts w:ascii="Times New Roman" w:hAnsi="Times New Roman" w:cs="Times New Roman"/>
+              </w:rPr>
+              <w:t>cos.sh</w:t>
+            </w:r>
+          </w:p>
+        </w:tc>
+      </w:tr>
+      <w:tr>
+        <w:tc>
+          <w:tcPr>
+            <w:tcW w:w="1543" w:type="dxa"/>
+          </w:tcPr>
+          <w:p>
+            <w:pPr>
+              <w:pStyle w:val="ListParagraph"/>
+              <w:ind w:left="0"/>
+              <w:rPr>
+                <w:rFonts w:ascii="Times New Roman" w:hAnsi="Times New Roman" w:cs="Times New Roman"/>
+              </w:rPr>
+            </w:pPr>
+            <w:r>
+              <w:rPr>
+                <w:rFonts w:ascii="Times New Roman" w:hAnsi="Times New Roman" w:cs="Times New Roman"/>
+                <w:lang w:val="ru-RU"/>
+              </w:rPr>
+              <w:t>14</w:t>
+            </w:r>
+            <w:r>
+              <w:rPr>
+                <w:rFonts w:ascii="Times New Roman" w:hAnsi="Times New Roman" w:cs="Times New Roman"/>
+              </w:rPr>
+              <w:t xml:space="preserve"> *</w:t>
+            </w:r>
+          </w:p>
+        </w:tc>
+        <w:tc>
+          <w:tcPr>
+            <w:tcW w:w="1418" w:type="dxa"/>
+          </w:tcPr>
+          <w:p>
+            <w:pPr>
+              <w:pStyle w:val="ListParagraph"/>
+              <w:ind w:left="0"/>
+              <w:rPr>
+                <w:rFonts w:ascii="Times New Roman" w:hAnsi="Times New Roman" w:cs="Times New Roman"/>
+              </w:rPr>
+            </w:pPr>
+            <w:r>
+              <w:rPr>
+                <w:rFonts w:ascii="Times New Roman" w:hAnsi="Times New Roman" w:cs="Times New Roman"/>
+              </w:rPr>
+              <w:t>Sin</w:t>
+            </w:r>
+          </w:p>
+        </w:tc>
+        <w:tc>
+          <w:tcPr>
+            <w:tcW w:w="3317" w:type="dxa"/>
+          </w:tcPr>
+          <w:p>
+            <w:pPr>
+              <w:pStyle w:val="ListParagraph"/>
+              <w:ind w:left="0"/>
+              <w:rPr>
+                <w:rFonts w:ascii="Times New Roman" w:hAnsi="Times New Roman" w:cs="Times New Roman"/>
+                <w:lang w:val="ru-RU"/>
+              </w:rPr>
+            </w:pPr>
+            <w:r>
+              <w:rPr>
+                <w:rFonts w:ascii="Times New Roman" w:hAnsi="Times New Roman" w:cs="Times New Roman"/>
+                <w:lang w:val="ru-RU"/>
+              </w:rPr>
+              <w:t>Взятие синуса от числа</w:t>
+            </w:r>
+          </w:p>
+        </w:tc>
+        <w:tc>
+          <w:tcPr>
+            <w:tcW w:w="2018" w:type="dxa"/>
+          </w:tcPr>
+          <w:p>
+            <w:pPr>
+              <w:pStyle w:val="ListParagraph"/>
+              <w:ind w:left="0"/>
+              <w:rPr>
+                <w:rFonts w:ascii="Times New Roman" w:hAnsi="Times New Roman" w:cs="Times New Roman"/>
+              </w:rPr>
+            </w:pPr>
+            <w:r>
+              <w:rPr>
+                <w:rFonts w:ascii="Times New Roman" w:hAnsi="Times New Roman" w:cs="Times New Roman"/>
+              </w:rPr>
+              <w:t>sin.sh</w:t>
+            </w:r>
+          </w:p>
+        </w:tc>
+      </w:tr>
+      <w:tr>
+        <w:tc>
+          <w:tcPr>
+            <w:tcW w:w="1543" w:type="dxa"/>
+          </w:tcPr>
+          <w:p>
+            <w:pPr>
+              <w:pStyle w:val="ListParagraph"/>
+              <w:ind w:left="0"/>
+              <w:rPr>
+                <w:rFonts w:ascii="Times New Roman" w:hAnsi="Times New Roman" w:cs="Times New Roman"/>
+              </w:rPr>
+            </w:pPr>
+            <w:r>
+              <w:rPr>
+                <w:rFonts w:ascii="Times New Roman" w:hAnsi="Times New Roman" w:cs="Times New Roman"/>
+              </w:rPr>
+              <w:t>15</w:t>
+            </w:r>
+            <w:r>
+              <w:rPr>
+                <w:rFonts w:ascii="Times New Roman" w:hAnsi="Times New Roman" w:cs="Times New Roman"/>
+              </w:rPr>
+              <w:t xml:space="preserve"> **</w:t>
+            </w:r>
+          </w:p>
+        </w:tc>
+        <w:tc>
+          <w:tcPr>
+            <w:tcW w:w="1418" w:type="dxa"/>
+          </w:tcPr>
+          <w:p>
+            <w:pPr>
+              <w:pStyle w:val="ListParagraph"/>
+              <w:ind w:left="0"/>
+              <w:rPr>
+                <w:rFonts w:ascii="Times New Roman" w:hAnsi="Times New Roman" w:cs="Times New Roman"/>
+              </w:rPr>
+            </w:pPr>
+            <w:r>
+              <w:rPr>
+                <w:rFonts w:ascii="Times New Roman" w:hAnsi="Times New Roman" w:cs="Times New Roman"/>
+              </w:rPr>
+              <w:t>Main dialog</w:t>
+            </w:r>
+          </w:p>
+        </w:tc>
+        <w:tc>
+          <w:tcPr>
+            <w:tcW w:w="3317" w:type="dxa"/>
+          </w:tcPr>
+          <w:p>
+            <w:pPr>
+              <w:pStyle w:val="ListParagraph"/>
+              <w:ind w:left="0"/>
+              <w:rPr>
+                <w:rFonts w:ascii="Times New Roman" w:hAnsi="Times New Roman" w:cs="Times New Roman"/>
+                <w:lang w:val="ru-RU"/>
+              </w:rPr>
+            </w:pPr>
+            <w:r>
+              <w:rPr>
+                <w:rFonts w:ascii="Times New Roman" w:hAnsi="Times New Roman" w:cs="Times New Roman"/>
+                <w:lang w:val="ru-RU"/>
+              </w:rPr>
+              <w:t>Создание файла-точки входа</w:t>
+            </w:r>
+          </w:p>
+        </w:tc>
+        <w:tc>
+          <w:tcPr>
+            <w:tcW w:w="2018" w:type="dxa"/>
+          </w:tcPr>
+          <w:p>
+            <w:pPr>
+              <w:pStyle w:val="ListParagraph"/>
+              <w:ind w:left="0"/>
+              <w:rPr>
+                <w:rFonts w:ascii="Times New Roman" w:hAnsi="Times New Roman" w:cs="Times New Roman"/>
                 <w:lang w:val="ru-RU"/>
               </w:rPr>
             </w:pPr>
@@ -3734,16 +4212,7 @@
           <w:rFonts w:ascii="Times New Roman" w:hAnsi="Times New Roman" w:cs="Times New Roman"/>
           <w:lang w:val="ru-RU"/>
         </w:rPr>
-        <w:t>Внести изменения в свою ветку и занести их результаты на сервер</w:t>
-      </w:r>
-      <w:bookmarkStart w:id="0" w:name="_GoBack"/>
-      <w:bookmarkEnd w:id="0"/>
-      <w:r>
-        <w:rPr>
-          <w:rFonts w:ascii="Times New Roman" w:hAnsi="Times New Roman" w:cs="Times New Roman"/>
-          <w:lang w:val="ru-RU"/>
-        </w:rPr>
-        <w:t>.</w:t>
+        <w:t>Внести изменения в свою ветку и занести их результаты на сервер.</w:t>
       </w:r>
     </w:p>
     <w:p>
@@ -5715,6 +6184,69 @@
       <w:szCs w:val="24"/>
     </w:rPr>
   </w:style>
+  <w:style w:type="paragraph" w:styleId="HTMLPreformatted">
+    <w:name w:val="HTML Preformatted"/>
+    <w:basedOn w:val="Normal"/>
+    <w:link w:val="HTMLPreformattedChar"/>
+    <w:uiPriority w:val="99"/>
+    <w:semiHidden/>
+    <w:unhideWhenUsed/>
+    <w:rsid w:val="006F6477"/>
+    <w:pPr>
+      <w:tabs>
+        <w:tab w:val="left" w:pos="916"/>
+        <w:tab w:val="left" w:pos="1832"/>
+        <w:tab w:val="left" w:pos="2748"/>
+        <w:tab w:val="left" w:pos="3664"/>
+        <w:tab w:val="left" w:pos="4580"/>
+        <w:tab w:val="left" w:pos="5496"/>
+        <w:tab w:val="left" w:pos="6412"/>
+        <w:tab w:val="left" w:pos="7328"/>
+        <w:tab w:val="left" w:pos="8244"/>
+        <w:tab w:val="left" w:pos="9160"/>
+        <w:tab w:val="left" w:pos="10076"/>
+        <w:tab w:val="left" w:pos="10992"/>
+        <w:tab w:val="left" w:pos="11908"/>
+        <w:tab w:val="left" w:pos="12824"/>
+        <w:tab w:val="left" w:pos="13740"/>
+        <w:tab w:val="left" w:pos="14656"/>
+      </w:tabs>
+      <w:spacing w:after="0" w:line="240" w:lineRule="auto"/>
+    </w:pPr>
+    <w:rPr>
+      <w:rFonts w:ascii="Courier New" w:eastAsia="Times New Roman" w:hAnsi="Courier New" w:cs="Courier New"/>
+      <w:sz w:val="20"/>
+      <w:szCs w:val="20"/>
+      <w:lang w:eastAsia="en-GB"/>
+    </w:rPr>
+  </w:style>
+  <w:style w:type="character" w:customStyle="1" w:styleId="HTMLPreformattedChar">
+    <w:name w:val="HTML Preformatted Char"/>
+    <w:basedOn w:val="DefaultParagraphFont"/>
+    <w:link w:val="HTMLPreformatted"/>
+    <w:uiPriority w:val="99"/>
+    <w:semiHidden/>
+    <w:rsid w:val="006F6477"/>
+    <w:rPr>
+      <w:rFonts w:ascii="Courier New" w:eastAsia="Times New Roman" w:hAnsi="Courier New" w:cs="Courier New"/>
+      <w:sz w:val="20"/>
+      <w:szCs w:val="20"/>
+      <w:lang w:eastAsia="en-GB"/>
+    </w:rPr>
+  </w:style>
+  <w:style w:type="character" w:styleId="HTMLCode">
+    <w:name w:val="HTML Code"/>
+    <w:basedOn w:val="DefaultParagraphFont"/>
+    <w:uiPriority w:val="99"/>
+    <w:semiHidden/>
+    <w:unhideWhenUsed/>
+    <w:rsid w:val="006F6477"/>
+    <w:rPr>
+      <w:rFonts w:ascii="Courier New" w:eastAsia="Times New Roman" w:hAnsi="Courier New" w:cs="Courier New"/>
+      <w:sz w:val="20"/>
+      <w:szCs w:val="20"/>
+    </w:rPr>
+  </w:style>
 </w:styles>
 </file>
 

</xml_diff>

<commit_message>
Added bc part for sin and cos in tasks
</commit_message>
<xml_diff>
--- a/Labs/Vcs_lab_problem3.docx
+++ b/Labs/Vcs_lab_problem3.docx
@@ -2303,21 +2303,7 @@
           <w:rFonts w:ascii="Times New Roman" w:hAnsi="Times New Roman" w:cs="Times New Roman"/>
         </w:rPr>
         <w:lastRenderedPageBreak/>
-        <w:t>(</w:t>
-      </w:r>
-      <w:proofErr w:type="gramStart"/>
-      <w:r>
-        <w:rPr>
-          <w:rFonts w:ascii="Times New Roman" w:hAnsi="Times New Roman" w:cs="Times New Roman"/>
-        </w:rPr>
-        <w:t>function</w:t>
-      </w:r>
-      <w:proofErr w:type="gramEnd"/>
-      <w:r>
-        <w:rPr>
-          <w:rFonts w:ascii="Times New Roman" w:hAnsi="Times New Roman" w:cs="Times New Roman"/>
-        </w:rPr>
-        <w:t xml:space="preserve"> </w:t>
+        <w:t xml:space="preserve">(function </w:t>
       </w:r>
       <w:proofErr w:type="spellStart"/>
       <w:r>
@@ -2347,7 +2333,6 @@
         <w:t xml:space="preserve">    </w:t>
       </w:r>
       <w:proofErr w:type="spellStart"/>
-      <w:proofErr w:type="gramStart"/>
       <w:r>
         <w:rPr>
           <w:rFonts w:ascii="Times New Roman" w:hAnsi="Times New Roman" w:cs="Times New Roman"/>
@@ -2355,192 +2340,153 @@
         <w:t>prev</w:t>
       </w:r>
       <w:proofErr w:type="spellEnd"/>
-      <w:proofErr w:type="gramEnd"/>
       <w:r>
         <w:rPr>
           <w:rFonts w:ascii="Times New Roman" w:hAnsi="Times New Roman" w:cs="Times New Roman"/>
         </w:rPr>
         <w:t xml:space="preserve"> = 1000000;</w:t>
+      </w:r>
+    </w:p>
+    <w:p>
+      <w:pPr>
+        <w:rPr>
+          <w:rFonts w:ascii="Times New Roman" w:hAnsi="Times New Roman" w:cs="Times New Roman"/>
+        </w:rPr>
+      </w:pPr>
+      <w:r>
+        <w:rPr>
+          <w:rFonts w:ascii="Times New Roman" w:hAnsi="Times New Roman" w:cs="Times New Roman"/>
+        </w:rPr>
+        <w:t xml:space="preserve">    b = 600000;</w:t>
+      </w:r>
+    </w:p>
+    <w:p>
+      <w:pPr>
+        <w:rPr>
+          <w:rFonts w:ascii="Times New Roman" w:hAnsi="Times New Roman" w:cs="Times New Roman"/>
+        </w:rPr>
+      </w:pPr>
+    </w:p>
+    <w:p>
+      <w:pPr>
+        <w:rPr>
+          <w:rFonts w:ascii="Times New Roman" w:hAnsi="Times New Roman" w:cs="Times New Roman"/>
+        </w:rPr>
+      </w:pPr>
+      <w:r>
+        <w:rPr>
+          <w:rFonts w:ascii="Times New Roman" w:hAnsi="Times New Roman" w:cs="Times New Roman"/>
+        </w:rPr>
+        <w:t xml:space="preserve">    while (</w:t>
+      </w:r>
+      <w:proofErr w:type="spellStart"/>
+      <w:r>
+        <w:rPr>
+          <w:rFonts w:ascii="Times New Roman" w:hAnsi="Times New Roman" w:cs="Times New Roman"/>
+        </w:rPr>
+        <w:t>prev</w:t>
+      </w:r>
+      <w:proofErr w:type="spellEnd"/>
+      <w:r>
+        <w:rPr>
+          <w:rFonts w:ascii="Times New Roman" w:hAnsi="Times New Roman" w:cs="Times New Roman"/>
+        </w:rPr>
+        <w:t xml:space="preserve"> - b &gt; 1) {</w:t>
+      </w:r>
+    </w:p>
+    <w:p>
+      <w:pPr>
+        <w:rPr>
+          <w:rFonts w:ascii="Times New Roman" w:hAnsi="Times New Roman" w:cs="Times New Roman"/>
+        </w:rPr>
+      </w:pPr>
+      <w:r>
+        <w:rPr>
+          <w:rFonts w:ascii="Times New Roman" w:hAnsi="Times New Roman" w:cs="Times New Roman"/>
+        </w:rPr>
+        <w:t xml:space="preserve">        </w:t>
+      </w:r>
+      <w:proofErr w:type="spellStart"/>
+      <w:r>
+        <w:rPr>
+          <w:rFonts w:ascii="Times New Roman" w:hAnsi="Times New Roman" w:cs="Times New Roman"/>
+        </w:rPr>
+        <w:t>prev</w:t>
+      </w:r>
+      <w:proofErr w:type="spellEnd"/>
+      <w:r>
+        <w:rPr>
+          <w:rFonts w:ascii="Times New Roman" w:hAnsi="Times New Roman" w:cs="Times New Roman"/>
+        </w:rPr>
+        <w:t xml:space="preserve"> = b;</w:t>
+      </w:r>
+    </w:p>
+    <w:p>
+      <w:pPr>
+        <w:rPr>
+          <w:rFonts w:ascii="Times New Roman" w:hAnsi="Times New Roman" w:cs="Times New Roman"/>
+        </w:rPr>
+      </w:pPr>
+      <w:r>
+        <w:rPr>
+          <w:rFonts w:ascii="Times New Roman" w:hAnsi="Times New Roman" w:cs="Times New Roman"/>
+        </w:rPr>
+        <w:t xml:space="preserve">        b = 1/2 * (b + x/b);</w:t>
+      </w:r>
+    </w:p>
+    <w:p>
+      <w:pPr>
+        <w:rPr>
+          <w:rFonts w:ascii="Times New Roman" w:hAnsi="Times New Roman" w:cs="Times New Roman"/>
+        </w:rPr>
+      </w:pPr>
+      <w:r>
+        <w:rPr>
+          <w:rFonts w:ascii="Times New Roman" w:hAnsi="Times New Roman" w:cs="Times New Roman"/>
+        </w:rPr>
+        <w:t xml:space="preserve">    }</w:t>
+      </w:r>
+    </w:p>
+    <w:p>
+      <w:pPr>
+        <w:rPr>
+          <w:rFonts w:ascii="Times New Roman" w:hAnsi="Times New Roman" w:cs="Times New Roman"/>
+        </w:rPr>
+      </w:pPr>
+      <w:r>
+        <w:rPr>
+          <w:rFonts w:ascii="Times New Roman" w:hAnsi="Times New Roman" w:cs="Times New Roman"/>
+        </w:rPr>
+        <w:t xml:space="preserve">  </w:t>
+      </w:r>
+    </w:p>
+    <w:p>
+      <w:pPr>
+        <w:rPr>
+          <w:rFonts w:ascii="Times New Roman" w:hAnsi="Times New Roman" w:cs="Times New Roman"/>
+        </w:rPr>
+      </w:pPr>
+      <w:r>
+        <w:rPr>
+          <w:rFonts w:ascii="Times New Roman" w:hAnsi="Times New Roman" w:cs="Times New Roman"/>
+        </w:rPr>
+        <w:t xml:space="preserve">    return b;</w:t>
+      </w:r>
+    </w:p>
+    <w:p>
+      <w:pPr>
+        <w:rPr>
+          <w:rFonts w:ascii="Times New Roman" w:hAnsi="Times New Roman" w:cs="Times New Roman"/>
+        </w:rPr>
+      </w:pPr>
+      <w:r>
+        <w:rPr>
+          <w:rFonts w:ascii="Times New Roman" w:hAnsi="Times New Roman" w:cs="Times New Roman"/>
+        </w:rPr>
+        <w:t>})(100);</w:t>
       </w:r>
       <w:bookmarkStart w:id="0" w:name="_GoBack"/>
       <w:bookmarkEnd w:id="0"/>
-    </w:p>
-    <w:p>
-      <w:pPr>
-        <w:rPr>
-          <w:rFonts w:ascii="Times New Roman" w:hAnsi="Times New Roman" w:cs="Times New Roman"/>
-        </w:rPr>
-      </w:pPr>
-      <w:r>
-        <w:rPr>
-          <w:rFonts w:ascii="Times New Roman" w:hAnsi="Times New Roman" w:cs="Times New Roman"/>
-        </w:rPr>
-        <w:t xml:space="preserve">    b = 600000;</w:t>
-      </w:r>
-    </w:p>
-    <w:p>
-      <w:pPr>
-        <w:rPr>
-          <w:rFonts w:ascii="Times New Roman" w:hAnsi="Times New Roman" w:cs="Times New Roman"/>
-        </w:rPr>
-      </w:pPr>
-    </w:p>
-    <w:p>
-      <w:pPr>
-        <w:rPr>
-          <w:rFonts w:ascii="Times New Roman" w:hAnsi="Times New Roman" w:cs="Times New Roman"/>
-        </w:rPr>
-      </w:pPr>
-      <w:r>
-        <w:rPr>
-          <w:rFonts w:ascii="Times New Roman" w:hAnsi="Times New Roman" w:cs="Times New Roman"/>
-        </w:rPr>
-        <w:t xml:space="preserve">    </w:t>
-      </w:r>
-      <w:proofErr w:type="gramStart"/>
-      <w:r>
-        <w:rPr>
-          <w:rFonts w:ascii="Times New Roman" w:hAnsi="Times New Roman" w:cs="Times New Roman"/>
-        </w:rPr>
-        <w:t>while</w:t>
-      </w:r>
-      <w:proofErr w:type="gramEnd"/>
-      <w:r>
-        <w:rPr>
-          <w:rFonts w:ascii="Times New Roman" w:hAnsi="Times New Roman" w:cs="Times New Roman"/>
-        </w:rPr>
-        <w:t xml:space="preserve"> (</w:t>
-      </w:r>
-      <w:proofErr w:type="spellStart"/>
-      <w:r>
-        <w:rPr>
-          <w:rFonts w:ascii="Times New Roman" w:hAnsi="Times New Roman" w:cs="Times New Roman"/>
-        </w:rPr>
-        <w:t>prev</w:t>
-      </w:r>
-      <w:proofErr w:type="spellEnd"/>
-      <w:r>
-        <w:rPr>
-          <w:rFonts w:ascii="Times New Roman" w:hAnsi="Times New Roman" w:cs="Times New Roman"/>
-        </w:rPr>
-        <w:t xml:space="preserve"> - b &gt; 1) {</w:t>
-      </w:r>
-    </w:p>
-    <w:p>
-      <w:pPr>
-        <w:rPr>
-          <w:rFonts w:ascii="Times New Roman" w:hAnsi="Times New Roman" w:cs="Times New Roman"/>
-        </w:rPr>
-      </w:pPr>
-      <w:r>
-        <w:rPr>
-          <w:rFonts w:ascii="Times New Roman" w:hAnsi="Times New Roman" w:cs="Times New Roman"/>
-        </w:rPr>
-        <w:t xml:space="preserve">        </w:t>
-      </w:r>
-      <w:proofErr w:type="spellStart"/>
-      <w:proofErr w:type="gramStart"/>
-      <w:r>
-        <w:rPr>
-          <w:rFonts w:ascii="Times New Roman" w:hAnsi="Times New Roman" w:cs="Times New Roman"/>
-        </w:rPr>
-        <w:t>prev</w:t>
-      </w:r>
-      <w:proofErr w:type="spellEnd"/>
-      <w:proofErr w:type="gramEnd"/>
-      <w:r>
-        <w:rPr>
-          <w:rFonts w:ascii="Times New Roman" w:hAnsi="Times New Roman" w:cs="Times New Roman"/>
-        </w:rPr>
-        <w:t xml:space="preserve"> = b;</w:t>
-      </w:r>
-    </w:p>
-    <w:p>
-      <w:pPr>
-        <w:rPr>
-          <w:rFonts w:ascii="Times New Roman" w:hAnsi="Times New Roman" w:cs="Times New Roman"/>
-        </w:rPr>
-      </w:pPr>
-      <w:r>
-        <w:rPr>
-          <w:rFonts w:ascii="Times New Roman" w:hAnsi="Times New Roman" w:cs="Times New Roman"/>
-        </w:rPr>
-        <w:t xml:space="preserve">        b = 1/2 * (b + x/b);</w:t>
-      </w:r>
-    </w:p>
-    <w:p>
-      <w:pPr>
-        <w:rPr>
-          <w:rFonts w:ascii="Times New Roman" w:hAnsi="Times New Roman" w:cs="Times New Roman"/>
-        </w:rPr>
-      </w:pPr>
-      <w:r>
-        <w:rPr>
-          <w:rFonts w:ascii="Times New Roman" w:hAnsi="Times New Roman" w:cs="Times New Roman"/>
-        </w:rPr>
-        <w:t xml:space="preserve">    }</w:t>
-      </w:r>
-    </w:p>
-    <w:p>
-      <w:pPr>
-        <w:rPr>
-          <w:rFonts w:ascii="Times New Roman" w:hAnsi="Times New Roman" w:cs="Times New Roman"/>
-        </w:rPr>
-      </w:pPr>
-      <w:r>
-        <w:rPr>
-          <w:rFonts w:ascii="Times New Roman" w:hAnsi="Times New Roman" w:cs="Times New Roman"/>
-        </w:rPr>
-        <w:t xml:space="preserve">  </w:t>
-      </w:r>
-    </w:p>
-    <w:p>
-      <w:pPr>
-        <w:rPr>
-          <w:rFonts w:ascii="Times New Roman" w:hAnsi="Times New Roman" w:cs="Times New Roman"/>
-        </w:rPr>
-      </w:pPr>
-      <w:r>
-        <w:rPr>
-          <w:rFonts w:ascii="Times New Roman" w:hAnsi="Times New Roman" w:cs="Times New Roman"/>
-        </w:rPr>
-        <w:t xml:space="preserve">    </w:t>
-      </w:r>
-      <w:proofErr w:type="gramStart"/>
-      <w:r>
-        <w:rPr>
-          <w:rFonts w:ascii="Times New Roman" w:hAnsi="Times New Roman" w:cs="Times New Roman"/>
-        </w:rPr>
-        <w:t>return</w:t>
-      </w:r>
-      <w:proofErr w:type="gramEnd"/>
-      <w:r>
-        <w:rPr>
-          <w:rFonts w:ascii="Times New Roman" w:hAnsi="Times New Roman" w:cs="Times New Roman"/>
-        </w:rPr>
-        <w:t xml:space="preserve"> b;</w:t>
-      </w:r>
-    </w:p>
-    <w:p>
-      <w:pPr>
-        <w:rPr>
-          <w:rFonts w:ascii="Times New Roman" w:hAnsi="Times New Roman" w:cs="Times New Roman"/>
-        </w:rPr>
-      </w:pPr>
-      <w:proofErr w:type="gramStart"/>
-      <w:r>
-        <w:rPr>
-          <w:rFonts w:ascii="Times New Roman" w:hAnsi="Times New Roman" w:cs="Times New Roman"/>
-        </w:rPr>
-        <w:t>})(</w:t>
-      </w:r>
-      <w:proofErr w:type="gramEnd"/>
-      <w:r>
-        <w:rPr>
-          <w:rFonts w:ascii="Times New Roman" w:hAnsi="Times New Roman" w:cs="Times New Roman"/>
-        </w:rPr>
-        <w:t>100);</w:t>
-      </w:r>
       <w:r>
         <w:rPr>
           <w:rFonts w:ascii="Times New Roman" w:hAnsi="Times New Roman" w:cs="Times New Roman"/>
@@ -2717,8 +2663,8 @@
       <w:tblGrid>
         <w:gridCol w:w="1543"/>
         <w:gridCol w:w="1418"/>
-        <w:gridCol w:w="3317"/>
-        <w:gridCol w:w="2018"/>
+        <w:gridCol w:w="4111"/>
+        <w:gridCol w:w="1224"/>
       </w:tblGrid>
       <w:tr>
         <w:tc>
@@ -2780,7 +2726,7 @@
         </w:tc>
         <w:tc>
           <w:tcPr>
-            <w:tcW w:w="3317" w:type="dxa"/>
+            <w:tcW w:w="4111" w:type="dxa"/>
           </w:tcPr>
           <w:p>
             <w:pPr>
@@ -2802,7 +2748,7 @@
         </w:tc>
         <w:tc>
           <w:tcPr>
-            <w:tcW w:w="2018" w:type="dxa"/>
+            <w:tcW w:w="1224" w:type="dxa"/>
           </w:tcPr>
           <w:p>
             <w:pPr>
@@ -2865,7 +2811,7 @@
         </w:tc>
         <w:tc>
           <w:tcPr>
-            <w:tcW w:w="3317" w:type="dxa"/>
+            <w:tcW w:w="4111" w:type="dxa"/>
           </w:tcPr>
           <w:p>
             <w:pPr>
@@ -2887,7 +2833,7 @@
         </w:tc>
         <w:tc>
           <w:tcPr>
-            <w:tcW w:w="2018" w:type="dxa"/>
+            <w:tcW w:w="1224" w:type="dxa"/>
           </w:tcPr>
           <w:p>
             <w:pPr>
@@ -2950,7 +2896,7 @@
         </w:tc>
         <w:tc>
           <w:tcPr>
-            <w:tcW w:w="3317" w:type="dxa"/>
+            <w:tcW w:w="4111" w:type="dxa"/>
           </w:tcPr>
           <w:p>
             <w:pPr>
@@ -2972,7 +2918,7 @@
         </w:tc>
         <w:tc>
           <w:tcPr>
-            <w:tcW w:w="2018" w:type="dxa"/>
+            <w:tcW w:w="1224" w:type="dxa"/>
           </w:tcPr>
           <w:p>
             <w:pPr>
@@ -3037,7 +2983,7 @@
         </w:tc>
         <w:tc>
           <w:tcPr>
-            <w:tcW w:w="3317" w:type="dxa"/>
+            <w:tcW w:w="4111" w:type="dxa"/>
           </w:tcPr>
           <w:p>
             <w:pPr>
@@ -3059,7 +3005,7 @@
         </w:tc>
         <w:tc>
           <w:tcPr>
-            <w:tcW w:w="2018" w:type="dxa"/>
+            <w:tcW w:w="1224" w:type="dxa"/>
           </w:tcPr>
           <w:p>
             <w:pPr>
@@ -3124,7 +3070,7 @@
         </w:tc>
         <w:tc>
           <w:tcPr>
-            <w:tcW w:w="3317" w:type="dxa"/>
+            <w:tcW w:w="4111" w:type="dxa"/>
           </w:tcPr>
           <w:p>
             <w:pPr>
@@ -3146,7 +3092,7 @@
         </w:tc>
         <w:tc>
           <w:tcPr>
-            <w:tcW w:w="2018" w:type="dxa"/>
+            <w:tcW w:w="1224" w:type="dxa"/>
           </w:tcPr>
           <w:p>
             <w:pPr>
@@ -3214,7 +3160,7 @@
         </w:tc>
         <w:tc>
           <w:tcPr>
-            <w:tcW w:w="3317" w:type="dxa"/>
+            <w:tcW w:w="4111" w:type="dxa"/>
           </w:tcPr>
           <w:p>
             <w:pPr>
@@ -3236,7 +3182,7 @@
         </w:tc>
         <w:tc>
           <w:tcPr>
-            <w:tcW w:w="2018" w:type="dxa"/>
+            <w:tcW w:w="1224" w:type="dxa"/>
           </w:tcPr>
           <w:p>
             <w:pPr>
@@ -3299,7 +3245,7 @@
         </w:tc>
         <w:tc>
           <w:tcPr>
-            <w:tcW w:w="3317" w:type="dxa"/>
+            <w:tcW w:w="4111" w:type="dxa"/>
           </w:tcPr>
           <w:p>
             <w:pPr>
@@ -3321,7 +3267,7 @@
         </w:tc>
         <w:tc>
           <w:tcPr>
-            <w:tcW w:w="2018" w:type="dxa"/>
+            <w:tcW w:w="1224" w:type="dxa"/>
           </w:tcPr>
           <w:p>
             <w:pPr>
@@ -3385,7 +3331,7 @@
         </w:tc>
         <w:tc>
           <w:tcPr>
-            <w:tcW w:w="3317" w:type="dxa"/>
+            <w:tcW w:w="4111" w:type="dxa"/>
           </w:tcPr>
           <w:p>
             <w:pPr>
@@ -3407,7 +3353,7 @@
         </w:tc>
         <w:tc>
           <w:tcPr>
-            <w:tcW w:w="2018" w:type="dxa"/>
+            <w:tcW w:w="1224" w:type="dxa"/>
           </w:tcPr>
           <w:p>
             <w:pPr>
@@ -3469,7 +3415,7 @@
         </w:tc>
         <w:tc>
           <w:tcPr>
-            <w:tcW w:w="3317" w:type="dxa"/>
+            <w:tcW w:w="4111" w:type="dxa"/>
           </w:tcPr>
           <w:p>
             <w:pPr>
@@ -3491,7 +3437,7 @@
         </w:tc>
         <w:tc>
           <w:tcPr>
-            <w:tcW w:w="2018" w:type="dxa"/>
+            <w:tcW w:w="1224" w:type="dxa"/>
           </w:tcPr>
           <w:p>
             <w:pPr>
@@ -3554,7 +3500,7 @@
         </w:tc>
         <w:tc>
           <w:tcPr>
-            <w:tcW w:w="3317" w:type="dxa"/>
+            <w:tcW w:w="4111" w:type="dxa"/>
           </w:tcPr>
           <w:p>
             <w:pPr>
@@ -3576,7 +3522,7 @@
         </w:tc>
         <w:tc>
           <w:tcPr>
-            <w:tcW w:w="2018" w:type="dxa"/>
+            <w:tcW w:w="1224" w:type="dxa"/>
           </w:tcPr>
           <w:p>
             <w:pPr>
@@ -3647,7 +3593,7 @@
         </w:tc>
         <w:tc>
           <w:tcPr>
-            <w:tcW w:w="3317" w:type="dxa"/>
+            <w:tcW w:w="4111" w:type="dxa"/>
           </w:tcPr>
           <w:p>
             <w:pPr>
@@ -3669,7 +3615,7 @@
         </w:tc>
         <w:tc>
           <w:tcPr>
-            <w:tcW w:w="2018" w:type="dxa"/>
+            <w:tcW w:w="1224" w:type="dxa"/>
           </w:tcPr>
           <w:p>
             <w:pPr>
@@ -3740,7 +3686,7 @@
         </w:tc>
         <w:tc>
           <w:tcPr>
-            <w:tcW w:w="3317" w:type="dxa"/>
+            <w:tcW w:w="4111" w:type="dxa"/>
           </w:tcPr>
           <w:p>
             <w:pPr>
@@ -3762,7 +3708,7 @@
         </w:tc>
         <w:tc>
           <w:tcPr>
-            <w:tcW w:w="2018" w:type="dxa"/>
+            <w:tcW w:w="1224" w:type="dxa"/>
           </w:tcPr>
           <w:p>
             <w:pPr>
@@ -3837,7 +3783,7 @@
         </w:tc>
         <w:tc>
           <w:tcPr>
-            <w:tcW w:w="3317" w:type="dxa"/>
+            <w:tcW w:w="4111" w:type="dxa"/>
           </w:tcPr>
           <w:p>
             <w:pPr>
@@ -3859,7 +3805,7 @@
         </w:tc>
         <w:tc>
           <w:tcPr>
-            <w:tcW w:w="2018" w:type="dxa"/>
+            <w:tcW w:w="1224" w:type="dxa"/>
           </w:tcPr>
           <w:p>
             <w:pPr>
@@ -3929,7 +3875,7 @@
         </w:tc>
         <w:tc>
           <w:tcPr>
-            <w:tcW w:w="3317" w:type="dxa"/>
+            <w:tcW w:w="4111" w:type="dxa"/>
           </w:tcPr>
           <w:p>
             <w:pPr>
@@ -3947,11 +3893,40 @@
               </w:rPr>
               <w:t>Взятие косинуса от числа</w:t>
             </w:r>
+            <w:r>
+              <w:rPr>
+                <w:rFonts w:ascii="Times New Roman" w:hAnsi="Times New Roman" w:cs="Times New Roman"/>
+                <w:lang w:val="ru-RU"/>
+              </w:rPr>
+              <w:t xml:space="preserve"> (</w:t>
+            </w:r>
+            <w:r>
+              <w:rPr>
+                <w:rFonts w:ascii="Times New Roman" w:hAnsi="Times New Roman" w:cs="Times New Roman"/>
+                <w:lang w:val="ru-RU"/>
+              </w:rPr>
+              <w:t>радианы)</w:t>
+            </w:r>
+            <w:r>
+              <w:rPr>
+                <w:rFonts w:ascii="Times New Roman" w:hAnsi="Times New Roman" w:cs="Times New Roman"/>
+                <w:lang w:val="ru-RU"/>
+              </w:rPr>
+              <w:t xml:space="preserve"> | </w:t>
+            </w:r>
+            <w:proofErr w:type="spellStart"/>
+            <w:r>
+              <w:rPr>
+                <w:rFonts w:ascii="Times New Roman" w:hAnsi="Times New Roman" w:cs="Times New Roman"/>
+              </w:rPr>
+              <w:t>bc</w:t>
+            </w:r>
+            <w:proofErr w:type="spellEnd"/>
           </w:p>
         </w:tc>
         <w:tc>
           <w:tcPr>
-            <w:tcW w:w="2018" w:type="dxa"/>
+            <w:tcW w:w="1224" w:type="dxa"/>
           </w:tcPr>
           <w:p>
             <w:pPr>
@@ -4020,7 +3995,7 @@
         </w:tc>
         <w:tc>
           <w:tcPr>
-            <w:tcW w:w="3317" w:type="dxa"/>
+            <w:tcW w:w="4111" w:type="dxa"/>
           </w:tcPr>
           <w:p>
             <w:pPr>
@@ -4038,11 +4013,47 @@
               </w:rPr>
               <w:t>Взятие синуса от числа</w:t>
             </w:r>
+            <w:r>
+              <w:rPr>
+                <w:rFonts w:ascii="Times New Roman" w:hAnsi="Times New Roman" w:cs="Times New Roman"/>
+                <w:lang w:val="ru-RU"/>
+              </w:rPr>
+              <w:t xml:space="preserve"> </w:t>
+            </w:r>
+            <w:r>
+              <w:rPr>
+                <w:rFonts w:ascii="Times New Roman" w:hAnsi="Times New Roman" w:cs="Times New Roman"/>
+                <w:lang w:val="ru-RU"/>
+              </w:rPr>
+              <w:t>(</w:t>
+            </w:r>
+            <w:r>
+              <w:rPr>
+                <w:rFonts w:ascii="Times New Roman" w:hAnsi="Times New Roman" w:cs="Times New Roman"/>
+                <w:lang w:val="ru-RU"/>
+              </w:rPr>
+              <w:t>радианы)</w:t>
+            </w:r>
+            <w:r>
+              <w:rPr>
+                <w:rFonts w:ascii="Times New Roman" w:hAnsi="Times New Roman" w:cs="Times New Roman"/>
+                <w:lang w:val="ru-RU"/>
+              </w:rPr>
+              <w:t xml:space="preserve"> | </w:t>
+            </w:r>
+            <w:proofErr w:type="spellStart"/>
+            <w:r>
+              <w:rPr>
+                <w:rFonts w:ascii="Times New Roman" w:hAnsi="Times New Roman" w:cs="Times New Roman"/>
+              </w:rPr>
+              <w:t>bc</w:t>
+            </w:r>
+            <w:proofErr w:type="spellEnd"/>
           </w:p>
         </w:tc>
         <w:tc>
           <w:tcPr>
-            <w:tcW w:w="2018" w:type="dxa"/>
+            <w:tcW w:w="1224" w:type="dxa"/>
           </w:tcPr>
           <w:p>
             <w:pPr>
@@ -4110,7 +4121,7 @@
         </w:tc>
         <w:tc>
           <w:tcPr>
-            <w:tcW w:w="3317" w:type="dxa"/>
+            <w:tcW w:w="4111" w:type="dxa"/>
           </w:tcPr>
           <w:p>
             <w:pPr>
@@ -4132,7 +4143,7 @@
         </w:tc>
         <w:tc>
           <w:tcPr>
-            <w:tcW w:w="2018" w:type="dxa"/>
+            <w:tcW w:w="1224" w:type="dxa"/>
           </w:tcPr>
           <w:p>
             <w:pPr>

</xml_diff>

<commit_message>
Refactoring over text (added possibility to add info for git and zenity)
</commit_message>
<xml_diff>
--- a/Labs/Vcs_lab_problem3.docx
+++ b/Labs/Vcs_lab_problem3.docx
@@ -70,12 +70,22 @@
         <w:jc w:val="both"/>
         <w:rPr>
           <w:rFonts w:ascii="Times New Roman" w:hAnsi="Times New Roman" w:cs="Times New Roman"/>
+          <w:color w:val="222222"/>
+          <w:sz w:val="24"/>
+          <w:szCs w:val="24"/>
+          <w:shd w:val="clear" w:color="auto" w:fill="FFFFFF"/>
+        </w:rPr>
+      </w:pPr>
+      <w:r>
+        <w:rPr>
+          <w:rFonts w:ascii="Times New Roman" w:hAnsi="Times New Roman" w:cs="Times New Roman"/>
           <w:bCs/>
           <w:sz w:val="24"/>
           <w:szCs w:val="24"/>
           <w:lang w:val="ru-RU"/>
         </w:rPr>
-      </w:pPr>
+        <w:t xml:space="preserve">Чтобы забыть о проблемах централизованных систем контроля версий, были созданы </w:t>
+      </w:r>
       <w:r>
         <w:rPr>
           <w:rFonts w:ascii="Times New Roman" w:hAnsi="Times New Roman" w:cs="Times New Roman"/>
@@ -84,7 +94,7 @@
           <w:szCs w:val="24"/>
           <w:lang w:val="ru-RU"/>
         </w:rPr>
-        <w:t xml:space="preserve">Чтобы забыть о тех проблемах централизованных систем контроля версий, были созданы </w:t>
+        <w:t xml:space="preserve">децентрализованные системы контроля версий (ДСКВ или </w:t>
       </w:r>
       <w:r>
         <w:rPr>
@@ -92,9 +102,8 @@
           <w:bCs/>
           <w:sz w:val="24"/>
           <w:szCs w:val="24"/>
-          <w:lang w:val="ru-RU"/>
-        </w:rPr>
-        <w:t xml:space="preserve">децентрализованные системы контроля версий (ДСКВ или </w:t>
+        </w:rPr>
+        <w:t>DVCS</w:t>
       </w:r>
       <w:r>
         <w:rPr>
@@ -102,8 +111,9 @@
           <w:bCs/>
           <w:sz w:val="24"/>
           <w:szCs w:val="24"/>
-        </w:rPr>
-        <w:t>DVCS</w:t>
+          <w:lang w:val="ru-RU"/>
+        </w:rPr>
+        <w:t xml:space="preserve"> – </w:t>
       </w:r>
       <w:r>
         <w:rPr>
@@ -111,9 +121,8 @@
           <w:bCs/>
           <w:sz w:val="24"/>
           <w:szCs w:val="24"/>
-          <w:lang w:val="ru-RU"/>
-        </w:rPr>
-        <w:t xml:space="preserve"> – </w:t>
+        </w:rPr>
+        <w:t>Distributed</w:t>
       </w:r>
       <w:r>
         <w:rPr>
@@ -121,8 +130,9 @@
           <w:bCs/>
           <w:sz w:val="24"/>
           <w:szCs w:val="24"/>
-        </w:rPr>
-        <w:t>Distributed</w:t>
+          <w:lang w:val="ru-RU"/>
+        </w:rPr>
+        <w:t xml:space="preserve"> </w:t>
       </w:r>
       <w:r>
         <w:rPr>
@@ -130,6 +140,15 @@
           <w:bCs/>
           <w:sz w:val="24"/>
           <w:szCs w:val="24"/>
+        </w:rPr>
+        <w:t>Version</w:t>
+      </w:r>
+      <w:r>
+        <w:rPr>
+          <w:rFonts w:ascii="Times New Roman" w:hAnsi="Times New Roman" w:cs="Times New Roman"/>
+          <w:bCs/>
+          <w:sz w:val="24"/>
+          <w:szCs w:val="24"/>
           <w:lang w:val="ru-RU"/>
         </w:rPr>
         <w:t xml:space="preserve"> </w:t>
@@ -141,7 +160,7 @@
           <w:sz w:val="24"/>
           <w:szCs w:val="24"/>
         </w:rPr>
-        <w:t>Version</w:t>
+        <w:t>Control</w:t>
       </w:r>
       <w:r>
         <w:rPr>
@@ -160,7 +179,7 @@
           <w:sz w:val="24"/>
           <w:szCs w:val="24"/>
         </w:rPr>
-        <w:t>Control</w:t>
+        <w:t>System</w:t>
       </w:r>
       <w:r>
         <w:rPr>
@@ -170,152 +189,7 @@
           <w:szCs w:val="24"/>
           <w:lang w:val="ru-RU"/>
         </w:rPr>
-        <w:t xml:space="preserve"> </w:t>
-      </w:r>
-      <w:r>
-        <w:rPr>
-          <w:rFonts w:ascii="Times New Roman" w:hAnsi="Times New Roman" w:cs="Times New Roman"/>
-          <w:bCs/>
-          <w:sz w:val="24"/>
-          <w:szCs w:val="24"/>
-        </w:rPr>
-        <w:t>System</w:t>
-      </w:r>
-      <w:r>
-        <w:rPr>
-          <w:rFonts w:ascii="Times New Roman" w:hAnsi="Times New Roman" w:cs="Times New Roman"/>
-          <w:bCs/>
-          <w:sz w:val="24"/>
-          <w:szCs w:val="24"/>
-          <w:lang w:val="ru-RU"/>
-        </w:rPr>
         <w:t xml:space="preserve">). </w:t>
-      </w:r>
-      <w:r>
-        <w:rPr>
-          <w:rFonts w:ascii="Times New Roman" w:hAnsi="Times New Roman" w:cs="Times New Roman"/>
-          <w:bCs/>
-          <w:sz w:val="24"/>
-          <w:szCs w:val="24"/>
-          <w:lang w:val="ru-RU"/>
-        </w:rPr>
-        <w:t>В качестве примеров можно привести следующие ДСКВ:</w:t>
-      </w:r>
-    </w:p>
-    <w:p>
-      <w:pPr>
-        <w:pStyle w:val="ListParagraph"/>
-        <w:numPr>
-          <w:ilvl w:val="0"/>
-          <w:numId w:val="7"/>
-        </w:numPr>
-        <w:rPr>
-          <w:rFonts w:ascii="Times New Roman" w:hAnsi="Times New Roman" w:cs="Times New Roman"/>
-          <w:color w:val="222222"/>
-          <w:sz w:val="24"/>
-          <w:szCs w:val="24"/>
-          <w:shd w:val="clear" w:color="auto" w:fill="FFFFFF"/>
-        </w:rPr>
-      </w:pPr>
-      <w:r>
-        <w:rPr>
-          <w:rFonts w:ascii="Times New Roman" w:hAnsi="Times New Roman" w:cs="Times New Roman"/>
-          <w:color w:val="222222"/>
-          <w:sz w:val="24"/>
-          <w:szCs w:val="24"/>
-          <w:shd w:val="clear" w:color="auto" w:fill="FFFFFF"/>
-        </w:rPr>
-        <w:t>Git;</w:t>
-      </w:r>
-    </w:p>
-    <w:p>
-      <w:pPr>
-        <w:pStyle w:val="ListParagraph"/>
-        <w:numPr>
-          <w:ilvl w:val="0"/>
-          <w:numId w:val="7"/>
-        </w:numPr>
-        <w:rPr>
-          <w:rFonts w:ascii="Times New Roman" w:hAnsi="Times New Roman" w:cs="Times New Roman"/>
-          <w:color w:val="222222"/>
-          <w:sz w:val="24"/>
-          <w:szCs w:val="24"/>
-          <w:shd w:val="clear" w:color="auto" w:fill="FFFFFF"/>
-        </w:rPr>
-      </w:pPr>
-      <w:r>
-        <w:rPr>
-          <w:rFonts w:ascii="Times New Roman" w:hAnsi="Times New Roman" w:cs="Times New Roman"/>
-          <w:color w:val="222222"/>
-          <w:sz w:val="24"/>
-          <w:szCs w:val="24"/>
-          <w:shd w:val="clear" w:color="auto" w:fill="FFFFFF"/>
-        </w:rPr>
-        <w:t>Mercurial;</w:t>
-      </w:r>
-    </w:p>
-    <w:p>
-      <w:pPr>
-        <w:pStyle w:val="ListParagraph"/>
-        <w:numPr>
-          <w:ilvl w:val="0"/>
-          <w:numId w:val="7"/>
-        </w:numPr>
-        <w:rPr>
-          <w:rFonts w:ascii="Times New Roman" w:hAnsi="Times New Roman" w:cs="Times New Roman"/>
-          <w:color w:val="222222"/>
-          <w:sz w:val="24"/>
-          <w:szCs w:val="24"/>
-          <w:shd w:val="clear" w:color="auto" w:fill="FFFFFF"/>
-        </w:rPr>
-      </w:pPr>
-      <w:proofErr w:type="spellStart"/>
-      <w:r>
-        <w:rPr>
-          <w:rFonts w:ascii="Times New Roman" w:hAnsi="Times New Roman" w:cs="Times New Roman"/>
-          <w:color w:val="222222"/>
-          <w:sz w:val="24"/>
-          <w:szCs w:val="24"/>
-          <w:shd w:val="clear" w:color="auto" w:fill="FFFFFF"/>
-        </w:rPr>
-        <w:t>Darcs</w:t>
-      </w:r>
-      <w:proofErr w:type="spellEnd"/>
-      <w:r>
-        <w:rPr>
-          <w:rFonts w:ascii="Times New Roman" w:hAnsi="Times New Roman" w:cs="Times New Roman"/>
-          <w:color w:val="222222"/>
-          <w:sz w:val="24"/>
-          <w:szCs w:val="24"/>
-          <w:shd w:val="clear" w:color="auto" w:fill="FFFFFF"/>
-        </w:rPr>
-        <w:t>;</w:t>
-      </w:r>
-    </w:p>
-    <w:p>
-      <w:pPr>
-        <w:pStyle w:val="ListParagraph"/>
-        <w:numPr>
-          <w:ilvl w:val="0"/>
-          <w:numId w:val="7"/>
-        </w:numPr>
-        <w:rPr>
-          <w:rFonts w:ascii="Times New Roman" w:hAnsi="Times New Roman" w:cs="Times New Roman"/>
-          <w:color w:val="222222"/>
-          <w:sz w:val="24"/>
-          <w:szCs w:val="24"/>
-          <w:shd w:val="clear" w:color="auto" w:fill="FFFFFF"/>
-        </w:rPr>
-      </w:pPr>
-      <w:r>
-        <w:rPr>
-          <w:rFonts w:ascii="Times New Roman" w:hAnsi="Times New Roman" w:cs="Times New Roman"/>
-          <w:color w:val="222222"/>
-          <w:sz w:val="24"/>
-          <w:szCs w:val="24"/>
-          <w:shd w:val="clear" w:color="auto" w:fill="FFFFFF"/>
-        </w:rPr>
-        <w:t>Bazaar.</w:t>
       </w:r>
     </w:p>
     <w:p>
@@ -340,7 +214,27 @@
           <w:szCs w:val="24"/>
           <w:lang w:val="ru-RU"/>
         </w:rPr>
-        <w:t xml:space="preserve">Как следует из названия, в таких системах клиенты не просто забирают последнюю (или выбранную, но всегда одну) версию проекта: на самом деле они полностью копируют его содержание и историю. Таким образом, при таком подходе у системы появляются два больших преимущества перед </w:t>
+        <w:t>Как следует из названия, в таких системах клиенты не просто забирают последнюю (или выбранную, но всегда одну) версию проекта: на самом деле они полностью копируют его содержание и историю. Так</w:t>
+      </w:r>
+      <w:r>
+        <w:rPr>
+          <w:rFonts w:ascii="Times New Roman" w:hAnsi="Times New Roman" w:cs="Times New Roman"/>
+          <w:bCs/>
+          <w:sz w:val="24"/>
+          <w:szCs w:val="24"/>
+          <w:lang w:val="ru-RU"/>
+        </w:rPr>
+        <w:t xml:space="preserve">им образом, такой подход имеет </w:t>
+      </w:r>
+      <w:r>
+        <w:rPr>
+          <w:rFonts w:ascii="Times New Roman" w:hAnsi="Times New Roman" w:cs="Times New Roman"/>
+          <w:bCs/>
+          <w:sz w:val="24"/>
+          <w:szCs w:val="24"/>
+          <w:lang w:val="ru-RU"/>
+        </w:rPr>
+        <w:t xml:space="preserve">два больших преимущества перед </w:t>
       </w:r>
       <w:r>
         <w:rPr>
@@ -405,9 +299,10 @@
         <w:jc w:val="both"/>
         <w:rPr>
           <w:rFonts w:ascii="Times New Roman" w:hAnsi="Times New Roman" w:cs="Times New Roman"/>
-          <w:bCs/>
-          <w:sz w:val="24"/>
-          <w:szCs w:val="24"/>
+          <w:color w:val="222222"/>
+          <w:sz w:val="24"/>
+          <w:szCs w:val="24"/>
+          <w:shd w:val="clear" w:color="auto" w:fill="FFFFFF"/>
           <w:lang w:val="ru-RU"/>
         </w:rPr>
       </w:pPr>
@@ -425,8 +320,7 @@
     <w:p>
       <w:pPr>
         <w:shd w:val="clear" w:color="auto" w:fill="FFFFFF"/>
-        <w:spacing w:line="360" w:lineRule="auto"/>
-        <w:ind w:firstLine="709"/>
+        <w:spacing w:after="200" w:line="360" w:lineRule="auto"/>
         <w:jc w:val="both"/>
         <w:rPr>
           <w:rFonts w:ascii="Times New Roman" w:hAnsi="Times New Roman" w:cs="Times New Roman"/>
@@ -438,40 +332,14 @@
       </w:pPr>
       <w:r>
         <w:rPr>
-          <w:rFonts w:ascii="Times New Roman" w:hAnsi="Times New Roman" w:cs="Times New Roman"/>
-          <w:bCs/>
-          <w:sz w:val="24"/>
-          <w:szCs w:val="24"/>
-          <w:lang w:val="ru-RU"/>
-        </w:rPr>
-        <w:t xml:space="preserve">Диаграмма взаимоотношений между клиентом и сервером представлена на схеме 2: </w:t>
-      </w:r>
-    </w:p>
-    <w:p>
-      <w:pPr>
-        <w:rPr>
-          <w:rFonts w:ascii="Times New Roman" w:hAnsi="Times New Roman" w:cs="Times New Roman"/>
-          <w:color w:val="222222"/>
-          <w:sz w:val="24"/>
-          <w:szCs w:val="24"/>
-          <w:shd w:val="clear" w:color="auto" w:fill="FFFFFF"/>
-        </w:rPr>
-      </w:pPr>
-      <w:r>
-        <w:rPr>
-          <w:rFonts w:ascii="Times New Roman" w:hAnsi="Times New Roman" w:cs="Times New Roman"/>
           <w:noProof/>
-          <w:color w:val="222222"/>
-          <w:sz w:val="24"/>
-          <w:szCs w:val="24"/>
           <w:shd w:val="clear" w:color="auto" w:fill="FFFFFF"/>
           <w:lang w:eastAsia="en-GB"/>
         </w:rPr>
-        <w:lastRenderedPageBreak/>
         <w:drawing>
-          <wp:inline distT="0" distB="0" distL="0" distR="0" wp14:anchorId="20CC4C2B" wp14:editId="5892D075">
-            <wp:extent cx="4886325" cy="4229100"/>
-            <wp:effectExtent l="0" t="0" r="9525" b="0"/>
+          <wp:inline distT="0" distB="0" distL="0" distR="0" wp14:anchorId="436F90B8" wp14:editId="2A0FBD0F">
+            <wp:extent cx="4200525" cy="3635542"/>
+            <wp:effectExtent l="0" t="0" r="0" b="3175"/>
             <wp:docPr id="8" name="Picture 8"/>
             <wp:cNvGraphicFramePr>
               <a:graphicFrameLocks xmlns:a="http://schemas.openxmlformats.org/drawingml/2006/main" noChangeAspect="1"/>
@@ -491,7 +359,7 @@
                   <pic:spPr bwMode="auto">
                     <a:xfrm>
                       <a:off x="0" y="0"/>
-                      <a:ext cx="4886325" cy="4229100"/>
+                      <a:ext cx="4201589" cy="3636463"/>
                     </a:xfrm>
                     <a:prstGeom prst="rect">
                       <a:avLst/>
@@ -515,30 +383,44 @@
     <w:p>
       <w:pPr>
         <w:shd w:val="clear" w:color="auto" w:fill="FFFFFF"/>
-        <w:spacing w:line="360" w:lineRule="auto"/>
-        <w:ind w:firstLine="709"/>
+        <w:spacing w:after="200" w:line="360" w:lineRule="auto"/>
+        <w:ind w:firstLine="720"/>
         <w:jc w:val="both"/>
         <w:rPr>
+          <w:lang w:val="ru-RU"/>
+        </w:rPr>
+      </w:pPr>
+      <w:r>
+        <w:rPr>
           <w:rFonts w:ascii="Times New Roman" w:hAnsi="Times New Roman" w:cs="Times New Roman"/>
           <w:bCs/>
           <w:sz w:val="24"/>
           <w:szCs w:val="24"/>
           <w:lang w:val="ru-RU"/>
         </w:rPr>
-      </w:pPr>
-      <w:r>
-        <w:rPr>
-          <w:rFonts w:ascii="Times New Roman" w:hAnsi="Times New Roman" w:cs="Times New Roman"/>
-          <w:bCs/>
-          <w:sz w:val="24"/>
-          <w:szCs w:val="24"/>
-          <w:lang w:val="ru-RU"/>
-        </w:rPr>
         <w:t xml:space="preserve">Схема 2 – Децентрализованная система контроля версий </w:t>
+      </w:r>
+      <w:r>
+        <w:rPr>
+          <w:lang w:val="ru-RU"/>
+        </w:rPr>
+        <w:br w:type="page"/>
       </w:r>
     </w:p>
     <w:p>
       <w:pPr>
+        <w:pStyle w:val="Heading2"/>
+        <w:rPr>
+          <w:lang w:val="ru-RU"/>
+        </w:rPr>
+      </w:pPr>
+      <w:r>
+        <w:lastRenderedPageBreak/>
+        <w:t>Git</w:t>
+      </w:r>
+    </w:p>
+    <w:p>
+      <w:pPr>
         <w:rPr>
           <w:rFonts w:ascii="Times New Roman" w:hAnsi="Times New Roman" w:cs="Times New Roman"/>
           <w:sz w:val="24"/>
@@ -579,16 +461,7 @@
           <w:szCs w:val="24"/>
           <w:lang w:val="ru-RU"/>
         </w:rPr>
-        <w:t xml:space="preserve"> </w:t>
-      </w:r>
-      <w:r>
-        <w:rPr>
-          <w:rFonts w:ascii="Times New Roman" w:hAnsi="Times New Roman" w:cs="Times New Roman"/>
-          <w:sz w:val="24"/>
-          <w:szCs w:val="24"/>
-          <w:lang w:val="ru-RU"/>
-        </w:rPr>
-        <w:t xml:space="preserve">Цикл работы с </w:t>
+        <w:t xml:space="preserve"> Цикл работы с </w:t>
       </w:r>
       <w:r>
         <w:rPr>
@@ -687,7 +560,87 @@
           <w:szCs w:val="24"/>
           <w:lang w:val="ru-RU"/>
         </w:rPr>
-        <w:t>работа непосредственно с файлами</w:t>
+        <w:t xml:space="preserve">работа непосредственно с файлами (в </w:t>
+      </w:r>
+      <w:r>
+        <w:rPr>
+          <w:rFonts w:ascii="Times New Roman" w:hAnsi="Times New Roman" w:cs="Times New Roman"/>
+          <w:sz w:val="24"/>
+          <w:szCs w:val="24"/>
+        </w:rPr>
+        <w:t>default</w:t>
+      </w:r>
+      <w:r>
+        <w:rPr>
+          <w:rFonts w:ascii="Times New Roman" w:hAnsi="Times New Roman" w:cs="Times New Roman"/>
+          <w:sz w:val="24"/>
+          <w:szCs w:val="24"/>
+          <w:lang w:val="ru-RU"/>
+        </w:rPr>
+        <w:t xml:space="preserve"> </w:t>
+      </w:r>
+      <w:r>
+        <w:rPr>
+          <w:rFonts w:ascii="Times New Roman" w:hAnsi="Times New Roman" w:cs="Times New Roman"/>
+          <w:sz w:val="24"/>
+          <w:szCs w:val="24"/>
+          <w:lang w:val="ru-RU"/>
+        </w:rPr>
+        <w:t xml:space="preserve">или, в другой ветке – </w:t>
+      </w:r>
+      <w:r>
+        <w:rPr>
+          <w:rFonts w:ascii="Times New Roman" w:hAnsi="Times New Roman" w:cs="Times New Roman"/>
+          <w:sz w:val="24"/>
+          <w:szCs w:val="24"/>
+        </w:rPr>
+        <w:t>git</w:t>
+      </w:r>
+      <w:r>
+        <w:rPr>
+          <w:rFonts w:ascii="Times New Roman" w:hAnsi="Times New Roman" w:cs="Times New Roman"/>
+          <w:sz w:val="24"/>
+          <w:szCs w:val="24"/>
+          <w:lang w:val="ru-RU"/>
+        </w:rPr>
+        <w:t xml:space="preserve"> </w:t>
+      </w:r>
+      <w:r>
+        <w:rPr>
+          <w:rFonts w:ascii="Times New Roman" w:hAnsi="Times New Roman" w:cs="Times New Roman"/>
+          <w:sz w:val="24"/>
+          <w:szCs w:val="24"/>
+        </w:rPr>
+        <w:t>checkout</w:t>
+      </w:r>
+      <w:r>
+        <w:rPr>
+          <w:rFonts w:ascii="Times New Roman" w:hAnsi="Times New Roman" w:cs="Times New Roman"/>
+          <w:sz w:val="24"/>
+          <w:szCs w:val="24"/>
+          <w:lang w:val="ru-RU"/>
+        </w:rPr>
+        <w:t xml:space="preserve"> </w:t>
+      </w:r>
+      <w:proofErr w:type="spellStart"/>
+      <w:r>
+        <w:rPr>
+          <w:rFonts w:ascii="Times New Roman" w:hAnsi="Times New Roman" w:cs="Times New Roman"/>
+          <w:sz w:val="24"/>
+          <w:szCs w:val="24"/>
+          <w:lang w:val="ru-RU"/>
+        </w:rPr>
+        <w:t>branch_name</w:t>
+      </w:r>
+      <w:proofErr w:type="spellEnd"/>
+      <w:r>
+        <w:rPr>
+          <w:rFonts w:ascii="Times New Roman" w:hAnsi="Times New Roman" w:cs="Times New Roman"/>
+          <w:sz w:val="24"/>
+          <w:szCs w:val="24"/>
+          <w:lang w:val="ru-RU"/>
+        </w:rPr>
+        <w:t>)</w:t>
       </w:r>
     </w:p>
     <w:p>
@@ -745,16 +698,32 @@
           <w:szCs w:val="24"/>
           <w:lang w:val="ru-RU"/>
         </w:rPr>
-        <w:t xml:space="preserve">– забрать изменения, которые были сделаны разработчиками до </w:t>
-      </w:r>
-      <w:r>
-        <w:rPr>
-          <w:rFonts w:ascii="Times New Roman" w:hAnsi="Times New Roman" w:cs="Times New Roman"/>
-          <w:sz w:val="24"/>
-          <w:szCs w:val="24"/>
-          <w:lang w:val="ru-RU"/>
-        </w:rPr>
-        <w:t>того, как вы сделали свои</w:t>
+        <w:t xml:space="preserve">– забрать изменения, которые были сделаны разработчиками во время, прошедшее с момента </w:t>
+      </w:r>
+      <w:r>
+        <w:rPr>
+          <w:rFonts w:ascii="Times New Roman" w:hAnsi="Times New Roman" w:cs="Times New Roman"/>
+          <w:sz w:val="24"/>
+          <w:szCs w:val="24"/>
+        </w:rPr>
+        <w:t>git</w:t>
+      </w:r>
+      <w:r>
+        <w:rPr>
+          <w:rFonts w:ascii="Times New Roman" w:hAnsi="Times New Roman" w:cs="Times New Roman"/>
+          <w:sz w:val="24"/>
+          <w:szCs w:val="24"/>
+          <w:lang w:val="ru-RU"/>
+        </w:rPr>
+        <w:t xml:space="preserve"> </w:t>
+      </w:r>
+      <w:r>
+        <w:rPr>
+          <w:rFonts w:ascii="Times New Roman" w:hAnsi="Times New Roman" w:cs="Times New Roman"/>
+          <w:sz w:val="24"/>
+          <w:szCs w:val="24"/>
+        </w:rPr>
+        <w:t>clone</w:t>
       </w:r>
     </w:p>
     <w:p>
@@ -1039,6 +1008,162 @@
           <w:szCs w:val="24"/>
           <w:lang w:val="ru-RU"/>
         </w:rPr>
+        <w:t xml:space="preserve">Если у вас возникают вопросы в процессе работы с </w:t>
+      </w:r>
+      <w:r>
+        <w:rPr>
+          <w:rFonts w:ascii="Times New Roman" w:hAnsi="Times New Roman" w:cs="Times New Roman"/>
+          <w:sz w:val="24"/>
+          <w:szCs w:val="24"/>
+        </w:rPr>
+        <w:t>git</w:t>
+      </w:r>
+      <w:r>
+        <w:rPr>
+          <w:rFonts w:ascii="Times New Roman" w:hAnsi="Times New Roman" w:cs="Times New Roman"/>
+          <w:sz w:val="24"/>
+          <w:szCs w:val="24"/>
+          <w:lang w:val="ru-RU"/>
+        </w:rPr>
+        <w:t xml:space="preserve">, то вы можете воспользоваться командой </w:t>
+      </w:r>
+      <w:r>
+        <w:rPr>
+          <w:rFonts w:ascii="Times New Roman" w:hAnsi="Times New Roman" w:cs="Times New Roman"/>
+          <w:sz w:val="24"/>
+          <w:szCs w:val="24"/>
+        </w:rPr>
+        <w:t>git</w:t>
+      </w:r>
+      <w:r>
+        <w:rPr>
+          <w:rFonts w:ascii="Times New Roman" w:hAnsi="Times New Roman" w:cs="Times New Roman"/>
+          <w:sz w:val="24"/>
+          <w:szCs w:val="24"/>
+          <w:lang w:val="ru-RU"/>
+        </w:rPr>
+        <w:t xml:space="preserve"> --</w:t>
+      </w:r>
+      <w:r>
+        <w:rPr>
+          <w:rFonts w:ascii="Times New Roman" w:hAnsi="Times New Roman" w:cs="Times New Roman"/>
+          <w:sz w:val="24"/>
+          <w:szCs w:val="24"/>
+        </w:rPr>
+        <w:t>help</w:t>
+      </w:r>
+      <w:r>
+        <w:rPr>
+          <w:rFonts w:ascii="Times New Roman" w:hAnsi="Times New Roman" w:cs="Times New Roman"/>
+          <w:sz w:val="24"/>
+          <w:szCs w:val="24"/>
+          <w:lang w:val="ru-RU"/>
+        </w:rPr>
+        <w:t>, которая позволит вам узнать наиболее часто встречающиеся функции; также</w:t>
+      </w:r>
+      <w:r>
+        <w:rPr>
+          <w:rFonts w:ascii="Times New Roman" w:hAnsi="Times New Roman" w:cs="Times New Roman"/>
+          <w:sz w:val="24"/>
+          <w:szCs w:val="24"/>
+          <w:lang w:val="ru-RU"/>
+        </w:rPr>
+        <w:t xml:space="preserve"> </w:t>
+      </w:r>
+      <w:r>
+        <w:rPr>
+          <w:rFonts w:ascii="Times New Roman" w:hAnsi="Times New Roman" w:cs="Times New Roman"/>
+          <w:sz w:val="24"/>
+          <w:szCs w:val="24"/>
+          <w:lang w:val="ru-RU"/>
+        </w:rPr>
+        <w:t xml:space="preserve">вы можете воспользоваться справочником по отдельным командам. Так, в частности, команда </w:t>
+      </w:r>
+      <w:r>
+        <w:rPr>
+          <w:rFonts w:ascii="Times New Roman" w:hAnsi="Times New Roman" w:cs="Times New Roman"/>
+          <w:sz w:val="24"/>
+          <w:szCs w:val="24"/>
+        </w:rPr>
+        <w:t>git</w:t>
+      </w:r>
+      <w:r>
+        <w:rPr>
+          <w:rFonts w:ascii="Times New Roman" w:hAnsi="Times New Roman" w:cs="Times New Roman"/>
+          <w:sz w:val="24"/>
+          <w:szCs w:val="24"/>
+          <w:lang w:val="ru-RU"/>
+        </w:rPr>
+        <w:t xml:space="preserve"> </w:t>
+      </w:r>
+      <w:r>
+        <w:rPr>
+          <w:rFonts w:ascii="Times New Roman" w:hAnsi="Times New Roman" w:cs="Times New Roman"/>
+          <w:sz w:val="24"/>
+          <w:szCs w:val="24"/>
+        </w:rPr>
+        <w:t>checkout</w:t>
+      </w:r>
+      <w:r>
+        <w:rPr>
+          <w:rFonts w:ascii="Times New Roman" w:hAnsi="Times New Roman" w:cs="Times New Roman"/>
+          <w:sz w:val="24"/>
+          <w:szCs w:val="24"/>
+          <w:lang w:val="ru-RU"/>
+        </w:rPr>
+        <w:t xml:space="preserve"> --</w:t>
+      </w:r>
+      <w:r>
+        <w:rPr>
+          <w:rFonts w:ascii="Times New Roman" w:hAnsi="Times New Roman" w:cs="Times New Roman"/>
+          <w:sz w:val="24"/>
+          <w:szCs w:val="24"/>
+        </w:rPr>
+        <w:t>help</w:t>
+      </w:r>
+      <w:r>
+        <w:rPr>
+          <w:rFonts w:ascii="Times New Roman" w:hAnsi="Times New Roman" w:cs="Times New Roman"/>
+          <w:sz w:val="24"/>
+          <w:szCs w:val="24"/>
+          <w:lang w:val="ru-RU"/>
+        </w:rPr>
+        <w:t xml:space="preserve"> откроет браузер с информацией об использовании </w:t>
+      </w:r>
+      <w:r>
+        <w:rPr>
+          <w:rFonts w:ascii="Times New Roman" w:hAnsi="Times New Roman" w:cs="Times New Roman"/>
+          <w:sz w:val="24"/>
+          <w:szCs w:val="24"/>
+        </w:rPr>
+        <w:t>checkout</w:t>
+      </w:r>
+      <w:r>
+        <w:rPr>
+          <w:rFonts w:ascii="Times New Roman" w:hAnsi="Times New Roman" w:cs="Times New Roman"/>
+          <w:sz w:val="24"/>
+          <w:szCs w:val="24"/>
+          <w:lang w:val="ru-RU"/>
+        </w:rPr>
+        <w:t>, вместе с параметрами и примерами.</w:t>
+      </w:r>
+    </w:p>
+    <w:p>
+      <w:pPr>
+        <w:rPr>
+          <w:rFonts w:ascii="Times New Roman" w:hAnsi="Times New Roman" w:cs="Times New Roman"/>
+          <w:sz w:val="24"/>
+          <w:szCs w:val="24"/>
+          <w:lang w:val="ru-RU"/>
+        </w:rPr>
+      </w:pPr>
+      <w:r>
+        <w:rPr>
+          <w:rFonts w:ascii="Times New Roman" w:hAnsi="Times New Roman" w:cs="Times New Roman"/>
+          <w:sz w:val="24"/>
+          <w:szCs w:val="24"/>
+          <w:lang w:val="ru-RU"/>
+        </w:rPr>
         <w:br w:type="page"/>
       </w:r>
     </w:p>
@@ -1357,13 +1482,13 @@
     </w:p>
     <w:p>
       <w:pPr>
+        <w:pStyle w:val="ListParagraph"/>
         <w:numPr>
           <w:ilvl w:val="0"/>
-          <w:numId w:val="1"/>
+          <w:numId w:val="10"/>
         </w:numPr>
         <w:shd w:val="clear" w:color="auto" w:fill="FFFFFF"/>
         <w:spacing w:after="0" w:line="360" w:lineRule="atLeast"/>
-        <w:ind w:left="0"/>
         <w:textAlignment w:val="baseline"/>
         <w:rPr>
           <w:rFonts w:ascii="Times New Roman" w:hAnsi="Times New Roman" w:cs="Times New Roman"/>
@@ -1484,13 +1609,13 @@
     </w:p>
     <w:p>
       <w:pPr>
+        <w:pStyle w:val="ListParagraph"/>
         <w:numPr>
           <w:ilvl w:val="0"/>
-          <w:numId w:val="1"/>
+          <w:numId w:val="10"/>
         </w:numPr>
         <w:shd w:val="clear" w:color="auto" w:fill="FFFFFF"/>
         <w:spacing w:after="0" w:line="360" w:lineRule="atLeast"/>
-        <w:ind w:left="0"/>
         <w:textAlignment w:val="baseline"/>
         <w:rPr>
           <w:rFonts w:ascii="Times New Roman" w:hAnsi="Times New Roman" w:cs="Times New Roman"/>
@@ -1578,13 +1703,13 @@
     </w:p>
     <w:p>
       <w:pPr>
+        <w:pStyle w:val="ListParagraph"/>
         <w:numPr>
           <w:ilvl w:val="0"/>
-          <w:numId w:val="1"/>
+          <w:numId w:val="10"/>
         </w:numPr>
         <w:shd w:val="clear" w:color="auto" w:fill="FFFFFF"/>
         <w:spacing w:after="0" w:line="360" w:lineRule="atLeast"/>
-        <w:ind w:left="0"/>
         <w:textAlignment w:val="baseline"/>
         <w:rPr>
           <w:rFonts w:ascii="Times New Roman" w:hAnsi="Times New Roman" w:cs="Times New Roman"/>
@@ -1629,13 +1754,13 @@
     </w:p>
     <w:p>
       <w:pPr>
+        <w:pStyle w:val="ListParagraph"/>
         <w:numPr>
           <w:ilvl w:val="0"/>
-          <w:numId w:val="1"/>
+          <w:numId w:val="10"/>
         </w:numPr>
         <w:shd w:val="clear" w:color="auto" w:fill="FFFFFF"/>
         <w:spacing w:after="0" w:line="360" w:lineRule="atLeast"/>
-        <w:ind w:left="0"/>
         <w:textAlignment w:val="baseline"/>
         <w:rPr>
           <w:rFonts w:ascii="Times New Roman" w:hAnsi="Times New Roman" w:cs="Times New Roman"/>
@@ -1689,19 +1814,12 @@
     <w:p>
       <w:pPr>
         <w:pStyle w:val="Heading2"/>
-        <w:shd w:val="clear" w:color="auto" w:fill="FFFFFF"/>
-        <w:spacing w:before="75" w:after="75"/>
-        <w:textAlignment w:val="baseline"/>
-        <w:rPr>
-          <w:rFonts w:ascii="Times New Roman" w:hAnsi="Times New Roman" w:cs="Times New Roman"/>
-          <w:color w:val="000000"/>
-          <w:lang w:val="ru-RU"/>
-        </w:rPr>
-      </w:pPr>
-      <w:r>
-        <w:rPr>
-          <w:rFonts w:ascii="Times New Roman" w:hAnsi="Times New Roman" w:cs="Times New Roman"/>
-          <w:color w:val="000000"/>
+        <w:rPr>
+          <w:lang w:val="ru-RU"/>
+        </w:rPr>
+      </w:pPr>
+      <w:r>
+        <w:rPr>
           <w:lang w:val="ru-RU"/>
         </w:rPr>
         <w:t>Создание диалогового окна для вывода сообщений</w:t>
@@ -2140,39 +2258,23 @@
     </w:p>
     <w:p>
       <w:pPr>
-        <w:pStyle w:val="NormalWeb"/>
-        <w:shd w:val="clear" w:color="auto" w:fill="FFFFFF"/>
-        <w:spacing w:before="0" w:after="0" w:afterAutospacing="0" w:line="360" w:lineRule="atLeast"/>
-        <w:textAlignment w:val="baseline"/>
-        <w:rPr>
-          <w:color w:val="222222"/>
-        </w:rPr>
-      </w:pPr>
-      <w:r>
-        <w:rPr>
-          <w:color w:val="222222"/>
+        <w:pStyle w:val="Heading2"/>
+      </w:pPr>
+      <w:r>
+        <w:rPr>
           <w:lang w:val="ru-RU"/>
         </w:rPr>
         <w:t>Установка</w:t>
       </w:r>
       <w:r>
-        <w:rPr>
-          <w:color w:val="222222"/>
-        </w:rPr>
         <w:t xml:space="preserve"> </w:t>
       </w:r>
       <w:proofErr w:type="spellStart"/>
       <w:r>
-        <w:rPr>
-          <w:color w:val="222222"/>
-        </w:rPr>
         <w:t>zenity</w:t>
       </w:r>
       <w:proofErr w:type="spellEnd"/>
       <w:r>
-        <w:rPr>
-          <w:color w:val="222222"/>
-        </w:rPr>
         <w:t xml:space="preserve">: </w:t>
       </w:r>
     </w:p>
@@ -2263,21 +2365,10 @@
     </w:p>
     <w:p>
       <w:pPr>
-        <w:rPr>
-          <w:rStyle w:val="Emphasis"/>
-          <w:rFonts w:ascii="Times New Roman" w:eastAsiaTheme="majorEastAsia" w:hAnsi="Times New Roman" w:cs="Times New Roman"/>
-          <w:b/>
-          <w:bCs/>
-          <w:i w:val="0"/>
-          <w:iCs w:val="0"/>
-          <w:color w:val="6A6A6A"/>
-          <w:sz w:val="24"/>
-          <w:szCs w:val="24"/>
-          <w:shd w:val="clear" w:color="auto" w:fill="FFFFFF"/>
-          <w:lang w:eastAsia="en-GB"/>
-        </w:rPr>
-      </w:pPr>
-      <w:r>
+        <w:pStyle w:val="NormalWeb"/>
+        <w:shd w:val="clear" w:color="auto" w:fill="FFFFFF"/>
+        <w:spacing w:before="0" w:after="0" w:afterAutospacing="0" w:line="360" w:lineRule="atLeast"/>
+        <w:textAlignment w:val="baseline"/>
         <w:rPr>
           <w:rStyle w:val="Emphasis"/>
           <w:rFonts w:eastAsiaTheme="majorEastAsia"/>
@@ -2287,209 +2378,81 @@
           <w:iCs w:val="0"/>
           <w:color w:val="6A6A6A"/>
           <w:shd w:val="clear" w:color="auto" w:fill="FFFFFF"/>
+          <w:lang w:val="ru-RU"/>
+        </w:rPr>
+      </w:pPr>
+      <w:r>
+        <w:rPr>
+          <w:rStyle w:val="Emphasis"/>
+          <w:rFonts w:eastAsiaTheme="majorEastAsia"/>
+          <w:b/>
+          <w:bCs/>
+          <w:i w:val="0"/>
+          <w:iCs w:val="0"/>
+          <w:color w:val="6A6A6A"/>
+          <w:shd w:val="clear" w:color="auto" w:fill="FFFFFF"/>
+          <w:lang w:val="ru-RU"/>
         </w:rPr>
         <w:lastRenderedPageBreak/>
-        <w:br w:type="page"/>
+        <w:t xml:space="preserve">Создание простейшего окна при помощи </w:t>
+      </w:r>
+      <w:proofErr w:type="spellStart"/>
+      <w:r>
+        <w:rPr>
+          <w:rStyle w:val="Emphasis"/>
+          <w:rFonts w:eastAsiaTheme="majorEastAsia"/>
+          <w:b/>
+          <w:bCs/>
+          <w:i w:val="0"/>
+          <w:iCs w:val="0"/>
+          <w:color w:val="6A6A6A"/>
+          <w:shd w:val="clear" w:color="auto" w:fill="FFFFFF"/>
+        </w:rPr>
+        <w:t>zenity</w:t>
+      </w:r>
+      <w:proofErr w:type="spellEnd"/>
+      <w:r>
+        <w:rPr>
+          <w:rStyle w:val="Emphasis"/>
+          <w:rFonts w:eastAsiaTheme="majorEastAsia"/>
+          <w:b/>
+          <w:bCs/>
+          <w:i w:val="0"/>
+          <w:iCs w:val="0"/>
+          <w:color w:val="6A6A6A"/>
+          <w:shd w:val="clear" w:color="auto" w:fill="FFFFFF"/>
+          <w:lang w:val="ru-RU"/>
+        </w:rPr>
+        <w:t>.</w:t>
       </w:r>
     </w:p>
     <w:p>
       <w:pPr>
         <w:rPr>
-          <w:rFonts w:ascii="Times New Roman" w:hAnsi="Times New Roman" w:cs="Times New Roman"/>
-        </w:rPr>
-      </w:pPr>
-      <w:r>
-        <w:rPr>
-          <w:rFonts w:ascii="Times New Roman" w:hAnsi="Times New Roman" w:cs="Times New Roman"/>
-        </w:rPr>
-        <w:lastRenderedPageBreak/>
-        <w:t xml:space="preserve">(function </w:t>
-      </w:r>
-      <w:proofErr w:type="spellStart"/>
-      <w:r>
-        <w:rPr>
-          <w:rFonts w:ascii="Times New Roman" w:hAnsi="Times New Roman" w:cs="Times New Roman"/>
-        </w:rPr>
-        <w:t>squareroot</w:t>
-      </w:r>
-      <w:proofErr w:type="spellEnd"/>
-      <w:r>
-        <w:rPr>
-          <w:rFonts w:ascii="Times New Roman" w:hAnsi="Times New Roman" w:cs="Times New Roman"/>
-        </w:rPr>
-        <w:t>(x) {</w:t>
-      </w:r>
-    </w:p>
-    <w:p>
-      <w:pPr>
-        <w:rPr>
-          <w:rFonts w:ascii="Times New Roman" w:hAnsi="Times New Roman" w:cs="Times New Roman"/>
-        </w:rPr>
-      </w:pPr>
-      <w:r>
-        <w:rPr>
-          <w:rFonts w:ascii="Times New Roman" w:hAnsi="Times New Roman" w:cs="Times New Roman"/>
-        </w:rPr>
-        <w:t xml:space="preserve">    </w:t>
-      </w:r>
-      <w:proofErr w:type="spellStart"/>
-      <w:r>
-        <w:rPr>
-          <w:rFonts w:ascii="Times New Roman" w:hAnsi="Times New Roman" w:cs="Times New Roman"/>
-        </w:rPr>
-        <w:t>prev</w:t>
-      </w:r>
-      <w:proofErr w:type="spellEnd"/>
-      <w:r>
-        <w:rPr>
-          <w:rFonts w:ascii="Times New Roman" w:hAnsi="Times New Roman" w:cs="Times New Roman"/>
-        </w:rPr>
-        <w:t xml:space="preserve"> = 1000000;</w:t>
-      </w:r>
-    </w:p>
-    <w:p>
-      <w:pPr>
-        <w:rPr>
-          <w:rFonts w:ascii="Times New Roman" w:hAnsi="Times New Roman" w:cs="Times New Roman"/>
-        </w:rPr>
-      </w:pPr>
-      <w:r>
-        <w:rPr>
-          <w:rFonts w:ascii="Times New Roman" w:hAnsi="Times New Roman" w:cs="Times New Roman"/>
-        </w:rPr>
-        <w:t xml:space="preserve">    b = 600000;</w:t>
-      </w:r>
-    </w:p>
-    <w:p>
-      <w:pPr>
-        <w:rPr>
-          <w:rFonts w:ascii="Times New Roman" w:hAnsi="Times New Roman" w:cs="Times New Roman"/>
-        </w:rPr>
-      </w:pPr>
-    </w:p>
-    <w:p>
-      <w:pPr>
-        <w:rPr>
-          <w:rFonts w:ascii="Times New Roman" w:hAnsi="Times New Roman" w:cs="Times New Roman"/>
-        </w:rPr>
-      </w:pPr>
-      <w:r>
-        <w:rPr>
-          <w:rFonts w:ascii="Times New Roman" w:hAnsi="Times New Roman" w:cs="Times New Roman"/>
-        </w:rPr>
-        <w:t xml:space="preserve">    while (</w:t>
-      </w:r>
-      <w:proofErr w:type="spellStart"/>
-      <w:r>
-        <w:rPr>
-          <w:rFonts w:ascii="Times New Roman" w:hAnsi="Times New Roman" w:cs="Times New Roman"/>
-        </w:rPr>
-        <w:t>prev</w:t>
-      </w:r>
-      <w:proofErr w:type="spellEnd"/>
-      <w:r>
-        <w:rPr>
-          <w:rFonts w:ascii="Times New Roman" w:hAnsi="Times New Roman" w:cs="Times New Roman"/>
-        </w:rPr>
-        <w:t xml:space="preserve"> - b &gt; 1) {</w:t>
-      </w:r>
-    </w:p>
-    <w:p>
-      <w:pPr>
-        <w:rPr>
-          <w:rFonts w:ascii="Times New Roman" w:hAnsi="Times New Roman" w:cs="Times New Roman"/>
-        </w:rPr>
-      </w:pPr>
-      <w:r>
-        <w:rPr>
-          <w:rFonts w:ascii="Times New Roman" w:hAnsi="Times New Roman" w:cs="Times New Roman"/>
-        </w:rPr>
-        <w:t xml:space="preserve">        </w:t>
-      </w:r>
-      <w:proofErr w:type="spellStart"/>
-      <w:r>
-        <w:rPr>
-          <w:rFonts w:ascii="Times New Roman" w:hAnsi="Times New Roman" w:cs="Times New Roman"/>
-        </w:rPr>
-        <w:t>prev</w:t>
-      </w:r>
-      <w:proofErr w:type="spellEnd"/>
-      <w:r>
-        <w:rPr>
-          <w:rFonts w:ascii="Times New Roman" w:hAnsi="Times New Roman" w:cs="Times New Roman"/>
-        </w:rPr>
-        <w:t xml:space="preserve"> = b;</w:t>
-      </w:r>
-    </w:p>
-    <w:p>
-      <w:pPr>
-        <w:rPr>
-          <w:rFonts w:ascii="Times New Roman" w:hAnsi="Times New Roman" w:cs="Times New Roman"/>
-        </w:rPr>
-      </w:pPr>
-      <w:r>
-        <w:rPr>
-          <w:rFonts w:ascii="Times New Roman" w:hAnsi="Times New Roman" w:cs="Times New Roman"/>
-        </w:rPr>
-        <w:t xml:space="preserve">        b = 1/2 * (b + x/b);</w:t>
-      </w:r>
-    </w:p>
-    <w:p>
-      <w:pPr>
-        <w:rPr>
-          <w:rFonts w:ascii="Times New Roman" w:hAnsi="Times New Roman" w:cs="Times New Roman"/>
-        </w:rPr>
-      </w:pPr>
-      <w:r>
-        <w:rPr>
-          <w:rFonts w:ascii="Times New Roman" w:hAnsi="Times New Roman" w:cs="Times New Roman"/>
-        </w:rPr>
-        <w:t xml:space="preserve">    }</w:t>
-      </w:r>
-    </w:p>
-    <w:p>
-      <w:pPr>
-        <w:rPr>
-          <w:rFonts w:ascii="Times New Roman" w:hAnsi="Times New Roman" w:cs="Times New Roman"/>
-        </w:rPr>
-      </w:pPr>
-      <w:r>
-        <w:rPr>
-          <w:rFonts w:ascii="Times New Roman" w:hAnsi="Times New Roman" w:cs="Times New Roman"/>
-        </w:rPr>
-        <w:t xml:space="preserve">  </w:t>
-      </w:r>
-    </w:p>
-    <w:p>
-      <w:pPr>
-        <w:rPr>
-          <w:rFonts w:ascii="Times New Roman" w:hAnsi="Times New Roman" w:cs="Times New Roman"/>
-        </w:rPr>
-      </w:pPr>
-      <w:r>
-        <w:rPr>
-          <w:rFonts w:ascii="Times New Roman" w:hAnsi="Times New Roman" w:cs="Times New Roman"/>
-        </w:rPr>
-        <w:t xml:space="preserve">    return b;</w:t>
-      </w:r>
-    </w:p>
-    <w:p>
-      <w:pPr>
-        <w:rPr>
-          <w:rFonts w:ascii="Times New Roman" w:hAnsi="Times New Roman" w:cs="Times New Roman"/>
-        </w:rPr>
-      </w:pPr>
-      <w:r>
-        <w:rPr>
-          <w:rFonts w:ascii="Times New Roman" w:hAnsi="Times New Roman" w:cs="Times New Roman"/>
-        </w:rPr>
-        <w:t>})(100);</w:t>
-      </w:r>
-      <w:bookmarkStart w:id="0" w:name="_GoBack"/>
-      <w:bookmarkEnd w:id="0"/>
-      <w:r>
-        <w:rPr>
-          <w:rFonts w:ascii="Times New Roman" w:hAnsi="Times New Roman" w:cs="Times New Roman"/>
+          <w:rStyle w:val="Emphasis"/>
+          <w:rFonts w:ascii="Times New Roman" w:eastAsiaTheme="majorEastAsia" w:hAnsi="Times New Roman" w:cs="Times New Roman"/>
+          <w:b/>
+          <w:bCs/>
+          <w:i w:val="0"/>
+          <w:iCs w:val="0"/>
+          <w:color w:val="6A6A6A"/>
+          <w:sz w:val="24"/>
+          <w:szCs w:val="24"/>
+          <w:shd w:val="clear" w:color="auto" w:fill="FFFFFF"/>
+          <w:lang w:val="ru-RU" w:eastAsia="en-GB"/>
+        </w:rPr>
+      </w:pPr>
+      <w:r>
+        <w:rPr>
+          <w:rStyle w:val="Emphasis"/>
+          <w:rFonts w:eastAsiaTheme="majorEastAsia"/>
+          <w:b/>
+          <w:bCs/>
+          <w:i w:val="0"/>
+          <w:iCs w:val="0"/>
+          <w:color w:val="6A6A6A"/>
+          <w:shd w:val="clear" w:color="auto" w:fill="FFFFFF"/>
+          <w:lang w:val="ru-RU"/>
         </w:rPr>
         <w:br w:type="page"/>
       </w:r>
@@ -3367,7 +3330,19 @@
               <w:rPr>
                 <w:rFonts w:ascii="Times New Roman" w:hAnsi="Times New Roman" w:cs="Times New Roman"/>
               </w:rPr>
-              <w:t>con.ch</w:t>
+              <w:t>con</w:t>
+            </w:r>
+            <w:r>
+              <w:rPr>
+                <w:rFonts w:ascii="Times New Roman" w:hAnsi="Times New Roman" w:cs="Times New Roman"/>
+              </w:rPr>
+              <w:t>j.s</w:t>
+            </w:r>
+            <w:r>
+              <w:rPr>
+                <w:rFonts w:ascii="Times New Roman" w:hAnsi="Times New Roman" w:cs="Times New Roman"/>
+              </w:rPr>
+              <w:t>h</w:t>
             </w:r>
           </w:p>
         </w:tc>
@@ -4433,6 +4408,8 @@
         </w:rPr>
         <w:t>commit</w:t>
       </w:r>
+      <w:bookmarkStart w:id="0" w:name="_GoBack"/>
+      <w:bookmarkEnd w:id="0"/>
     </w:p>
     <w:p>
       <w:pPr>
@@ -4525,6 +4502,98 @@
           <w:lang w:val="ru-RU"/>
         </w:rPr>
         <w:t>* Как бы вы реализовали это задание иначе?</w:t>
+      </w:r>
+    </w:p>
+    <w:p>
+      <w:pPr>
+        <w:pStyle w:val="ListParagraph"/>
+        <w:numPr>
+          <w:ilvl w:val="0"/>
+          <w:numId w:val="5"/>
+        </w:numPr>
+        <w:rPr>
+          <w:rFonts w:ascii="Times New Roman" w:hAnsi="Times New Roman" w:cs="Times New Roman"/>
+          <w:lang w:val="ru-RU"/>
+        </w:rPr>
+      </w:pPr>
+      <w:r>
+        <w:rPr>
+          <w:rFonts w:ascii="Times New Roman" w:hAnsi="Times New Roman" w:cs="Times New Roman"/>
+          <w:lang w:val="ru-RU"/>
+        </w:rPr>
+        <w:t xml:space="preserve">* Можно ли переименовать файл </w:t>
+      </w:r>
+      <w:proofErr w:type="spellStart"/>
+      <w:r>
+        <w:rPr>
+          <w:rFonts w:ascii="Times New Roman" w:hAnsi="Times New Roman" w:cs="Times New Roman"/>
+        </w:rPr>
+        <w:t>conj</w:t>
+      </w:r>
+      <w:proofErr w:type="spellEnd"/>
+      <w:r>
+        <w:rPr>
+          <w:rFonts w:ascii="Times New Roman" w:hAnsi="Times New Roman" w:cs="Times New Roman"/>
+          <w:lang w:val="ru-RU"/>
+        </w:rPr>
+        <w:t>.</w:t>
+      </w:r>
+      <w:proofErr w:type="spellStart"/>
+      <w:r>
+        <w:rPr>
+          <w:rFonts w:ascii="Times New Roman" w:hAnsi="Times New Roman" w:cs="Times New Roman"/>
+        </w:rPr>
+        <w:t>sh</w:t>
+      </w:r>
+      <w:proofErr w:type="spellEnd"/>
+      <w:r>
+        <w:rPr>
+          <w:rFonts w:ascii="Times New Roman" w:hAnsi="Times New Roman" w:cs="Times New Roman"/>
+          <w:lang w:val="ru-RU"/>
+        </w:rPr>
+        <w:t xml:space="preserve"> </w:t>
+      </w:r>
+      <w:r>
+        <w:rPr>
+          <w:rFonts w:ascii="Times New Roman" w:hAnsi="Times New Roman" w:cs="Times New Roman"/>
+          <w:lang w:val="ru-RU"/>
+        </w:rPr>
+        <w:t xml:space="preserve">в файл </w:t>
+      </w:r>
+      <w:r>
+        <w:rPr>
+          <w:rFonts w:ascii="Times New Roman" w:hAnsi="Times New Roman" w:cs="Times New Roman"/>
+        </w:rPr>
+        <w:t>con</w:t>
+      </w:r>
+      <w:r>
+        <w:rPr>
+          <w:rFonts w:ascii="Times New Roman" w:hAnsi="Times New Roman" w:cs="Times New Roman"/>
+          <w:lang w:val="ru-RU"/>
+        </w:rPr>
+        <w:t>.</w:t>
+      </w:r>
+      <w:proofErr w:type="spellStart"/>
+      <w:r>
+        <w:rPr>
+          <w:rFonts w:ascii="Times New Roman" w:hAnsi="Times New Roman" w:cs="Times New Roman"/>
+        </w:rPr>
+        <w:t>sh</w:t>
+      </w:r>
+      <w:proofErr w:type="spellEnd"/>
+      <w:r>
+        <w:rPr>
+          <w:rFonts w:ascii="Times New Roman" w:hAnsi="Times New Roman" w:cs="Times New Roman"/>
+          <w:lang w:val="ru-RU"/>
+        </w:rPr>
+        <w:t>?</w:t>
+      </w:r>
+      <w:r>
+        <w:rPr>
+          <w:rFonts w:ascii="Times New Roman" w:hAnsi="Times New Roman" w:cs="Times New Roman"/>
+          <w:lang w:val="ru-RU"/>
+        </w:rPr>
+        <w:t xml:space="preserve"> Объяснить, если да, то какие последствия будет иметь такая операция, если нет, то почему.</w:t>
       </w:r>
     </w:p>
     <w:sectPr>
@@ -4980,6 +5049,119 @@
     </w:lvl>
   </w:abstractNum>
   <w:abstractNum w:abstractNumId="4">
+    <w:nsid w:val="45CA0977"/>
+    <w:multiLevelType w:val="hybridMultilevel"/>
+    <w:tmpl w:val="9F4A6E3A"/>
+    <w:lvl w:ilvl="0" w:tplc="08090001">
+      <w:start w:val="1"/>
+      <w:numFmt w:val="bullet"/>
+      <w:lvlText w:val=""/>
+      <w:lvlJc w:val="left"/>
+      <w:pPr>
+        <w:ind w:left="360" w:hanging="360"/>
+      </w:pPr>
+      <w:rPr>
+        <w:rFonts w:ascii="Symbol" w:hAnsi="Symbol" w:hint="default"/>
+      </w:rPr>
+    </w:lvl>
+    <w:lvl w:ilvl="1" w:tplc="08090003" w:tentative="1">
+      <w:start w:val="1"/>
+      <w:numFmt w:val="bullet"/>
+      <w:lvlText w:val="o"/>
+      <w:lvlJc w:val="left"/>
+      <w:pPr>
+        <w:ind w:left="1080" w:hanging="360"/>
+      </w:pPr>
+      <w:rPr>
+        <w:rFonts w:ascii="Courier New" w:hAnsi="Courier New" w:cs="Courier New" w:hint="default"/>
+      </w:rPr>
+    </w:lvl>
+    <w:lvl w:ilvl="2" w:tplc="08090005" w:tentative="1">
+      <w:start w:val="1"/>
+      <w:numFmt w:val="bullet"/>
+      <w:lvlText w:val=""/>
+      <w:lvlJc w:val="left"/>
+      <w:pPr>
+        <w:ind w:left="1800" w:hanging="360"/>
+      </w:pPr>
+      <w:rPr>
+        <w:rFonts w:ascii="Wingdings" w:hAnsi="Wingdings" w:hint="default"/>
+      </w:rPr>
+    </w:lvl>
+    <w:lvl w:ilvl="3" w:tplc="08090001" w:tentative="1">
+      <w:start w:val="1"/>
+      <w:numFmt w:val="bullet"/>
+      <w:lvlText w:val=""/>
+      <w:lvlJc w:val="left"/>
+      <w:pPr>
+        <w:ind w:left="2520" w:hanging="360"/>
+      </w:pPr>
+      <w:rPr>
+        <w:rFonts w:ascii="Symbol" w:hAnsi="Symbol" w:hint="default"/>
+      </w:rPr>
+    </w:lvl>
+    <w:lvl w:ilvl="4" w:tplc="08090003" w:tentative="1">
+      <w:start w:val="1"/>
+      <w:numFmt w:val="bullet"/>
+      <w:lvlText w:val="o"/>
+      <w:lvlJc w:val="left"/>
+      <w:pPr>
+        <w:ind w:left="3240" w:hanging="360"/>
+      </w:pPr>
+      <w:rPr>
+        <w:rFonts w:ascii="Courier New" w:hAnsi="Courier New" w:cs="Courier New" w:hint="default"/>
+      </w:rPr>
+    </w:lvl>
+    <w:lvl w:ilvl="5" w:tplc="08090005" w:tentative="1">
+      <w:start w:val="1"/>
+      <w:numFmt w:val="bullet"/>
+      <w:lvlText w:val=""/>
+      <w:lvlJc w:val="left"/>
+      <w:pPr>
+        <w:ind w:left="3960" w:hanging="360"/>
+      </w:pPr>
+      <w:rPr>
+        <w:rFonts w:ascii="Wingdings" w:hAnsi="Wingdings" w:hint="default"/>
+      </w:rPr>
+    </w:lvl>
+    <w:lvl w:ilvl="6" w:tplc="08090001" w:tentative="1">
+      <w:start w:val="1"/>
+      <w:numFmt w:val="bullet"/>
+      <w:lvlText w:val=""/>
+      <w:lvlJc w:val="left"/>
+      <w:pPr>
+        <w:ind w:left="4680" w:hanging="360"/>
+      </w:pPr>
+      <w:rPr>
+        <w:rFonts w:ascii="Symbol" w:hAnsi="Symbol" w:hint="default"/>
+      </w:rPr>
+    </w:lvl>
+    <w:lvl w:ilvl="7" w:tplc="08090003" w:tentative="1">
+      <w:start w:val="1"/>
+      <w:numFmt w:val="bullet"/>
+      <w:lvlText w:val="o"/>
+      <w:lvlJc w:val="left"/>
+      <w:pPr>
+        <w:ind w:left="5400" w:hanging="360"/>
+      </w:pPr>
+      <w:rPr>
+        <w:rFonts w:ascii="Courier New" w:hAnsi="Courier New" w:cs="Courier New" w:hint="default"/>
+      </w:rPr>
+    </w:lvl>
+    <w:lvl w:ilvl="8" w:tplc="08090005" w:tentative="1">
+      <w:start w:val="1"/>
+      <w:numFmt w:val="bullet"/>
+      <w:lvlText w:val=""/>
+      <w:lvlJc w:val="left"/>
+      <w:pPr>
+        <w:ind w:left="6120" w:hanging="360"/>
+      </w:pPr>
+      <w:rPr>
+        <w:rFonts w:ascii="Wingdings" w:hAnsi="Wingdings" w:hint="default"/>
+      </w:rPr>
+    </w:lvl>
+  </w:abstractNum>
+  <w:abstractNum w:abstractNumId="5">
     <w:nsid w:val="521B10A5"/>
     <w:multiLevelType w:val="hybridMultilevel"/>
     <w:tmpl w:val="A9209BCA"/>
@@ -5068,7 +5250,7 @@
       </w:pPr>
     </w:lvl>
   </w:abstractNum>
-  <w:abstractNum w:abstractNumId="5">
+  <w:abstractNum w:abstractNumId="6">
     <w:nsid w:val="57D8405F"/>
     <w:multiLevelType w:val="multilevel"/>
     <w:tmpl w:val="63E6CD1A"/>
@@ -5217,7 +5399,7 @@
       </w:rPr>
     </w:lvl>
   </w:abstractNum>
-  <w:abstractNum w:abstractNumId="6">
+  <w:abstractNum w:abstractNumId="7">
     <w:nsid w:val="63F45115"/>
     <w:multiLevelType w:val="hybridMultilevel"/>
     <w:tmpl w:val="C68EEAB8"/>
@@ -5330,7 +5512,7 @@
       </w:rPr>
     </w:lvl>
   </w:abstractNum>
-  <w:abstractNum w:abstractNumId="7">
+  <w:abstractNum w:abstractNumId="8">
     <w:nsid w:val="692166D7"/>
     <w:multiLevelType w:val="hybridMultilevel"/>
     <w:tmpl w:val="5DCCB5B6"/>
@@ -5419,7 +5601,7 @@
       </w:pPr>
     </w:lvl>
   </w:abstractNum>
-  <w:abstractNum w:abstractNumId="8">
+  <w:abstractNum w:abstractNumId="9">
     <w:nsid w:val="6BEE5919"/>
     <w:multiLevelType w:val="hybridMultilevel"/>
     <w:tmpl w:val="B18CC24A"/>
@@ -5533,7 +5715,7 @@
     </w:lvl>
   </w:abstractNum>
   <w:num w:numId="1">
-    <w:abstractNumId w:val="5"/>
+    <w:abstractNumId w:val="6"/>
   </w:num>
   <w:num w:numId="2">
     <w:abstractNumId w:val="0"/>
@@ -5542,22 +5724,25 @@
     <w:abstractNumId w:val="2"/>
   </w:num>
   <w:num w:numId="4">
-    <w:abstractNumId w:val="4"/>
+    <w:abstractNumId w:val="5"/>
   </w:num>
   <w:num w:numId="5">
+    <w:abstractNumId w:val="8"/>
+  </w:num>
+  <w:num w:numId="6">
     <w:abstractNumId w:val="7"/>
   </w:num>
-  <w:num w:numId="6">
-    <w:abstractNumId w:val="6"/>
-  </w:num>
   <w:num w:numId="7">
-    <w:abstractNumId w:val="8"/>
+    <w:abstractNumId w:val="9"/>
   </w:num>
   <w:num w:numId="8">
     <w:abstractNumId w:val="1"/>
   </w:num>
   <w:num w:numId="9">
     <w:abstractNumId w:val="3"/>
+  </w:num>
+  <w:num w:numId="10">
+    <w:abstractNumId w:val="4"/>
   </w:num>
 </w:numbering>
 </file>

</xml_diff>

<commit_message>
Changed third problem (now with example)
</commit_message>
<xml_diff>
--- a/Labs/Vcs_lab_problem3.docx
+++ b/Labs/Vcs_lab_problem3.docx
@@ -132,10 +132,10 @@
       <w:r>
         <w:rPr>
           <w:rStyle w:val="apple-converted-space"/>
-          <w:rFonts w:ascii="Arial" w:hAnsi="Arial" w:cs="Arial"/>
+          <w:rFonts w:cs="Arial"/>
           <w:color w:val="252525"/>
-          <w:sz w:val="21"/>
-          <w:szCs w:val="21"/>
+          <w:sz w:val="24"/>
+          <w:szCs w:val="24"/>
           <w:shd w:val="clear" w:color="auto" w:fill="FFFFFF"/>
         </w:rPr>
         <w:t>распределённая</w:t>
@@ -144,19 +144,19 @@
       <w:r>
         <w:rPr>
           <w:rStyle w:val="apple-converted-space"/>
-          <w:rFonts w:ascii="Arial" w:hAnsi="Arial" w:cs="Arial"/>
+          <w:rFonts w:cs="Arial"/>
           <w:color w:val="252525"/>
-          <w:sz w:val="21"/>
-          <w:szCs w:val="21"/>
+          <w:sz w:val="24"/>
+          <w:szCs w:val="24"/>
           <w:shd w:val="clear" w:color="auto" w:fill="FFFFFF"/>
         </w:rPr>
         <w:t> </w:t>
       </w:r>
       <w:r>
         <w:rPr>
-          <w:rFonts w:ascii="Arial" w:hAnsi="Arial" w:cs="Arial"/>
-          <w:sz w:val="21"/>
-          <w:szCs w:val="21"/>
+          <w:rFonts w:cs="Arial"/>
+          <w:sz w:val="24"/>
+          <w:szCs w:val="24"/>
           <w:shd w:val="clear" w:color="auto" w:fill="FFFFFF"/>
           <w:lang w:val="ru-RU"/>
         </w:rPr>
@@ -165,20 +165,20 @@
       <w:r>
         <w:rPr>
           <w:rStyle w:val="apple-converted-space"/>
-          <w:rFonts w:ascii="Arial" w:hAnsi="Arial" w:cs="Arial"/>
+          <w:rFonts w:cs="Arial"/>
           <w:color w:val="252525"/>
-          <w:sz w:val="21"/>
-          <w:szCs w:val="21"/>
+          <w:sz w:val="24"/>
+          <w:szCs w:val="24"/>
           <w:shd w:val="clear" w:color="auto" w:fill="FFFFFF"/>
         </w:rPr>
         <w:t> </w:t>
       </w:r>
       <w:r>
         <w:rPr>
-          <w:rFonts w:ascii="Arial" w:hAnsi="Arial" w:cs="Arial"/>
+          <w:rFonts w:cs="Arial"/>
           <w:color w:val="252525"/>
-          <w:sz w:val="21"/>
-          <w:szCs w:val="21"/>
+          <w:sz w:val="24"/>
+          <w:szCs w:val="24"/>
           <w:shd w:val="clear" w:color="auto" w:fill="FFFFFF"/>
           <w:lang w:val="ru-RU"/>
         </w:rPr>
@@ -292,16 +292,7 @@
           <w:szCs w:val="24"/>
           <w:lang w:val="ru-RU"/>
         </w:rPr>
-        <w:t xml:space="preserve"> . </w:t>
-      </w:r>
-      <w:r>
-        <w:rPr>
-          <w:rFonts w:cs="Times New Roman"/>
-          <w:sz w:val="24"/>
-          <w:szCs w:val="24"/>
-          <w:lang w:val="ru-RU"/>
-        </w:rPr>
-        <w:t>Все остальные файлы и папки – это просто файлы и папки, такие же, как и все остальные на рабочей машине.</w:t>
+        <w:t xml:space="preserve"> . Все остальные файлы и папки – это просто файлы и папки, такие же, как и все остальные на рабочей машине.</w:t>
       </w:r>
     </w:p>
     <w:p>
@@ -367,16 +358,7 @@
           <w:szCs w:val="24"/>
           <w:lang w:val="ru-RU"/>
         </w:rPr>
-        <w:t xml:space="preserve">папка </w:t>
-      </w:r>
-      <w:r>
-        <w:rPr>
-          <w:rFonts w:cs="Times New Roman"/>
-          <w:sz w:val="24"/>
-          <w:szCs w:val="24"/>
-          <w:lang w:val="ru-RU"/>
-        </w:rPr>
-        <w:t>.</w:t>
+        <w:t>папка .</w:t>
       </w:r>
       <w:r>
         <w:rPr>
@@ -394,16 +376,7 @@
           <w:szCs w:val="24"/>
           <w:lang w:val="ru-RU"/>
         </w:rPr>
-        <w:t>)</w:t>
-      </w:r>
-      <w:r>
-        <w:rPr>
-          <w:rFonts w:cs="Times New Roman"/>
-          <w:sz w:val="24"/>
-          <w:szCs w:val="24"/>
-          <w:lang w:val="ru-RU"/>
-        </w:rPr>
-        <w:t xml:space="preserve">, необходимо выполнить </w:t>
+        <w:t xml:space="preserve">), необходимо выполнить </w:t>
       </w:r>
       <w:r>
         <w:rPr>
@@ -575,16 +548,7 @@
           <w:szCs w:val="24"/>
           <w:lang w:val="ru-RU"/>
         </w:rPr>
-        <w:t xml:space="preserve"> </w:t>
-      </w:r>
-      <w:r>
-        <w:rPr>
-          <w:rFonts w:cs="Times New Roman"/>
-          <w:sz w:val="24"/>
-          <w:szCs w:val="24"/>
-          <w:lang w:val="ru-RU"/>
-        </w:rPr>
-        <w:t>выглядит следующим образом:</w:t>
+        <w:t xml:space="preserve"> выглядит следующим образом:</w:t>
       </w:r>
     </w:p>
     <w:p>
@@ -607,7 +571,7 @@
           <w:rFonts w:asciiTheme="minorHAnsi" w:eastAsiaTheme="majorEastAsia" w:hAnsiTheme="minorHAnsi"/>
           <w:color w:val="000000"/>
           <w:sz w:val="24"/>
-          <w:szCs w:val="21"/>
+          <w:szCs w:val="24"/>
           <w:bdr w:val="single" w:sz="6" w:space="1" w:color="DDDDDD" w:frame="1"/>
           <w:shd w:val="clear" w:color="auto" w:fill="F9F9F9"/>
         </w:rPr>
@@ -619,7 +583,7 @@
           <w:rFonts w:asciiTheme="minorHAnsi" w:eastAsiaTheme="majorEastAsia" w:hAnsiTheme="minorHAnsi"/>
           <w:color w:val="000000"/>
           <w:sz w:val="24"/>
-          <w:szCs w:val="21"/>
+          <w:szCs w:val="24"/>
           <w:bdr w:val="single" w:sz="6" w:space="1" w:color="DDDDDD" w:frame="1"/>
           <w:shd w:val="clear" w:color="auto" w:fill="F9F9F9"/>
           <w:lang w:val="ru-RU"/>
@@ -632,7 +596,7 @@
           <w:rFonts w:asciiTheme="minorHAnsi" w:eastAsiaTheme="majorEastAsia" w:hAnsiTheme="minorHAnsi"/>
           <w:color w:val="000000"/>
           <w:sz w:val="24"/>
-          <w:szCs w:val="21"/>
+          <w:szCs w:val="24"/>
           <w:bdr w:val="single" w:sz="6" w:space="1" w:color="DDDDDD" w:frame="1"/>
           <w:shd w:val="clear" w:color="auto" w:fill="F9F9F9"/>
         </w:rPr>
@@ -694,7 +658,7 @@
           <w:rFonts w:asciiTheme="minorHAnsi" w:eastAsiaTheme="majorEastAsia" w:hAnsiTheme="minorHAnsi"/>
           <w:color w:val="000000"/>
           <w:sz w:val="24"/>
-          <w:szCs w:val="21"/>
+          <w:szCs w:val="24"/>
           <w:bdr w:val="single" w:sz="6" w:space="1" w:color="DDDDDD" w:frame="1"/>
           <w:shd w:val="clear" w:color="auto" w:fill="F9F9F9"/>
         </w:rPr>
@@ -706,7 +670,7 @@
           <w:rFonts w:asciiTheme="minorHAnsi" w:eastAsiaTheme="majorEastAsia" w:hAnsiTheme="minorHAnsi"/>
           <w:color w:val="000000"/>
           <w:sz w:val="24"/>
-          <w:szCs w:val="21"/>
+          <w:szCs w:val="24"/>
           <w:bdr w:val="single" w:sz="6" w:space="1" w:color="DDDDDD" w:frame="1"/>
           <w:shd w:val="clear" w:color="auto" w:fill="F9F9F9"/>
           <w:lang w:val="ru-RU"/>
@@ -719,7 +683,7 @@
           <w:rFonts w:asciiTheme="minorHAnsi" w:eastAsiaTheme="majorEastAsia" w:hAnsiTheme="minorHAnsi"/>
           <w:color w:val="000000"/>
           <w:sz w:val="24"/>
-          <w:szCs w:val="21"/>
+          <w:szCs w:val="24"/>
           <w:bdr w:val="single" w:sz="6" w:space="1" w:color="DDDDDD" w:frame="1"/>
           <w:shd w:val="clear" w:color="auto" w:fill="F9F9F9"/>
         </w:rPr>
@@ -731,7 +695,7 @@
           <w:rFonts w:asciiTheme="minorHAnsi" w:eastAsiaTheme="majorEastAsia" w:hAnsiTheme="minorHAnsi"/>
           <w:color w:val="000000"/>
           <w:sz w:val="24"/>
-          <w:szCs w:val="21"/>
+          <w:szCs w:val="24"/>
           <w:bdr w:val="single" w:sz="6" w:space="1" w:color="DDDDDD" w:frame="1"/>
           <w:shd w:val="clear" w:color="auto" w:fill="F9F9F9"/>
           <w:lang w:val="ru-RU"/>
@@ -744,7 +708,7 @@
           <w:rFonts w:asciiTheme="minorHAnsi" w:eastAsiaTheme="majorEastAsia" w:hAnsiTheme="minorHAnsi"/>
           <w:color w:val="000000"/>
           <w:sz w:val="24"/>
-          <w:szCs w:val="21"/>
+          <w:szCs w:val="24"/>
           <w:bdr w:val="single" w:sz="6" w:space="1" w:color="DDDDDD" w:frame="1"/>
           <w:shd w:val="clear" w:color="auto" w:fill="F9F9F9"/>
         </w:rPr>
@@ -756,7 +720,7 @@
           <w:rFonts w:asciiTheme="minorHAnsi" w:eastAsiaTheme="majorEastAsia" w:hAnsiTheme="minorHAnsi"/>
           <w:color w:val="000000"/>
           <w:sz w:val="24"/>
-          <w:szCs w:val="21"/>
+          <w:szCs w:val="24"/>
           <w:bdr w:val="single" w:sz="6" w:space="1" w:color="DDDDDD" w:frame="1"/>
           <w:shd w:val="clear" w:color="auto" w:fill="F9F9F9"/>
           <w:lang w:val="ru-RU"/>
@@ -769,7 +733,7 @@
           <w:rFonts w:asciiTheme="minorHAnsi" w:eastAsiaTheme="majorEastAsia" w:hAnsiTheme="minorHAnsi"/>
           <w:color w:val="000000"/>
           <w:sz w:val="24"/>
-          <w:szCs w:val="21"/>
+          <w:szCs w:val="24"/>
           <w:bdr w:val="single" w:sz="6" w:space="1" w:color="DDDDDD" w:frame="1"/>
           <w:shd w:val="clear" w:color="auto" w:fill="F9F9F9"/>
         </w:rPr>
@@ -805,7 +769,7 @@
           <w:rFonts w:asciiTheme="minorHAnsi" w:eastAsiaTheme="majorEastAsia" w:hAnsiTheme="minorHAnsi"/>
           <w:color w:val="000000"/>
           <w:sz w:val="24"/>
-          <w:szCs w:val="21"/>
+          <w:szCs w:val="24"/>
           <w:bdr w:val="single" w:sz="6" w:space="1" w:color="DDDDDD" w:frame="1"/>
           <w:shd w:val="clear" w:color="auto" w:fill="F9F9F9"/>
         </w:rPr>
@@ -817,7 +781,7 @@
           <w:rFonts w:asciiTheme="minorHAnsi" w:eastAsiaTheme="majorEastAsia" w:hAnsiTheme="minorHAnsi"/>
           <w:color w:val="000000"/>
           <w:sz w:val="24"/>
-          <w:szCs w:val="21"/>
+          <w:szCs w:val="24"/>
           <w:bdr w:val="single" w:sz="6" w:space="1" w:color="DDDDDD" w:frame="1"/>
           <w:shd w:val="clear" w:color="auto" w:fill="F9F9F9"/>
           <w:lang w:val="ru-RU"/>
@@ -830,7 +794,7 @@
           <w:rFonts w:asciiTheme="minorHAnsi" w:eastAsiaTheme="majorEastAsia" w:hAnsiTheme="minorHAnsi"/>
           <w:color w:val="000000"/>
           <w:sz w:val="24"/>
-          <w:szCs w:val="21"/>
+          <w:szCs w:val="24"/>
           <w:bdr w:val="single" w:sz="6" w:space="1" w:color="DDDDDD" w:frame="1"/>
           <w:shd w:val="clear" w:color="auto" w:fill="F9F9F9"/>
         </w:rPr>
@@ -891,7 +855,7 @@
           <w:rFonts w:asciiTheme="minorHAnsi" w:eastAsiaTheme="majorEastAsia" w:hAnsiTheme="minorHAnsi"/>
           <w:color w:val="000000"/>
           <w:sz w:val="24"/>
-          <w:szCs w:val="21"/>
+          <w:szCs w:val="24"/>
           <w:bdr w:val="single" w:sz="6" w:space="1" w:color="DDDDDD" w:frame="1"/>
           <w:shd w:val="clear" w:color="auto" w:fill="F9F9F9"/>
         </w:rPr>
@@ -903,7 +867,7 @@
           <w:rFonts w:asciiTheme="minorHAnsi" w:eastAsiaTheme="majorEastAsia" w:hAnsiTheme="minorHAnsi"/>
           <w:color w:val="000000"/>
           <w:sz w:val="24"/>
-          <w:szCs w:val="21"/>
+          <w:szCs w:val="24"/>
           <w:bdr w:val="single" w:sz="6" w:space="1" w:color="DDDDDD" w:frame="1"/>
           <w:shd w:val="clear" w:color="auto" w:fill="F9F9F9"/>
           <w:lang w:val="ru-RU"/>
@@ -916,7 +880,7 @@
           <w:rFonts w:asciiTheme="minorHAnsi" w:eastAsiaTheme="majorEastAsia" w:hAnsiTheme="minorHAnsi"/>
           <w:color w:val="000000"/>
           <w:sz w:val="24"/>
-          <w:szCs w:val="21"/>
+          <w:szCs w:val="24"/>
           <w:bdr w:val="single" w:sz="6" w:space="1" w:color="DDDDDD" w:frame="1"/>
           <w:shd w:val="clear" w:color="auto" w:fill="F9F9F9"/>
         </w:rPr>
@@ -960,7 +924,7 @@
           <w:rFonts w:asciiTheme="minorHAnsi" w:eastAsiaTheme="majorEastAsia" w:hAnsiTheme="minorHAnsi"/>
           <w:color w:val="000000"/>
           <w:sz w:val="24"/>
-          <w:szCs w:val="21"/>
+          <w:szCs w:val="24"/>
           <w:bdr w:val="single" w:sz="6" w:space="1" w:color="DDDDDD" w:frame="1"/>
           <w:shd w:val="clear" w:color="auto" w:fill="F9F9F9"/>
         </w:rPr>
@@ -972,7 +936,7 @@
           <w:rFonts w:asciiTheme="minorHAnsi" w:eastAsiaTheme="majorEastAsia" w:hAnsiTheme="minorHAnsi"/>
           <w:color w:val="000000"/>
           <w:sz w:val="24"/>
-          <w:szCs w:val="21"/>
+          <w:szCs w:val="24"/>
           <w:bdr w:val="single" w:sz="6" w:space="1" w:color="DDDDDD" w:frame="1"/>
           <w:shd w:val="clear" w:color="auto" w:fill="F9F9F9"/>
           <w:lang w:val="ru-RU"/>
@@ -985,7 +949,7 @@
           <w:rFonts w:asciiTheme="minorHAnsi" w:eastAsiaTheme="majorEastAsia" w:hAnsiTheme="minorHAnsi"/>
           <w:color w:val="000000"/>
           <w:sz w:val="24"/>
-          <w:szCs w:val="21"/>
+          <w:szCs w:val="24"/>
           <w:bdr w:val="single" w:sz="6" w:space="1" w:color="DDDDDD" w:frame="1"/>
           <w:shd w:val="clear" w:color="auto" w:fill="F9F9F9"/>
         </w:rPr>
@@ -1021,7 +985,7 @@
           <w:rFonts w:asciiTheme="minorHAnsi" w:eastAsiaTheme="majorEastAsia" w:hAnsiTheme="minorHAnsi"/>
           <w:color w:val="000000"/>
           <w:sz w:val="24"/>
-          <w:szCs w:val="21"/>
+          <w:szCs w:val="24"/>
           <w:bdr w:val="single" w:sz="6" w:space="1" w:color="DDDDDD" w:frame="1"/>
           <w:shd w:val="clear" w:color="auto" w:fill="F9F9F9"/>
         </w:rPr>
@@ -1033,7 +997,7 @@
           <w:rFonts w:asciiTheme="minorHAnsi" w:eastAsiaTheme="majorEastAsia" w:hAnsiTheme="minorHAnsi"/>
           <w:color w:val="000000"/>
           <w:sz w:val="24"/>
-          <w:szCs w:val="21"/>
+          <w:szCs w:val="24"/>
           <w:bdr w:val="single" w:sz="6" w:space="1" w:color="DDDDDD" w:frame="1"/>
           <w:shd w:val="clear" w:color="auto" w:fill="F9F9F9"/>
           <w:lang w:val="ru-RU"/>
@@ -1046,7 +1010,7 @@
           <w:rFonts w:asciiTheme="minorHAnsi" w:eastAsiaTheme="majorEastAsia" w:hAnsiTheme="minorHAnsi"/>
           <w:color w:val="000000"/>
           <w:sz w:val="24"/>
-          <w:szCs w:val="21"/>
+          <w:szCs w:val="24"/>
           <w:bdr w:val="single" w:sz="6" w:space="1" w:color="DDDDDD" w:frame="1"/>
           <w:shd w:val="clear" w:color="auto" w:fill="F9F9F9"/>
         </w:rPr>
@@ -1099,7 +1063,7 @@
           <w:rFonts w:asciiTheme="minorHAnsi" w:eastAsiaTheme="majorEastAsia" w:hAnsiTheme="minorHAnsi"/>
           <w:color w:val="000000"/>
           <w:sz w:val="24"/>
-          <w:szCs w:val="21"/>
+          <w:szCs w:val="24"/>
           <w:bdr w:val="single" w:sz="6" w:space="1" w:color="DDDDDD" w:frame="1"/>
           <w:shd w:val="clear" w:color="auto" w:fill="F9F9F9"/>
         </w:rPr>
@@ -1111,7 +1075,7 @@
           <w:rFonts w:asciiTheme="minorHAnsi" w:eastAsiaTheme="majorEastAsia" w:hAnsiTheme="minorHAnsi"/>
           <w:color w:val="000000"/>
           <w:sz w:val="24"/>
-          <w:szCs w:val="21"/>
+          <w:szCs w:val="24"/>
           <w:bdr w:val="single" w:sz="6" w:space="1" w:color="DDDDDD" w:frame="1"/>
           <w:shd w:val="clear" w:color="auto" w:fill="F9F9F9"/>
           <w:lang w:val="ru-RU"/>
@@ -1124,7 +1088,7 @@
           <w:rFonts w:asciiTheme="minorHAnsi" w:eastAsiaTheme="majorEastAsia" w:hAnsiTheme="minorHAnsi"/>
           <w:color w:val="000000"/>
           <w:sz w:val="24"/>
-          <w:szCs w:val="21"/>
+          <w:szCs w:val="24"/>
           <w:bdr w:val="single" w:sz="6" w:space="1" w:color="DDDDDD" w:frame="1"/>
           <w:shd w:val="clear" w:color="auto" w:fill="F9F9F9"/>
         </w:rPr>
@@ -1181,7 +1145,7 @@
           <w:rFonts w:asciiTheme="minorHAnsi" w:eastAsiaTheme="majorEastAsia" w:hAnsiTheme="minorHAnsi"/>
           <w:color w:val="000000"/>
           <w:sz w:val="24"/>
-          <w:szCs w:val="21"/>
+          <w:szCs w:val="24"/>
           <w:bdr w:val="single" w:sz="6" w:space="1" w:color="DDDDDD" w:frame="1"/>
           <w:shd w:val="clear" w:color="auto" w:fill="F9F9F9"/>
         </w:rPr>
@@ -1193,7 +1157,7 @@
           <w:rFonts w:asciiTheme="minorHAnsi" w:eastAsiaTheme="majorEastAsia" w:hAnsiTheme="minorHAnsi"/>
           <w:color w:val="000000"/>
           <w:sz w:val="24"/>
-          <w:szCs w:val="21"/>
+          <w:szCs w:val="24"/>
           <w:bdr w:val="single" w:sz="6" w:space="1" w:color="DDDDDD" w:frame="1"/>
           <w:shd w:val="clear" w:color="auto" w:fill="F9F9F9"/>
           <w:lang w:val="ru-RU"/>
@@ -1206,7 +1170,7 @@
           <w:rFonts w:asciiTheme="minorHAnsi" w:eastAsiaTheme="majorEastAsia" w:hAnsiTheme="minorHAnsi"/>
           <w:color w:val="000000"/>
           <w:sz w:val="24"/>
-          <w:szCs w:val="21"/>
+          <w:szCs w:val="24"/>
           <w:bdr w:val="single" w:sz="6" w:space="1" w:color="DDDDDD" w:frame="1"/>
           <w:shd w:val="clear" w:color="auto" w:fill="F9F9F9"/>
         </w:rPr>
@@ -1227,7 +1191,7 @@
           <w:rFonts w:asciiTheme="minorHAnsi" w:eastAsiaTheme="majorEastAsia" w:hAnsiTheme="minorHAnsi"/>
           <w:color w:val="000000"/>
           <w:sz w:val="24"/>
-          <w:szCs w:val="21"/>
+          <w:szCs w:val="24"/>
           <w:bdr w:val="single" w:sz="6" w:space="1" w:color="DDDDDD" w:frame="1"/>
           <w:shd w:val="clear" w:color="auto" w:fill="F9F9F9"/>
         </w:rPr>
@@ -1239,7 +1203,7 @@
           <w:rFonts w:asciiTheme="minorHAnsi" w:eastAsiaTheme="majorEastAsia" w:hAnsiTheme="minorHAnsi"/>
           <w:color w:val="000000"/>
           <w:sz w:val="24"/>
-          <w:szCs w:val="21"/>
+          <w:szCs w:val="24"/>
           <w:bdr w:val="single" w:sz="6" w:space="1" w:color="DDDDDD" w:frame="1"/>
           <w:shd w:val="clear" w:color="auto" w:fill="F9F9F9"/>
           <w:lang w:val="ru-RU"/>
@@ -1252,7 +1216,7 @@
           <w:rFonts w:asciiTheme="minorHAnsi" w:eastAsiaTheme="majorEastAsia" w:hAnsiTheme="minorHAnsi"/>
           <w:color w:val="000000"/>
           <w:sz w:val="24"/>
-          <w:szCs w:val="21"/>
+          <w:szCs w:val="24"/>
           <w:bdr w:val="single" w:sz="6" w:space="1" w:color="DDDDDD" w:frame="1"/>
           <w:shd w:val="clear" w:color="auto" w:fill="F9F9F9"/>
         </w:rPr>
@@ -1264,7 +1228,7 @@
           <w:rFonts w:asciiTheme="minorHAnsi" w:eastAsiaTheme="majorEastAsia" w:hAnsiTheme="minorHAnsi"/>
           <w:color w:val="000000"/>
           <w:sz w:val="24"/>
-          <w:szCs w:val="21"/>
+          <w:szCs w:val="24"/>
           <w:bdr w:val="single" w:sz="6" w:space="1" w:color="DDDDDD" w:frame="1"/>
           <w:shd w:val="clear" w:color="auto" w:fill="F9F9F9"/>
           <w:lang w:val="ru-RU"/>
@@ -1277,7 +1241,7 @@
           <w:rFonts w:asciiTheme="minorHAnsi" w:eastAsiaTheme="majorEastAsia" w:hAnsiTheme="minorHAnsi"/>
           <w:color w:val="000000"/>
           <w:sz w:val="24"/>
-          <w:szCs w:val="21"/>
+          <w:szCs w:val="24"/>
           <w:bdr w:val="single" w:sz="6" w:space="1" w:color="DDDDDD" w:frame="1"/>
           <w:shd w:val="clear" w:color="auto" w:fill="F9F9F9"/>
         </w:rPr>
@@ -1450,7 +1414,16 @@
           <w:sz w:val="24"/>
           <w:lang w:val="ru-RU"/>
         </w:rPr>
-        <w:t>Перед началом работы создать свою ветку; всю работу вести в ней.</w:t>
+        <w:t>Перед началом работы создать свою ветку</w:t>
+      </w:r>
+      <w:bookmarkStart w:id="0" w:name="_GoBack"/>
+      <w:bookmarkEnd w:id="0"/>
+      <w:r>
+        <w:rPr>
+          <w:sz w:val="24"/>
+          <w:lang w:val="ru-RU"/>
+        </w:rPr>
+        <w:t>; всю работу вести в ней.</w:t>
       </w:r>
     </w:p>
     <w:p>
@@ -1686,7 +1659,48 @@
           <w:sz w:val="24"/>
           <w:lang w:val="ru-RU"/>
         </w:rPr>
-        <w:t>ях требуется добавить информацию о кофе, а также поменять название у странички.</w:t>
+        <w:t xml:space="preserve">ях требуется добавить информацию о кофе, </w:t>
+      </w:r>
+      <w:r>
+        <w:rPr>
+          <w:sz w:val="24"/>
+          <w:lang w:val="ru-RU"/>
+        </w:rPr>
+        <w:t xml:space="preserve">и логотип, </w:t>
+      </w:r>
+      <w:r>
+        <w:rPr>
+          <w:sz w:val="24"/>
+          <w:lang w:val="ru-RU"/>
+        </w:rPr>
+        <w:t>а также поменять название у странички.</w:t>
+      </w:r>
+      <w:r>
+        <w:rPr>
+          <w:sz w:val="24"/>
+          <w:lang w:val="ru-RU"/>
+        </w:rPr>
+        <w:t xml:space="preserve"> Пример – </w:t>
+      </w:r>
+      <w:r>
+        <w:rPr>
+          <w:sz w:val="24"/>
+          <w:lang w:val="ru-RU"/>
+        </w:rPr>
+        <w:t xml:space="preserve">2.html – </w:t>
+      </w:r>
+      <w:r>
+        <w:rPr>
+          <w:sz w:val="24"/>
+        </w:rPr>
+        <w:t>Jacobs</w:t>
+      </w:r>
+      <w:r>
+        <w:rPr>
+          <w:sz w:val="24"/>
+          <w:lang w:val="ru-RU"/>
+        </w:rPr>
+        <w:t>.</w:t>
       </w:r>
     </w:p>
     <w:p>
@@ -1705,13 +1719,20 @@
           <w:sz w:val="24"/>
           <w:lang w:val="ru-RU"/>
         </w:rPr>
-        <w:t xml:space="preserve">2.html – </w:t>
-      </w:r>
-      <w:r>
-        <w:rPr>
-          <w:sz w:val="24"/>
-        </w:rPr>
-        <w:t>Jacobs</w:t>
+        <w:t>2</w:t>
+      </w:r>
+      <w:r>
+        <w:rPr>
+          <w:sz w:val="24"/>
+          <w:lang w:val="ru-RU"/>
+        </w:rPr>
+        <w:t xml:space="preserve">.html – </w:t>
+      </w:r>
+      <w:r>
+        <w:rPr>
+          <w:sz w:val="24"/>
+        </w:rPr>
+        <w:t>Nescafe</w:t>
       </w:r>
     </w:p>
     <w:p>
@@ -1739,12 +1760,14 @@
         </w:rPr>
         <w:t xml:space="preserve">.html – </w:t>
       </w:r>
-      <w:r>
-        <w:rPr>
-          <w:sz w:val="24"/>
-        </w:rPr>
-        <w:t>Nescafe</w:t>
-      </w:r>
+      <w:proofErr w:type="spellStart"/>
+      <w:r>
+        <w:rPr>
+          <w:sz w:val="24"/>
+        </w:rPr>
+        <w:t>Tchibo</w:t>
+      </w:r>
+      <w:proofErr w:type="spellEnd"/>
     </w:p>
     <w:p>
       <w:pPr>
@@ -1776,7 +1799,21 @@
         <w:rPr>
           <w:sz w:val="24"/>
         </w:rPr>
-        <w:t>Tchibo</w:t>
+        <w:t>Чёрная</w:t>
+      </w:r>
+      <w:proofErr w:type="spellEnd"/>
+      <w:r>
+        <w:rPr>
+          <w:sz w:val="24"/>
+        </w:rPr>
+        <w:t xml:space="preserve"> </w:t>
+      </w:r>
+      <w:proofErr w:type="spellStart"/>
+      <w:r>
+        <w:rPr>
+          <w:sz w:val="24"/>
+        </w:rPr>
+        <w:t>карта</w:t>
       </w:r>
       <w:proofErr w:type="spellEnd"/>
     </w:p>
@@ -1810,21 +1847,7 @@
         <w:rPr>
           <w:sz w:val="24"/>
         </w:rPr>
-        <w:t>Чёрная</w:t>
-      </w:r>
-      <w:proofErr w:type="spellEnd"/>
-      <w:r>
-        <w:rPr>
-          <w:sz w:val="24"/>
-        </w:rPr>
-        <w:t xml:space="preserve"> </w:t>
-      </w:r>
-      <w:proofErr w:type="spellStart"/>
-      <w:r>
-        <w:rPr>
-          <w:sz w:val="24"/>
-        </w:rPr>
-        <w:t>карта</w:t>
+        <w:t>Жокей</w:t>
       </w:r>
       <w:proofErr w:type="spellEnd"/>
     </w:p>
@@ -1853,14 +1876,12 @@
         </w:rPr>
         <w:t xml:space="preserve">.html – </w:t>
       </w:r>
-      <w:proofErr w:type="spellStart"/>
-      <w:r>
-        <w:rPr>
-          <w:sz w:val="24"/>
-        </w:rPr>
-        <w:t>Жокей</w:t>
-      </w:r>
-      <w:proofErr w:type="spellEnd"/>
+      <w:r>
+        <w:rPr>
+          <w:sz w:val="24"/>
+        </w:rPr>
+        <w:t>Ambassador</w:t>
+      </w:r>
     </w:p>
     <w:p>
       <w:pPr>
@@ -1876,7 +1897,6 @@
       <w:r>
         <w:rPr>
           <w:sz w:val="24"/>
-          <w:lang w:val="ru-RU"/>
         </w:rPr>
         <w:t>7</w:t>
       </w:r>
@@ -1885,14 +1905,32 @@
           <w:sz w:val="24"/>
           <w:lang w:val="ru-RU"/>
         </w:rPr>
-        <w:t xml:space="preserve">.html – </w:t>
-      </w:r>
-      <w:r>
-        <w:rPr>
-          <w:sz w:val="24"/>
-        </w:rPr>
-        <w:t>Ambassador</w:t>
-      </w:r>
+        <w:t>.</w:t>
+      </w:r>
+      <w:proofErr w:type="spellStart"/>
+      <w:r>
+        <w:rPr>
+          <w:sz w:val="24"/>
+          <w:lang w:val="ru-RU"/>
+        </w:rPr>
+        <w:t>html</w:t>
+      </w:r>
+      <w:proofErr w:type="spellEnd"/>
+      <w:r>
+        <w:rPr>
+          <w:sz w:val="24"/>
+          <w:lang w:val="ru-RU"/>
+        </w:rPr>
+        <w:t xml:space="preserve"> – </w:t>
+      </w:r>
+      <w:proofErr w:type="spellStart"/>
+      <w:r>
+        <w:rPr>
+          <w:sz w:val="24"/>
+        </w:rPr>
+        <w:t>MacCoffee</w:t>
+      </w:r>
+      <w:proofErr w:type="spellEnd"/>
     </w:p>
     <w:p>
       <w:pPr>
@@ -1908,6 +1946,7 @@
       <w:r>
         <w:rPr>
           <w:sz w:val="24"/>
+          <w:lang w:val="ru-RU"/>
         </w:rPr>
         <w:t>8</w:t>
       </w:r>
@@ -1916,32 +1955,14 @@
           <w:sz w:val="24"/>
           <w:lang w:val="ru-RU"/>
         </w:rPr>
-        <w:t>.</w:t>
-      </w:r>
-      <w:proofErr w:type="spellStart"/>
-      <w:r>
-        <w:rPr>
-          <w:sz w:val="24"/>
-          <w:lang w:val="ru-RU"/>
-        </w:rPr>
-        <w:t>html</w:t>
-      </w:r>
-      <w:proofErr w:type="spellEnd"/>
-      <w:r>
-        <w:rPr>
-          <w:sz w:val="24"/>
-          <w:lang w:val="ru-RU"/>
-        </w:rPr>
-        <w:t xml:space="preserve"> – </w:t>
-      </w:r>
-      <w:proofErr w:type="spellStart"/>
-      <w:r>
-        <w:rPr>
-          <w:sz w:val="24"/>
-        </w:rPr>
-        <w:t>MacCoffee</w:t>
-      </w:r>
-      <w:proofErr w:type="spellEnd"/>
+        <w:t xml:space="preserve">.html – </w:t>
+      </w:r>
+      <w:r>
+        <w:rPr>
+          <w:sz w:val="24"/>
+        </w:rPr>
+        <w:t>Fort</w:t>
+      </w:r>
     </w:p>
     <w:p>
       <w:pPr>
@@ -1972,7 +1993,7 @@
         <w:rPr>
           <w:sz w:val="24"/>
         </w:rPr>
-        <w:t>Fort</w:t>
+        <w:t>Carte Noire</w:t>
       </w:r>
     </w:p>
     <w:p>
@@ -2000,12 +2021,14 @@
         </w:rPr>
         <w:t xml:space="preserve">.html – </w:t>
       </w:r>
-      <w:r>
-        <w:rPr>
-          <w:sz w:val="24"/>
-        </w:rPr>
-        <w:t>Carte Noire</w:t>
-      </w:r>
+      <w:proofErr w:type="spellStart"/>
+      <w:r>
+        <w:rPr>
+          <w:sz w:val="24"/>
+        </w:rPr>
+        <w:t>Jardin</w:t>
+      </w:r>
+      <w:proofErr w:type="spellEnd"/>
     </w:p>
     <w:p>
       <w:pPr>
@@ -2016,88 +2039,52 @@
         </w:numPr>
         <w:rPr>
           <w:sz w:val="24"/>
-        </w:rPr>
-      </w:pPr>
-      <w:r>
-        <w:rPr>
-          <w:sz w:val="24"/>
-          <w:lang w:val="ru-RU"/>
-        </w:rPr>
-        <w:t>11</w:t>
-      </w:r>
-      <w:r>
-        <w:rPr>
-          <w:sz w:val="24"/>
-          <w:lang w:val="ru-RU"/>
-        </w:rPr>
-        <w:t xml:space="preserve">.html – </w:t>
+          <w:lang w:val="ru-RU"/>
+        </w:rPr>
+      </w:pPr>
+      <w:r>
+        <w:rPr>
+          <w:sz w:val="24"/>
+          <w:lang w:val="ru-RU"/>
+        </w:rPr>
+        <w:t>1</w:t>
+      </w:r>
+      <w:r>
+        <w:rPr>
+          <w:sz w:val="24"/>
+        </w:rPr>
+        <w:t>1</w:t>
+      </w:r>
+      <w:r>
+        <w:rPr>
+          <w:sz w:val="24"/>
+          <w:lang w:val="ru-RU"/>
+        </w:rPr>
+        <w:t>.</w:t>
       </w:r>
       <w:proofErr w:type="spellStart"/>
       <w:r>
         <w:rPr>
           <w:sz w:val="24"/>
-        </w:rPr>
-        <w:t>Jardin</w:t>
+          <w:lang w:val="ru-RU"/>
+        </w:rPr>
+        <w:t>html</w:t>
       </w:r>
       <w:proofErr w:type="spellEnd"/>
-    </w:p>
-    <w:p>
-      <w:pPr>
-        <w:pStyle w:val="ListParagraph"/>
-        <w:numPr>
-          <w:ilvl w:val="0"/>
-          <w:numId w:val="11"/>
-        </w:numPr>
-        <w:rPr>
-          <w:sz w:val="24"/>
-          <w:lang w:val="ru-RU"/>
-        </w:rPr>
-      </w:pPr>
-      <w:r>
-        <w:rPr>
-          <w:sz w:val="24"/>
-          <w:lang w:val="ru-RU"/>
-        </w:rPr>
-        <w:t>1</w:t>
-      </w:r>
-      <w:r>
-        <w:rPr>
-          <w:sz w:val="24"/>
-        </w:rPr>
-        <w:t>2</w:t>
-      </w:r>
-      <w:r>
-        <w:rPr>
-          <w:sz w:val="24"/>
-          <w:lang w:val="ru-RU"/>
-        </w:rPr>
-        <w:t>.</w:t>
+      <w:r>
+        <w:rPr>
+          <w:sz w:val="24"/>
+          <w:lang w:val="ru-RU"/>
+        </w:rPr>
+        <w:t xml:space="preserve"> – </w:t>
       </w:r>
       <w:proofErr w:type="spellStart"/>
       <w:r>
         <w:rPr>
           <w:sz w:val="24"/>
-          <w:lang w:val="ru-RU"/>
-        </w:rPr>
-        <w:t>html</w:t>
-      </w:r>
-      <w:proofErr w:type="spellEnd"/>
-      <w:r>
-        <w:rPr>
-          <w:sz w:val="24"/>
-          <w:lang w:val="ru-RU"/>
-        </w:rPr>
-        <w:t xml:space="preserve"> – </w:t>
-      </w:r>
-      <w:proofErr w:type="spellStart"/>
-      <w:r>
-        <w:rPr>
-          <w:sz w:val="24"/>
         </w:rPr>
         <w:t>Lacomba</w:t>
       </w:r>
-      <w:bookmarkStart w:id="0" w:name="_GoBack"/>
-      <w:bookmarkEnd w:id="0"/>
       <w:proofErr w:type="spellEnd"/>
     </w:p>
     <w:p>

</xml_diff>

<commit_message>
Done 3rd problem task according to solution
</commit_message>
<xml_diff>
--- a/Labs/Vcs_lab_problem3.docx
+++ b/Labs/Vcs_lab_problem3.docx
@@ -128,7 +128,6 @@
         </w:rPr>
         <w:t xml:space="preserve"> </w:t>
       </w:r>
-      <w:proofErr w:type="spellStart"/>
       <w:r>
         <w:rPr>
           <w:rStyle w:val="apple-converted-space"/>
@@ -140,7 +139,6 @@
         </w:rPr>
         <w:t>распределённая</w:t>
       </w:r>
-      <w:proofErr w:type="spellEnd"/>
       <w:r>
         <w:rPr>
           <w:rStyle w:val="apple-converted-space"/>
@@ -244,37 +242,7 @@
           <w:szCs w:val="24"/>
           <w:lang w:val="ru-RU"/>
         </w:rPr>
-        <w:t>-</w:t>
-      </w:r>
-      <w:proofErr w:type="spellStart"/>
-      <w:r>
-        <w:rPr>
-          <w:rFonts w:cs="Times New Roman"/>
-          <w:sz w:val="24"/>
-          <w:szCs w:val="24"/>
-          <w:lang w:val="ru-RU"/>
-        </w:rPr>
-        <w:t>репозиторий</w:t>
-      </w:r>
-      <w:proofErr w:type="spellEnd"/>
-      <w:r>
-        <w:rPr>
-          <w:rFonts w:cs="Times New Roman"/>
-          <w:sz w:val="24"/>
-          <w:szCs w:val="24"/>
-          <w:lang w:val="ru-RU"/>
-        </w:rPr>
-        <w:t xml:space="preserve"> отличается от любого другого только папкой, в данном случае </w:t>
-      </w:r>
-      <w:proofErr w:type="gramStart"/>
-      <w:r>
-        <w:rPr>
-          <w:rFonts w:cs="Times New Roman"/>
-          <w:sz w:val="24"/>
-          <w:szCs w:val="24"/>
-          <w:lang w:val="ru-RU"/>
-        </w:rPr>
-        <w:t>– .</w:t>
+        <w:t>-репозиторий отличается от любого другого только папкой, в данном случае – .</w:t>
       </w:r>
       <w:r>
         <w:rPr>
@@ -284,7 +252,6 @@
         </w:rPr>
         <w:t>git</w:t>
       </w:r>
-      <w:proofErr w:type="gramEnd"/>
       <w:r>
         <w:rPr>
           <w:rFonts w:cs="Times New Roman"/>
@@ -328,37 +295,7 @@
           <w:szCs w:val="24"/>
           <w:lang w:val="ru-RU"/>
         </w:rPr>
-        <w:t>-</w:t>
-      </w:r>
-      <w:proofErr w:type="spellStart"/>
-      <w:r>
-        <w:rPr>
-          <w:rFonts w:cs="Times New Roman"/>
-          <w:sz w:val="24"/>
-          <w:szCs w:val="24"/>
-          <w:lang w:val="ru-RU"/>
-        </w:rPr>
-        <w:t>репозиторий</w:t>
-      </w:r>
-      <w:proofErr w:type="spellEnd"/>
-      <w:r>
-        <w:rPr>
-          <w:rFonts w:cs="Times New Roman"/>
-          <w:sz w:val="24"/>
-          <w:szCs w:val="24"/>
-          <w:lang w:val="ru-RU"/>
-        </w:rPr>
-        <w:t xml:space="preserve"> (под которым подразумеваются все файлы и папки + </w:t>
-      </w:r>
-      <w:proofErr w:type="gramStart"/>
-      <w:r>
-        <w:rPr>
-          <w:rFonts w:cs="Times New Roman"/>
-          <w:sz w:val="24"/>
-          <w:szCs w:val="24"/>
-          <w:lang w:val="ru-RU"/>
-        </w:rPr>
-        <w:t>папка .</w:t>
+        <w:t>-репозиторий (под которым подразумеваются все файлы и папки + папка .</w:t>
       </w:r>
       <w:r>
         <w:rPr>
@@ -368,7 +305,6 @@
         </w:rPr>
         <w:t>git</w:t>
       </w:r>
-      <w:proofErr w:type="gramEnd"/>
       <w:r>
         <w:rPr>
           <w:rFonts w:cs="Times New Roman"/>
@@ -463,47 +399,7 @@
           <w:szCs w:val="24"/>
           <w:lang w:val="ru-RU"/>
         </w:rPr>
-        <w:t xml:space="preserve">h меняет состояние другого </w:t>
-      </w:r>
-      <w:proofErr w:type="spellStart"/>
-      <w:r>
-        <w:rPr>
-          <w:rFonts w:cs="Times New Roman"/>
-          <w:sz w:val="24"/>
-          <w:szCs w:val="24"/>
-          <w:lang w:val="ru-RU"/>
-        </w:rPr>
-        <w:t>репозитория</w:t>
-      </w:r>
-      <w:proofErr w:type="spellEnd"/>
-      <w:r>
-        <w:rPr>
-          <w:rFonts w:cs="Times New Roman"/>
-          <w:sz w:val="24"/>
-          <w:szCs w:val="24"/>
-          <w:lang w:val="ru-RU"/>
-        </w:rPr>
-        <w:t xml:space="preserve">; все остальные команды меняют только ваш </w:t>
-      </w:r>
-      <w:proofErr w:type="spellStart"/>
-      <w:r>
-        <w:rPr>
-          <w:rFonts w:cs="Times New Roman"/>
-          <w:sz w:val="24"/>
-          <w:szCs w:val="24"/>
-          <w:lang w:val="ru-RU"/>
-        </w:rPr>
-        <w:t>репозиторий</w:t>
-      </w:r>
-      <w:proofErr w:type="spellEnd"/>
-      <w:r>
-        <w:rPr>
-          <w:rFonts w:cs="Times New Roman"/>
-          <w:sz w:val="24"/>
-          <w:szCs w:val="24"/>
-          <w:lang w:val="ru-RU"/>
-        </w:rPr>
-        <w:t>.</w:t>
+        <w:t>h меняет состояние другого репозитория; все остальные команды меняют только ваш репозиторий.</w:t>
       </w:r>
     </w:p>
     <w:p>
@@ -1347,39 +1243,7 @@
           <w:sz w:val="24"/>
           <w:lang w:val="ru-RU"/>
         </w:rPr>
-        <w:t xml:space="preserve">сайт. Для начала работы </w:t>
-      </w:r>
-      <w:proofErr w:type="spellStart"/>
-      <w:r>
-        <w:rPr>
-          <w:sz w:val="24"/>
-          <w:lang w:val="ru-RU"/>
-        </w:rPr>
-        <w:t>склонируйте</w:t>
-      </w:r>
-      <w:proofErr w:type="spellEnd"/>
-      <w:r>
-        <w:rPr>
-          <w:sz w:val="24"/>
-          <w:lang w:val="ru-RU"/>
-        </w:rPr>
-        <w:t xml:space="preserve"> </w:t>
-      </w:r>
-      <w:proofErr w:type="spellStart"/>
-      <w:r>
-        <w:rPr>
-          <w:sz w:val="24"/>
-          <w:lang w:val="ru-RU"/>
-        </w:rPr>
-        <w:t>репозиторий</w:t>
-      </w:r>
-      <w:proofErr w:type="spellEnd"/>
-      <w:r>
-        <w:rPr>
-          <w:sz w:val="24"/>
-          <w:lang w:val="ru-RU"/>
-        </w:rPr>
-        <w:t xml:space="preserve"> по ссылке, предоставленной преподавателем.</w:t>
+        <w:t>сайт. Для начала работы склонируйте репозиторий по ссылке, предоставленной преподавателем.</w:t>
       </w:r>
     </w:p>
     <w:p>
@@ -1414,16 +1278,7 @@
           <w:sz w:val="24"/>
           <w:lang w:val="ru-RU"/>
         </w:rPr>
-        <w:t>Перед началом работы создать свою ветку</w:t>
-      </w:r>
-      <w:bookmarkStart w:id="0" w:name="_GoBack"/>
-      <w:bookmarkEnd w:id="0"/>
-      <w:r>
-        <w:rPr>
-          <w:sz w:val="24"/>
-          <w:lang w:val="ru-RU"/>
-        </w:rPr>
-        <w:t>; всю работу вести в ней.</w:t>
+        <w:t>Перед началом работы создать свою ветку; всю работу вести в ней.</w:t>
       </w:r>
     </w:p>
     <w:p>
@@ -1443,23 +1298,7 @@
           <w:sz w:val="24"/>
           <w:lang w:val="ru-RU"/>
         </w:rPr>
-        <w:t xml:space="preserve">Когда всё готово, выполняется </w:t>
-      </w:r>
-      <w:proofErr w:type="spellStart"/>
-      <w:r>
-        <w:rPr>
-          <w:sz w:val="24"/>
-          <w:lang w:val="ru-RU"/>
-        </w:rPr>
-        <w:t>мерж</w:t>
-      </w:r>
-      <w:proofErr w:type="spellEnd"/>
-      <w:r>
-        <w:rPr>
-          <w:sz w:val="24"/>
-          <w:lang w:val="ru-RU"/>
-        </w:rPr>
-        <w:t xml:space="preserve"> с мастер-веткой.</w:t>
+        <w:t>Когда всё готово, выполняется мерж с мастер-веткой.</w:t>
       </w:r>
     </w:p>
     <w:p>
@@ -1493,23 +1332,7 @@
           <w:sz w:val="24"/>
           <w:lang w:val="ru-RU"/>
         </w:rPr>
-        <w:t xml:space="preserve">, разбейте на разные </w:t>
-      </w:r>
-      <w:proofErr w:type="spellStart"/>
-      <w:r>
-        <w:rPr>
-          <w:sz w:val="24"/>
-          <w:lang w:val="ru-RU"/>
-        </w:rPr>
-        <w:t>коммиты</w:t>
-      </w:r>
-      <w:proofErr w:type="spellEnd"/>
-      <w:r>
-        <w:rPr>
-          <w:sz w:val="24"/>
-          <w:lang w:val="ru-RU"/>
-        </w:rPr>
-        <w:t xml:space="preserve">. </w:t>
+        <w:t xml:space="preserve">, разбейте на разные коммиты. </w:t>
       </w:r>
       <w:r>
         <w:rPr>
@@ -1523,23 +1346,7 @@
           <w:sz w:val="24"/>
           <w:lang w:val="ru-RU"/>
         </w:rPr>
-        <w:t xml:space="preserve">названия – в разные </w:t>
-      </w:r>
-      <w:proofErr w:type="spellStart"/>
-      <w:r>
-        <w:rPr>
-          <w:sz w:val="24"/>
-          <w:lang w:val="ru-RU"/>
-        </w:rPr>
-        <w:t>коммиты</w:t>
-      </w:r>
-      <w:proofErr w:type="spellEnd"/>
-      <w:r>
-        <w:rPr>
-          <w:sz w:val="24"/>
-          <w:lang w:val="ru-RU"/>
-        </w:rPr>
-        <w:t>; исправление трёх одинаковых ссылок на три разные – в один.</w:t>
+        <w:t>названия – в разные коммиты; исправление трёх одинаковых ссылок на три разные – в один.</w:t>
       </w:r>
     </w:p>
     <w:p>
@@ -1559,23 +1366,7 @@
           <w:sz w:val="24"/>
           <w:lang w:val="ru-RU"/>
         </w:rPr>
-        <w:t xml:space="preserve">Каждый </w:t>
-      </w:r>
-      <w:proofErr w:type="spellStart"/>
-      <w:r>
-        <w:rPr>
-          <w:sz w:val="24"/>
-          <w:lang w:val="ru-RU"/>
-        </w:rPr>
-        <w:t>коммит</w:t>
-      </w:r>
-      <w:proofErr w:type="spellEnd"/>
-      <w:r>
-        <w:rPr>
-          <w:sz w:val="24"/>
-          <w:lang w:val="ru-RU"/>
-        </w:rPr>
-        <w:t xml:space="preserve"> необходимо сопроводить качественным сообщением.</w:t>
+        <w:t>Каждый коммит необходимо сопроводить качественным сообщением.</w:t>
       </w:r>
     </w:p>
     <w:p>
@@ -1659,7 +1450,21 @@
           <w:sz w:val="24"/>
           <w:lang w:val="ru-RU"/>
         </w:rPr>
-        <w:t xml:space="preserve">ях требуется добавить информацию о кофе, </w:t>
+        <w:t>ях требуется добавить информацию о кофе</w:t>
+      </w:r>
+      <w:r>
+        <w:rPr>
+          <w:sz w:val="24"/>
+          <w:lang w:val="ru-RU"/>
+        </w:rPr>
+        <w:t xml:space="preserve"> (два разных параграфа)</w:t>
+      </w:r>
+      <w:r>
+        <w:rPr>
+          <w:sz w:val="24"/>
+          <w:lang w:val="ru-RU"/>
+        </w:rPr>
+        <w:t xml:space="preserve"> </w:t>
       </w:r>
       <w:r>
         <w:rPr>
@@ -1685,9 +1490,17 @@
       <w:r>
         <w:rPr>
           <w:sz w:val="24"/>
-          <w:lang w:val="ru-RU"/>
-        </w:rPr>
-        <w:t xml:space="preserve">2.html – </w:t>
+        </w:rPr>
+        <w:t>1</w:t>
+      </w:r>
+      <w:bookmarkStart w:id="0" w:name="_GoBack"/>
+      <w:bookmarkEnd w:id="0"/>
+      <w:r>
+        <w:rPr>
+          <w:sz w:val="24"/>
+          <w:lang w:val="ru-RU"/>
+        </w:rPr>
+        <w:t xml:space="preserve">.html – </w:t>
       </w:r>
       <w:r>
         <w:rPr>
@@ -1760,14 +1573,12 @@
         </w:rPr>
         <w:t xml:space="preserve">.html – </w:t>
       </w:r>
-      <w:proofErr w:type="spellStart"/>
       <w:r>
         <w:rPr>
           <w:sz w:val="24"/>
         </w:rPr>
         <w:t>Tchibo</w:t>
       </w:r>
-      <w:proofErr w:type="spellEnd"/>
     </w:p>
     <w:p>
       <w:pPr>
@@ -1794,28 +1605,12 @@
         </w:rPr>
         <w:t xml:space="preserve">.html – </w:t>
       </w:r>
-      <w:proofErr w:type="spellStart"/>
-      <w:r>
-        <w:rPr>
-          <w:sz w:val="24"/>
-        </w:rPr>
-        <w:t>Чёрная</w:t>
-      </w:r>
-      <w:proofErr w:type="spellEnd"/>
-      <w:r>
-        <w:rPr>
-          <w:sz w:val="24"/>
-        </w:rPr>
-        <w:t xml:space="preserve"> </w:t>
-      </w:r>
-      <w:proofErr w:type="spellStart"/>
-      <w:r>
-        <w:rPr>
-          <w:sz w:val="24"/>
-        </w:rPr>
-        <w:t>карта</w:t>
-      </w:r>
-      <w:proofErr w:type="spellEnd"/>
+      <w:r>
+        <w:rPr>
+          <w:sz w:val="24"/>
+        </w:rPr>
+        <w:t>Чёрная карта</w:t>
+      </w:r>
     </w:p>
     <w:p>
       <w:pPr>
@@ -1842,14 +1637,12 @@
         </w:rPr>
         <w:t xml:space="preserve">.html – </w:t>
       </w:r>
-      <w:proofErr w:type="spellStart"/>
       <w:r>
         <w:rPr>
           <w:sz w:val="24"/>
         </w:rPr>
         <w:t>Жокей</w:t>
       </w:r>
-      <w:proofErr w:type="spellEnd"/>
     </w:p>
     <w:p>
       <w:pPr>
@@ -1905,32 +1698,14 @@
           <w:sz w:val="24"/>
           <w:lang w:val="ru-RU"/>
         </w:rPr>
-        <w:t>.</w:t>
-      </w:r>
-      <w:proofErr w:type="spellStart"/>
-      <w:r>
-        <w:rPr>
-          <w:sz w:val="24"/>
-          <w:lang w:val="ru-RU"/>
-        </w:rPr>
-        <w:t>html</w:t>
-      </w:r>
-      <w:proofErr w:type="spellEnd"/>
-      <w:r>
-        <w:rPr>
-          <w:sz w:val="24"/>
-          <w:lang w:val="ru-RU"/>
-        </w:rPr>
-        <w:t xml:space="preserve"> – </w:t>
-      </w:r>
-      <w:proofErr w:type="spellStart"/>
+        <w:t xml:space="preserve">.html – </w:t>
+      </w:r>
       <w:r>
         <w:rPr>
           <w:sz w:val="24"/>
         </w:rPr>
         <w:t>MacCoffee</w:t>
       </w:r>
-      <w:proofErr w:type="spellEnd"/>
     </w:p>
     <w:p>
       <w:pPr>
@@ -2021,14 +1796,12 @@
         </w:rPr>
         <w:t xml:space="preserve">.html – </w:t>
       </w:r>
-      <w:proofErr w:type="spellStart"/>
       <w:r>
         <w:rPr>
           <w:sz w:val="24"/>
         </w:rPr>
         <w:t>Jardin</w:t>
       </w:r>
-      <w:proofErr w:type="spellEnd"/>
     </w:p>
     <w:p>
       <w:pPr>
@@ -2060,32 +1833,33 @@
           <w:sz w:val="24"/>
           <w:lang w:val="ru-RU"/>
         </w:rPr>
-        <w:t>.</w:t>
-      </w:r>
-      <w:proofErr w:type="spellStart"/>
-      <w:r>
-        <w:rPr>
-          <w:sz w:val="24"/>
-          <w:lang w:val="ru-RU"/>
-        </w:rPr>
-        <w:t>html</w:t>
-      </w:r>
-      <w:proofErr w:type="spellEnd"/>
-      <w:r>
-        <w:rPr>
-          <w:sz w:val="24"/>
-          <w:lang w:val="ru-RU"/>
-        </w:rPr>
-        <w:t xml:space="preserve"> – </w:t>
-      </w:r>
-      <w:proofErr w:type="spellStart"/>
+        <w:t xml:space="preserve">.html – </w:t>
+      </w:r>
       <w:r>
         <w:rPr>
           <w:sz w:val="24"/>
         </w:rPr>
         <w:t>Lacomba</w:t>
       </w:r>
-      <w:proofErr w:type="spellEnd"/>
+    </w:p>
+    <w:p>
+      <w:pPr>
+        <w:pStyle w:val="ListParagraph"/>
+        <w:numPr>
+          <w:ilvl w:val="0"/>
+          <w:numId w:val="11"/>
+        </w:numPr>
+        <w:rPr>
+          <w:sz w:val="24"/>
+          <w:lang w:val="ru-RU"/>
+        </w:rPr>
+      </w:pPr>
+      <w:r>
+        <w:rPr>
+          <w:sz w:val="24"/>
+        </w:rPr>
+        <w:t>12.html – Café Pele</w:t>
+      </w:r>
     </w:p>
     <w:p>
       <w:pPr>

</xml_diff>

<commit_message>
Third lab tutorial done
</commit_message>
<xml_diff>
--- a/Labs/Vcs_lab_problem3.docx
+++ b/Labs/Vcs_lab_problem3.docx
@@ -116,6 +116,7 @@
           <w:rFonts w:cs="Times New Roman"/>
           <w:sz w:val="24"/>
           <w:szCs w:val="24"/>
+          <w:lang w:val="ru-RU"/>
         </w:rPr>
         <w:t>–</w:t>
       </w:r>
@@ -136,6 +137,7 @@
           <w:sz w:val="24"/>
           <w:szCs w:val="24"/>
           <w:shd w:val="clear" w:color="auto" w:fill="FFFFFF"/>
+          <w:lang w:val="ru-RU"/>
         </w:rPr>
         <w:t>распределённая</w:t>
       </w:r>
@@ -242,16 +244,51 @@
           <w:szCs w:val="24"/>
           <w:lang w:val="ru-RU"/>
         </w:rPr>
-        <w:t>-репозиторий отличается от любого другого только папкой, в данном случае – .</w:t>
-      </w:r>
-      <w:r>
-        <w:rPr>
-          <w:rFonts w:cs="Times New Roman"/>
-          <w:sz w:val="24"/>
-          <w:szCs w:val="24"/>
-        </w:rPr>
-        <w:t>git</w:t>
-      </w:r>
+        <w:t>-</w:t>
+      </w:r>
+      <w:proofErr w:type="spellStart"/>
+      <w:r>
+        <w:rPr>
+          <w:rFonts w:cs="Times New Roman"/>
+          <w:sz w:val="24"/>
+          <w:szCs w:val="24"/>
+          <w:lang w:val="ru-RU"/>
+        </w:rPr>
+        <w:t>репозиторий</w:t>
+      </w:r>
+      <w:proofErr w:type="spellEnd"/>
+      <w:r>
+        <w:rPr>
+          <w:rFonts w:cs="Times New Roman"/>
+          <w:sz w:val="24"/>
+          <w:szCs w:val="24"/>
+          <w:lang w:val="ru-RU"/>
+        </w:rPr>
+        <w:t xml:space="preserve"> отличается от любого другого только папкой, в данном случае </w:t>
+      </w:r>
+      <w:proofErr w:type="gramStart"/>
+      <w:r>
+        <w:rPr>
+          <w:rFonts w:cs="Times New Roman"/>
+          <w:sz w:val="24"/>
+          <w:szCs w:val="24"/>
+          <w:lang w:val="ru-RU"/>
+        </w:rPr>
+        <w:t xml:space="preserve">– </w:t>
+      </w:r>
+      <w:r>
+        <w:rPr>
+          <w:rStyle w:val="HTMLCode"/>
+          <w:rFonts w:asciiTheme="minorHAnsi" w:eastAsiaTheme="majorEastAsia" w:hAnsiTheme="minorHAnsi"/>
+          <w:color w:val="000000"/>
+          <w:sz w:val="24"/>
+          <w:szCs w:val="24"/>
+          <w:bdr w:val="single" w:sz="6" w:space="1" w:color="DDDDDD" w:frame="1"/>
+          <w:shd w:val="clear" w:color="auto" w:fill="F9F9F9"/>
+        </w:rPr>
+        <w:t>.git</w:t>
+      </w:r>
+      <w:proofErr w:type="gramEnd"/>
       <w:r>
         <w:rPr>
           <w:rFonts w:cs="Times New Roman"/>
@@ -268,7 +305,6 @@
           <w:rFonts w:cs="Times New Roman"/>
           <w:sz w:val="24"/>
           <w:szCs w:val="24"/>
-          <w:lang w:val="ru-RU"/>
         </w:rPr>
       </w:pPr>
       <w:r>
@@ -295,16 +331,51 @@
           <w:szCs w:val="24"/>
           <w:lang w:val="ru-RU"/>
         </w:rPr>
-        <w:t>-репозиторий (под которым подразумеваются все файлы и папки + папка .</w:t>
-      </w:r>
-      <w:r>
-        <w:rPr>
-          <w:rFonts w:cs="Times New Roman"/>
-          <w:sz w:val="24"/>
-          <w:szCs w:val="24"/>
-        </w:rPr>
-        <w:t>git</w:t>
-      </w:r>
+        <w:t>-</w:t>
+      </w:r>
+      <w:proofErr w:type="spellStart"/>
+      <w:r>
+        <w:rPr>
+          <w:rFonts w:cs="Times New Roman"/>
+          <w:sz w:val="24"/>
+          <w:szCs w:val="24"/>
+          <w:lang w:val="ru-RU"/>
+        </w:rPr>
+        <w:t>репозиторий</w:t>
+      </w:r>
+      <w:proofErr w:type="spellEnd"/>
+      <w:r>
+        <w:rPr>
+          <w:rFonts w:cs="Times New Roman"/>
+          <w:sz w:val="24"/>
+          <w:szCs w:val="24"/>
+          <w:lang w:val="ru-RU"/>
+        </w:rPr>
+        <w:t xml:space="preserve"> (под которым подразумеваются все файлы и папки + </w:t>
+      </w:r>
+      <w:proofErr w:type="gramStart"/>
+      <w:r>
+        <w:rPr>
+          <w:rFonts w:cs="Times New Roman"/>
+          <w:sz w:val="24"/>
+          <w:szCs w:val="24"/>
+          <w:lang w:val="ru-RU"/>
+        </w:rPr>
+        <w:t xml:space="preserve">папка </w:t>
+      </w:r>
+      <w:r>
+        <w:rPr>
+          <w:rStyle w:val="HTMLCode"/>
+          <w:rFonts w:asciiTheme="minorHAnsi" w:eastAsiaTheme="majorEastAsia" w:hAnsiTheme="minorHAnsi"/>
+          <w:color w:val="000000"/>
+          <w:sz w:val="24"/>
+          <w:szCs w:val="24"/>
+          <w:bdr w:val="single" w:sz="6" w:space="1" w:color="DDDDDD" w:frame="1"/>
+          <w:shd w:val="clear" w:color="auto" w:fill="F9F9F9"/>
+        </w:rPr>
+        <w:t>.git</w:t>
+      </w:r>
+      <w:proofErr w:type="gramEnd"/>
       <w:r>
         <w:rPr>
           <w:rFonts w:cs="Times New Roman"/>
@@ -343,63 +414,45 @@
     <w:p>
       <w:pPr>
         <w:rPr>
-          <w:rFonts w:cs="Times New Roman"/>
-          <w:sz w:val="24"/>
-          <w:szCs w:val="24"/>
-          <w:lang w:val="ru-RU"/>
-        </w:rPr>
-      </w:pPr>
-      <w:r>
-        <w:rPr>
-          <w:rFonts w:cs="Times New Roman"/>
-          <w:sz w:val="24"/>
-          <w:szCs w:val="24"/>
-          <w:lang w:val="ru-RU"/>
-        </w:rPr>
-        <w:t>Также сл</w:t>
-      </w:r>
-      <w:r>
-        <w:rPr>
-          <w:rFonts w:cs="Times New Roman"/>
-          <w:sz w:val="24"/>
-          <w:szCs w:val="24"/>
-          <w:lang w:val="ru-RU"/>
-        </w:rPr>
-        <w:t xml:space="preserve">едует понимать, что только команда </w:t>
-      </w:r>
-      <w:r>
-        <w:rPr>
-          <w:rFonts w:cs="Times New Roman"/>
-          <w:sz w:val="24"/>
-          <w:szCs w:val="24"/>
-        </w:rPr>
-        <w:t>git</w:t>
-      </w:r>
-      <w:r>
-        <w:rPr>
-          <w:rFonts w:cs="Times New Roman"/>
-          <w:sz w:val="24"/>
-          <w:szCs w:val="24"/>
-          <w:lang w:val="ru-RU"/>
+          <w:rStyle w:val="HTMLCode"/>
+          <w:rFonts w:asciiTheme="minorHAnsi" w:eastAsiaTheme="majorEastAsia" w:hAnsiTheme="minorHAnsi"/>
+          <w:color w:val="000000"/>
+          <w:sz w:val="24"/>
+          <w:szCs w:val="24"/>
+          <w:bdr w:val="single" w:sz="6" w:space="1" w:color="DDDDDD" w:frame="1"/>
+          <w:shd w:val="clear" w:color="auto" w:fill="F9F9F9"/>
+        </w:rPr>
+      </w:pPr>
+      <w:r>
+        <w:rPr>
+          <w:rFonts w:cs="Times New Roman"/>
+          <w:sz w:val="24"/>
+          <w:szCs w:val="24"/>
+          <w:lang w:val="ru-RU"/>
+        </w:rPr>
+        <w:t>После этого, в рамках данной лабораторной работы, вам необходимо будет сделать свою ветку. Это делается при помощи команды</w:t>
+      </w:r>
+      <w:r>
+        <w:rPr>
+          <w:rFonts w:cs="Times New Roman"/>
+          <w:sz w:val="24"/>
+          <w:szCs w:val="24"/>
         </w:rPr>
         <w:t xml:space="preserve"> </w:t>
       </w:r>
-      <w:r>
-        <w:rPr>
-          <w:rFonts w:cs="Times New Roman"/>
-          <w:sz w:val="24"/>
-          <w:szCs w:val="24"/>
-        </w:rPr>
-        <w:t>pus</w:t>
-      </w:r>
-      <w:r>
-        <w:rPr>
-          <w:rFonts w:cs="Times New Roman"/>
-          <w:sz w:val="24"/>
-          <w:szCs w:val="24"/>
-          <w:lang w:val="ru-RU"/>
-        </w:rPr>
-        <w:t>h меняет состояние другого репозитория; все остальные команды меняют только ваш репозиторий.</w:t>
+      <w:bookmarkStart w:id="0" w:name="_GoBack"/>
+      <w:bookmarkEnd w:id="0"/>
+      <w:r>
+        <w:rPr>
+          <w:rStyle w:val="HTMLCode"/>
+          <w:rFonts w:asciiTheme="minorHAnsi" w:eastAsiaTheme="majorEastAsia" w:hAnsiTheme="minorHAnsi"/>
+          <w:color w:val="000000"/>
+          <w:sz w:val="24"/>
+          <w:szCs w:val="24"/>
+          <w:bdr w:val="single" w:sz="6" w:space="1" w:color="DDDDDD" w:frame="1"/>
+          <w:shd w:val="clear" w:color="auto" w:fill="F9F9F9"/>
+        </w:rPr>
+        <w:t>git checkout -b style</w:t>
       </w:r>
     </w:p>
     <w:p>
@@ -418,6 +471,1222 @@
           <w:szCs w:val="24"/>
           <w:lang w:val="ru-RU"/>
         </w:rPr>
+        <w:t>ПРИМЕЧАНИЕ</w:t>
+      </w:r>
+      <w:r>
+        <w:rPr>
+          <w:rFonts w:cs="Times New Roman"/>
+          <w:b/>
+          <w:bCs/>
+          <w:sz w:val="24"/>
+          <w:szCs w:val="24"/>
+          <w:lang w:val="ru-RU"/>
+        </w:rPr>
+        <w:t>:</w:t>
+      </w:r>
+      <w:r>
+        <w:rPr>
+          <w:rFonts w:cs="Times New Roman"/>
+          <w:sz w:val="24"/>
+          <w:szCs w:val="24"/>
+          <w:lang w:val="ru-RU"/>
+        </w:rPr>
+        <w:t> </w:t>
+      </w:r>
+      <w:proofErr w:type="spellStart"/>
+      <w:r>
+        <w:rPr>
+          <w:rStyle w:val="HTMLCode"/>
+          <w:rFonts w:asciiTheme="minorHAnsi" w:eastAsiaTheme="majorEastAsia" w:hAnsiTheme="minorHAnsi"/>
+          <w:color w:val="000000"/>
+          <w:sz w:val="24"/>
+          <w:szCs w:val="24"/>
+          <w:bdr w:val="single" w:sz="6" w:space="1" w:color="DDDDDD" w:frame="1"/>
+          <w:shd w:val="clear" w:color="auto" w:fill="F9F9F9"/>
+        </w:rPr>
+        <w:t>git</w:t>
+      </w:r>
+      <w:proofErr w:type="spellEnd"/>
+      <w:r>
+        <w:rPr>
+          <w:rStyle w:val="HTMLCode"/>
+          <w:rFonts w:asciiTheme="minorHAnsi" w:eastAsiaTheme="majorEastAsia" w:hAnsiTheme="minorHAnsi"/>
+          <w:color w:val="000000"/>
+          <w:sz w:val="24"/>
+          <w:szCs w:val="24"/>
+          <w:bdr w:val="single" w:sz="6" w:space="1" w:color="DDDDDD" w:frame="1"/>
+          <w:shd w:val="clear" w:color="auto" w:fill="F9F9F9"/>
+        </w:rPr>
+        <w:t xml:space="preserve"> </w:t>
+      </w:r>
+      <w:proofErr w:type="spellStart"/>
+      <w:r>
+        <w:rPr>
+          <w:rStyle w:val="HTMLCode"/>
+          <w:rFonts w:asciiTheme="minorHAnsi" w:eastAsiaTheme="majorEastAsia" w:hAnsiTheme="minorHAnsi"/>
+          <w:color w:val="000000"/>
+          <w:sz w:val="24"/>
+          <w:szCs w:val="24"/>
+          <w:bdr w:val="single" w:sz="6" w:space="1" w:color="DDDDDD" w:frame="1"/>
+          <w:shd w:val="clear" w:color="auto" w:fill="F9F9F9"/>
+        </w:rPr>
+        <w:t>checkout</w:t>
+      </w:r>
+      <w:proofErr w:type="spellEnd"/>
+      <w:r>
+        <w:rPr>
+          <w:rStyle w:val="HTMLCode"/>
+          <w:rFonts w:asciiTheme="minorHAnsi" w:eastAsiaTheme="majorEastAsia" w:hAnsiTheme="minorHAnsi"/>
+          <w:color w:val="000000"/>
+          <w:sz w:val="24"/>
+          <w:szCs w:val="24"/>
+          <w:bdr w:val="single" w:sz="6" w:space="1" w:color="DDDDDD" w:frame="1"/>
+          <w:shd w:val="clear" w:color="auto" w:fill="F9F9F9"/>
+        </w:rPr>
+        <w:t xml:space="preserve"> -b &lt;</w:t>
+      </w:r>
+      <w:proofErr w:type="spellStart"/>
+      <w:r>
+        <w:rPr>
+          <w:rStyle w:val="HTMLCode"/>
+          <w:rFonts w:asciiTheme="minorHAnsi" w:eastAsiaTheme="majorEastAsia" w:hAnsiTheme="minorHAnsi"/>
+          <w:color w:val="000000"/>
+          <w:sz w:val="24"/>
+          <w:szCs w:val="24"/>
+          <w:bdr w:val="single" w:sz="6" w:space="1" w:color="DDDDDD" w:frame="1"/>
+          <w:shd w:val="clear" w:color="auto" w:fill="F9F9F9"/>
+        </w:rPr>
+        <w:t>имяветки</w:t>
+      </w:r>
+      <w:proofErr w:type="spellEnd"/>
+      <w:r>
+        <w:rPr>
+          <w:rStyle w:val="HTMLCode"/>
+          <w:rFonts w:asciiTheme="minorHAnsi" w:eastAsiaTheme="majorEastAsia" w:hAnsiTheme="minorHAnsi"/>
+          <w:color w:val="000000"/>
+          <w:sz w:val="24"/>
+          <w:szCs w:val="24"/>
+          <w:bdr w:val="single" w:sz="6" w:space="1" w:color="DDDDDD" w:frame="1"/>
+          <w:shd w:val="clear" w:color="auto" w:fill="F9F9F9"/>
+        </w:rPr>
+        <w:t>&gt;</w:t>
+      </w:r>
+      <w:r>
+        <w:rPr>
+          <w:rFonts w:cs="Times New Roman"/>
+          <w:sz w:val="24"/>
+          <w:szCs w:val="24"/>
+          <w:lang w:val="ru-RU"/>
+        </w:rPr>
+        <w:t> </w:t>
+      </w:r>
+      <w:r>
+        <w:rPr>
+          <w:rFonts w:cs="Times New Roman"/>
+          <w:sz w:val="24"/>
+          <w:szCs w:val="24"/>
+          <w:lang w:val="ru-RU"/>
+        </w:rPr>
+        <w:t xml:space="preserve">является </w:t>
+      </w:r>
+      <w:proofErr w:type="spellStart"/>
+      <w:r>
+        <w:rPr>
+          <w:rFonts w:cs="Times New Roman"/>
+          <w:sz w:val="24"/>
+          <w:szCs w:val="24"/>
+          <w:lang w:val="ru-RU"/>
+        </w:rPr>
+        <w:t>шорткатом</w:t>
+      </w:r>
+      <w:proofErr w:type="spellEnd"/>
+      <w:r>
+        <w:rPr>
+          <w:rFonts w:cs="Times New Roman"/>
+          <w:sz w:val="24"/>
+          <w:szCs w:val="24"/>
+          <w:lang w:val="ru-RU"/>
+        </w:rPr>
+        <w:t xml:space="preserve"> для</w:t>
+      </w:r>
+      <w:r>
+        <w:rPr>
+          <w:rFonts w:cs="Times New Roman"/>
+          <w:sz w:val="24"/>
+          <w:szCs w:val="24"/>
+          <w:lang w:val="ru-RU"/>
+        </w:rPr>
+        <w:t> </w:t>
+      </w:r>
+      <w:proofErr w:type="spellStart"/>
+      <w:r>
+        <w:rPr>
+          <w:rStyle w:val="HTMLCode"/>
+          <w:rFonts w:asciiTheme="minorHAnsi" w:eastAsiaTheme="majorEastAsia" w:hAnsiTheme="minorHAnsi"/>
+          <w:color w:val="000000"/>
+          <w:sz w:val="24"/>
+          <w:szCs w:val="24"/>
+          <w:bdr w:val="single" w:sz="6" w:space="1" w:color="DDDDDD" w:frame="1"/>
+          <w:shd w:val="clear" w:color="auto" w:fill="F9F9F9"/>
+        </w:rPr>
+        <w:t>git</w:t>
+      </w:r>
+      <w:proofErr w:type="spellEnd"/>
+      <w:r>
+        <w:rPr>
+          <w:rStyle w:val="HTMLCode"/>
+          <w:rFonts w:asciiTheme="minorHAnsi" w:eastAsiaTheme="majorEastAsia" w:hAnsiTheme="minorHAnsi"/>
+          <w:color w:val="000000"/>
+          <w:sz w:val="24"/>
+          <w:szCs w:val="24"/>
+          <w:bdr w:val="single" w:sz="6" w:space="1" w:color="DDDDDD" w:frame="1"/>
+          <w:shd w:val="clear" w:color="auto" w:fill="F9F9F9"/>
+        </w:rPr>
+        <w:t xml:space="preserve"> </w:t>
+      </w:r>
+      <w:proofErr w:type="spellStart"/>
+      <w:r>
+        <w:rPr>
+          <w:rStyle w:val="HTMLCode"/>
+          <w:rFonts w:asciiTheme="minorHAnsi" w:eastAsiaTheme="majorEastAsia" w:hAnsiTheme="minorHAnsi"/>
+          <w:color w:val="000000"/>
+          <w:sz w:val="24"/>
+          <w:szCs w:val="24"/>
+          <w:bdr w:val="single" w:sz="6" w:space="1" w:color="DDDDDD" w:frame="1"/>
+          <w:shd w:val="clear" w:color="auto" w:fill="F9F9F9"/>
+        </w:rPr>
+        <w:t>branch</w:t>
+      </w:r>
+      <w:proofErr w:type="spellEnd"/>
+      <w:r>
+        <w:rPr>
+          <w:rStyle w:val="HTMLCode"/>
+          <w:rFonts w:asciiTheme="minorHAnsi" w:eastAsiaTheme="majorEastAsia" w:hAnsiTheme="minorHAnsi"/>
+          <w:color w:val="000000"/>
+          <w:sz w:val="24"/>
+          <w:szCs w:val="24"/>
+          <w:bdr w:val="single" w:sz="6" w:space="1" w:color="DDDDDD" w:frame="1"/>
+          <w:shd w:val="clear" w:color="auto" w:fill="F9F9F9"/>
+        </w:rPr>
+        <w:t xml:space="preserve"> &lt;</w:t>
+      </w:r>
+      <w:proofErr w:type="spellStart"/>
+      <w:r>
+        <w:rPr>
+          <w:rStyle w:val="HTMLCode"/>
+          <w:rFonts w:asciiTheme="minorHAnsi" w:eastAsiaTheme="majorEastAsia" w:hAnsiTheme="minorHAnsi"/>
+          <w:color w:val="000000"/>
+          <w:sz w:val="24"/>
+          <w:szCs w:val="24"/>
+          <w:bdr w:val="single" w:sz="6" w:space="1" w:color="DDDDDD" w:frame="1"/>
+          <w:shd w:val="clear" w:color="auto" w:fill="F9F9F9"/>
+        </w:rPr>
+        <w:t>имяветки</w:t>
+      </w:r>
+      <w:proofErr w:type="spellEnd"/>
+      <w:r>
+        <w:rPr>
+          <w:rStyle w:val="HTMLCode"/>
+          <w:rFonts w:asciiTheme="minorHAnsi" w:eastAsiaTheme="majorEastAsia" w:hAnsiTheme="minorHAnsi"/>
+          <w:color w:val="000000"/>
+          <w:sz w:val="24"/>
+          <w:szCs w:val="24"/>
+          <w:bdr w:val="single" w:sz="6" w:space="1" w:color="DDDDDD" w:frame="1"/>
+          <w:shd w:val="clear" w:color="auto" w:fill="F9F9F9"/>
+        </w:rPr>
+        <w:t>&gt;</w:t>
+      </w:r>
+      <w:r>
+        <w:rPr>
+          <w:rFonts w:cs="Times New Roman"/>
+          <w:sz w:val="24"/>
+          <w:szCs w:val="24"/>
+          <w:lang w:val="ru-RU"/>
+        </w:rPr>
+        <w:t> </w:t>
+      </w:r>
+      <w:r>
+        <w:rPr>
+          <w:rFonts w:cs="Times New Roman"/>
+          <w:sz w:val="24"/>
+          <w:szCs w:val="24"/>
+          <w:lang w:val="ru-RU"/>
+        </w:rPr>
+        <w:t>за которым идет</w:t>
+      </w:r>
+      <w:r>
+        <w:rPr>
+          <w:rFonts w:cs="Times New Roman"/>
+          <w:sz w:val="24"/>
+          <w:szCs w:val="24"/>
+          <w:lang w:val="ru-RU"/>
+        </w:rPr>
+        <w:t> </w:t>
+      </w:r>
+      <w:proofErr w:type="spellStart"/>
+      <w:r>
+        <w:rPr>
+          <w:rStyle w:val="HTMLCode"/>
+          <w:rFonts w:asciiTheme="minorHAnsi" w:eastAsiaTheme="majorEastAsia" w:hAnsiTheme="minorHAnsi"/>
+          <w:color w:val="000000"/>
+          <w:sz w:val="24"/>
+          <w:szCs w:val="24"/>
+          <w:bdr w:val="single" w:sz="6" w:space="1" w:color="DDDDDD" w:frame="1"/>
+          <w:shd w:val="clear" w:color="auto" w:fill="F9F9F9"/>
+        </w:rPr>
+        <w:t>git</w:t>
+      </w:r>
+      <w:proofErr w:type="spellEnd"/>
+      <w:r>
+        <w:rPr>
+          <w:rStyle w:val="HTMLCode"/>
+          <w:rFonts w:asciiTheme="minorHAnsi" w:eastAsiaTheme="majorEastAsia" w:hAnsiTheme="minorHAnsi"/>
+          <w:color w:val="000000"/>
+          <w:sz w:val="24"/>
+          <w:szCs w:val="24"/>
+          <w:bdr w:val="single" w:sz="6" w:space="1" w:color="DDDDDD" w:frame="1"/>
+          <w:shd w:val="clear" w:color="auto" w:fill="F9F9F9"/>
+        </w:rPr>
+        <w:t xml:space="preserve"> </w:t>
+      </w:r>
+      <w:proofErr w:type="spellStart"/>
+      <w:r>
+        <w:rPr>
+          <w:rStyle w:val="HTMLCode"/>
+          <w:rFonts w:asciiTheme="minorHAnsi" w:eastAsiaTheme="majorEastAsia" w:hAnsiTheme="minorHAnsi"/>
+          <w:color w:val="000000"/>
+          <w:sz w:val="24"/>
+          <w:szCs w:val="24"/>
+          <w:bdr w:val="single" w:sz="6" w:space="1" w:color="DDDDDD" w:frame="1"/>
+          <w:shd w:val="clear" w:color="auto" w:fill="F9F9F9"/>
+        </w:rPr>
+        <w:t>checkout</w:t>
+      </w:r>
+      <w:proofErr w:type="spellEnd"/>
+      <w:r>
+        <w:rPr>
+          <w:rStyle w:val="HTMLCode"/>
+          <w:rFonts w:asciiTheme="minorHAnsi" w:eastAsiaTheme="majorEastAsia" w:hAnsiTheme="minorHAnsi"/>
+          <w:color w:val="000000"/>
+          <w:sz w:val="24"/>
+          <w:szCs w:val="24"/>
+          <w:bdr w:val="single" w:sz="6" w:space="1" w:color="DDDDDD" w:frame="1"/>
+          <w:shd w:val="clear" w:color="auto" w:fill="F9F9F9"/>
+        </w:rPr>
+        <w:t xml:space="preserve"> &lt;</w:t>
+      </w:r>
+      <w:proofErr w:type="spellStart"/>
+      <w:r>
+        <w:rPr>
+          <w:rStyle w:val="HTMLCode"/>
+          <w:rFonts w:asciiTheme="minorHAnsi" w:eastAsiaTheme="majorEastAsia" w:hAnsiTheme="minorHAnsi"/>
+          <w:color w:val="000000"/>
+          <w:sz w:val="24"/>
+          <w:szCs w:val="24"/>
+          <w:bdr w:val="single" w:sz="6" w:space="1" w:color="DDDDDD" w:frame="1"/>
+          <w:shd w:val="clear" w:color="auto" w:fill="F9F9F9"/>
+        </w:rPr>
+        <w:t>имяветки</w:t>
+      </w:r>
+      <w:proofErr w:type="spellEnd"/>
+      <w:r>
+        <w:rPr>
+          <w:rStyle w:val="HTMLCode"/>
+          <w:rFonts w:asciiTheme="minorHAnsi" w:eastAsiaTheme="majorEastAsia" w:hAnsiTheme="minorHAnsi"/>
+          <w:color w:val="000000"/>
+          <w:sz w:val="24"/>
+          <w:szCs w:val="24"/>
+          <w:bdr w:val="single" w:sz="6" w:space="1" w:color="DDDDDD" w:frame="1"/>
+          <w:shd w:val="clear" w:color="auto" w:fill="F9F9F9"/>
+        </w:rPr>
+        <w:t>&gt;</w:t>
+      </w:r>
+      <w:r>
+        <w:rPr>
+          <w:rFonts w:cs="Times New Roman"/>
+          <w:sz w:val="24"/>
+          <w:szCs w:val="24"/>
+          <w:lang w:val="ru-RU"/>
+        </w:rPr>
+        <w:t>.</w:t>
+      </w:r>
+    </w:p>
+    <w:p>
+      <w:pPr>
+        <w:rPr>
+          <w:rFonts w:cs="Times New Roman"/>
+          <w:sz w:val="24"/>
+          <w:szCs w:val="24"/>
+          <w:lang w:val="ru-RU"/>
+        </w:rPr>
+      </w:pPr>
+      <w:r>
+        <w:rPr>
+          <w:rFonts w:cs="Times New Roman"/>
+          <w:sz w:val="24"/>
+          <w:szCs w:val="24"/>
+          <w:lang w:val="ru-RU"/>
+        </w:rPr>
+        <w:t>Далее</w:t>
+      </w:r>
+      <w:r>
+        <w:rPr>
+          <w:rFonts w:cs="Times New Roman"/>
+          <w:sz w:val="24"/>
+          <w:szCs w:val="24"/>
+          <w:lang w:val="ru-RU"/>
+        </w:rPr>
+        <w:t>, вам необходимо бу</w:t>
+      </w:r>
+      <w:r>
+        <w:rPr>
+          <w:rFonts w:cs="Times New Roman"/>
+          <w:sz w:val="24"/>
+          <w:szCs w:val="24"/>
+          <w:lang w:val="ru-RU"/>
+        </w:rPr>
+        <w:t>дет сделать изменения в файлах, которые после нужно будет добавить себе в ветку. Команда, которая делает это –</w:t>
+      </w:r>
+      <w:r>
+        <w:rPr>
+          <w:rFonts w:cs="Times New Roman"/>
+          <w:sz w:val="24"/>
+          <w:szCs w:val="24"/>
+          <w:lang w:val="ru-RU"/>
+        </w:rPr>
+        <w:t xml:space="preserve"> </w:t>
+      </w:r>
+      <w:r>
+        <w:rPr>
+          <w:rStyle w:val="HTMLCode"/>
+          <w:rFonts w:asciiTheme="minorHAnsi" w:eastAsiaTheme="majorEastAsia" w:hAnsiTheme="minorHAnsi"/>
+          <w:color w:val="000000"/>
+          <w:sz w:val="24"/>
+          <w:szCs w:val="24"/>
+          <w:bdr w:val="single" w:sz="6" w:space="1" w:color="DDDDDD" w:frame="1"/>
+          <w:shd w:val="clear" w:color="auto" w:fill="F9F9F9"/>
+        </w:rPr>
+        <w:t>git commit –m "Здесь сообщение"</w:t>
+      </w:r>
+      <w:r>
+        <w:rPr>
+          <w:rFonts w:cs="Times New Roman"/>
+          <w:sz w:val="24"/>
+          <w:szCs w:val="24"/>
+          <w:lang w:val="ru-RU"/>
+        </w:rPr>
+        <w:t>.</w:t>
+      </w:r>
+    </w:p>
+    <w:p>
+      <w:pPr>
+        <w:rPr>
+          <w:rFonts w:cs="Times New Roman"/>
+          <w:sz w:val="24"/>
+          <w:szCs w:val="24"/>
+          <w:lang w:val="ru-RU"/>
+        </w:rPr>
+      </w:pPr>
+      <w:r>
+        <w:rPr>
+          <w:rFonts w:cs="Times New Roman"/>
+          <w:sz w:val="24"/>
+          <w:szCs w:val="24"/>
+          <w:lang w:val="ru-RU"/>
+        </w:rPr>
+        <w:t xml:space="preserve">Теперь, когда у вас есть весь необходимый набор файлов, их можно запустить в общий </w:t>
+      </w:r>
+      <w:proofErr w:type="spellStart"/>
+      <w:r>
+        <w:rPr>
+          <w:rFonts w:cs="Times New Roman"/>
+          <w:sz w:val="24"/>
+          <w:szCs w:val="24"/>
+          <w:lang w:val="ru-RU"/>
+        </w:rPr>
+        <w:t>репозиторий</w:t>
+      </w:r>
+      <w:proofErr w:type="spellEnd"/>
+      <w:r>
+        <w:rPr>
+          <w:rFonts w:cs="Times New Roman"/>
+          <w:sz w:val="24"/>
+          <w:szCs w:val="24"/>
+          <w:lang w:val="ru-RU"/>
+        </w:rPr>
+        <w:t xml:space="preserve">. Это делается командой </w:t>
+      </w:r>
+      <w:r>
+        <w:rPr>
+          <w:rStyle w:val="HTMLCode"/>
+          <w:rFonts w:asciiTheme="minorHAnsi" w:eastAsiaTheme="majorEastAsia" w:hAnsiTheme="minorHAnsi"/>
+          <w:color w:val="000000"/>
+          <w:sz w:val="24"/>
+          <w:szCs w:val="24"/>
+          <w:bdr w:val="single" w:sz="6" w:space="1" w:color="DDDDDD" w:frame="1"/>
+          <w:shd w:val="clear" w:color="auto" w:fill="F9F9F9"/>
+        </w:rPr>
+        <w:t>git push</w:t>
+      </w:r>
+      <w:r>
+        <w:rPr>
+          <w:rStyle w:val="HTMLCode"/>
+          <w:rFonts w:asciiTheme="minorHAnsi" w:eastAsiaTheme="majorEastAsia" w:hAnsiTheme="minorHAnsi"/>
+          <w:color w:val="000000"/>
+          <w:sz w:val="24"/>
+          <w:szCs w:val="24"/>
+          <w:bdr w:val="single" w:sz="6" w:space="1" w:color="DDDDDD" w:frame="1"/>
+          <w:shd w:val="clear" w:color="auto" w:fill="F9F9F9"/>
+        </w:rPr>
+        <w:t xml:space="preserve"> origin &lt;имя ветки&gt;</w:t>
+      </w:r>
+      <w:r>
+        <w:rPr>
+          <w:rFonts w:cs="Times New Roman"/>
+          <w:sz w:val="24"/>
+          <w:szCs w:val="24"/>
+          <w:lang w:val="ru-RU"/>
+        </w:rPr>
+        <w:t>.</w:t>
+      </w:r>
+    </w:p>
+    <w:p>
+      <w:pPr>
+        <w:rPr>
+          <w:rFonts w:cs="Times New Roman"/>
+          <w:sz w:val="24"/>
+          <w:szCs w:val="24"/>
+          <w:lang w:val="ru-RU"/>
+        </w:rPr>
+      </w:pPr>
+      <w:r>
+        <w:rPr>
+          <w:rFonts w:cs="Times New Roman"/>
+          <w:sz w:val="24"/>
+          <w:szCs w:val="24"/>
+          <w:lang w:val="ru-RU"/>
+        </w:rPr>
+        <w:t xml:space="preserve">Комбинация </w:t>
+      </w:r>
+      <w:r>
+        <w:rPr>
+          <w:rStyle w:val="HTMLCode"/>
+          <w:rFonts w:asciiTheme="minorHAnsi" w:eastAsiaTheme="majorEastAsia" w:hAnsiTheme="minorHAnsi"/>
+          <w:color w:val="000000"/>
+          <w:sz w:val="24"/>
+          <w:szCs w:val="24"/>
+          <w:bdr w:val="single" w:sz="6" w:space="1" w:color="DDDDDD" w:frame="1"/>
+          <w:shd w:val="clear" w:color="auto" w:fill="F9F9F9"/>
+        </w:rPr>
+        <w:t>git commit</w:t>
+      </w:r>
+      <w:r>
+        <w:rPr>
+          <w:rFonts w:cs="Times New Roman"/>
+          <w:sz w:val="24"/>
+          <w:szCs w:val="24"/>
+          <w:lang w:val="ru-RU"/>
+        </w:rPr>
+        <w:t xml:space="preserve"> – </w:t>
+      </w:r>
+      <w:r>
+        <w:rPr>
+          <w:rStyle w:val="HTMLCode"/>
+          <w:rFonts w:asciiTheme="minorHAnsi" w:eastAsiaTheme="majorEastAsia" w:hAnsiTheme="minorHAnsi"/>
+          <w:color w:val="000000"/>
+          <w:sz w:val="24"/>
+          <w:szCs w:val="24"/>
+          <w:bdr w:val="single" w:sz="6" w:space="1" w:color="DDDDDD" w:frame="1"/>
+          <w:shd w:val="clear" w:color="auto" w:fill="F9F9F9"/>
+        </w:rPr>
+        <w:t>git push</w:t>
+      </w:r>
+      <w:r>
+        <w:rPr>
+          <w:rFonts w:cs="Times New Roman"/>
+          <w:sz w:val="24"/>
+          <w:szCs w:val="24"/>
+          <w:lang w:val="ru-RU"/>
+        </w:rPr>
+        <w:t xml:space="preserve"> продолжается до тех пор, пока в вашей ветке не закончена работа. </w:t>
+      </w:r>
+      <w:r>
+        <w:rPr>
+          <w:rFonts w:cs="Times New Roman"/>
+          <w:sz w:val="24"/>
+          <w:szCs w:val="24"/>
+          <w:lang w:val="ru-RU"/>
+        </w:rPr>
+        <w:t xml:space="preserve">Если она закончена, то теперь нужно как-то синхронизировать вашу ветку с общей (традиционное название – </w:t>
+      </w:r>
+      <w:r>
+        <w:rPr>
+          <w:rStyle w:val="HTMLCode"/>
+          <w:rFonts w:asciiTheme="minorHAnsi" w:eastAsiaTheme="majorEastAsia" w:hAnsiTheme="minorHAnsi"/>
+          <w:color w:val="000000"/>
+          <w:sz w:val="24"/>
+          <w:szCs w:val="24"/>
+          <w:bdr w:val="single" w:sz="6" w:space="1" w:color="DDDDDD" w:frame="1"/>
+          <w:shd w:val="clear" w:color="auto" w:fill="F9F9F9"/>
+        </w:rPr>
+        <w:t>master</w:t>
+      </w:r>
+      <w:r>
+        <w:rPr>
+          <w:rFonts w:cs="Times New Roman"/>
+          <w:sz w:val="24"/>
+          <w:szCs w:val="24"/>
+          <w:lang w:val="ru-RU"/>
+        </w:rPr>
+        <w:t>)</w:t>
+      </w:r>
+      <w:r>
+        <w:rPr>
+          <w:rFonts w:cs="Times New Roman"/>
+          <w:sz w:val="24"/>
+          <w:szCs w:val="24"/>
+          <w:lang w:val="ru-RU"/>
+        </w:rPr>
+        <w:t>.</w:t>
+      </w:r>
+    </w:p>
+    <w:p>
+      <w:pPr>
+        <w:rPr>
+          <w:rFonts w:cs="Times New Roman"/>
+          <w:sz w:val="24"/>
+          <w:szCs w:val="24"/>
+          <w:lang w:val="ru-RU"/>
+        </w:rPr>
+      </w:pPr>
+      <w:r>
+        <w:rPr>
+          <w:rFonts w:cs="Times New Roman"/>
+          <w:sz w:val="24"/>
+          <w:szCs w:val="24"/>
+          <w:lang w:val="ru-RU"/>
+        </w:rPr>
+        <w:t>Для этого вам нужно:</w:t>
+      </w:r>
+    </w:p>
+    <w:p>
+      <w:pPr>
+        <w:pStyle w:val="ListParagraph"/>
+        <w:numPr>
+          <w:ilvl w:val="0"/>
+          <w:numId w:val="13"/>
+        </w:numPr>
+        <w:rPr>
+          <w:rFonts w:cs="Times New Roman"/>
+          <w:sz w:val="24"/>
+          <w:szCs w:val="24"/>
+          <w:lang w:val="ru-RU"/>
+        </w:rPr>
+      </w:pPr>
+      <w:r>
+        <w:rPr>
+          <w:rFonts w:cs="Times New Roman"/>
+          <w:sz w:val="24"/>
+          <w:szCs w:val="24"/>
+          <w:lang w:val="ru-RU"/>
+        </w:rPr>
+        <w:t xml:space="preserve">Перейти в ветку </w:t>
+      </w:r>
+      <w:r>
+        <w:rPr>
+          <w:rStyle w:val="HTMLCode"/>
+          <w:rFonts w:asciiTheme="minorHAnsi" w:eastAsiaTheme="majorEastAsia" w:hAnsiTheme="minorHAnsi"/>
+          <w:color w:val="000000"/>
+          <w:sz w:val="24"/>
+          <w:szCs w:val="24"/>
+          <w:bdr w:val="single" w:sz="6" w:space="1" w:color="DDDDDD" w:frame="1"/>
+          <w:shd w:val="clear" w:color="auto" w:fill="F9F9F9"/>
+        </w:rPr>
+        <w:t>master</w:t>
+      </w:r>
+    </w:p>
+    <w:p>
+      <w:pPr>
+        <w:pStyle w:val="ListParagraph"/>
+        <w:numPr>
+          <w:ilvl w:val="0"/>
+          <w:numId w:val="13"/>
+        </w:numPr>
+        <w:rPr>
+          <w:rFonts w:cs="Times New Roman"/>
+          <w:sz w:val="24"/>
+          <w:szCs w:val="24"/>
+          <w:lang w:val="ru-RU"/>
+        </w:rPr>
+      </w:pPr>
+      <w:r>
+        <w:rPr>
+          <w:rFonts w:cs="Times New Roman"/>
+          <w:sz w:val="24"/>
+          <w:szCs w:val="24"/>
+          <w:lang w:val="ru-RU"/>
+        </w:rPr>
+        <w:t xml:space="preserve">Забрать последние изменения </w:t>
+      </w:r>
+      <w:proofErr w:type="gramStart"/>
+      <w:r>
+        <w:rPr>
+          <w:rFonts w:cs="Times New Roman"/>
+          <w:sz w:val="24"/>
+          <w:szCs w:val="24"/>
+          <w:lang w:val="ru-RU"/>
+        </w:rPr>
+        <w:t>(</w:t>
+      </w:r>
+      <w:r>
+        <w:rPr>
+          <w:rFonts w:cs="Times New Roman"/>
+          <w:sz w:val="24"/>
+          <w:szCs w:val="24"/>
+        </w:rPr>
+        <w:t xml:space="preserve"> </w:t>
+      </w:r>
+      <w:r>
+        <w:rPr>
+          <w:rStyle w:val="HTMLCode"/>
+          <w:rFonts w:asciiTheme="minorHAnsi" w:eastAsiaTheme="majorEastAsia" w:hAnsiTheme="minorHAnsi"/>
+          <w:color w:val="000000"/>
+          <w:sz w:val="24"/>
+          <w:szCs w:val="24"/>
+          <w:bdr w:val="single" w:sz="6" w:space="1" w:color="DDDDDD" w:frame="1"/>
+          <w:shd w:val="clear" w:color="auto" w:fill="F9F9F9"/>
+        </w:rPr>
+        <w:t>git</w:t>
+      </w:r>
+      <w:proofErr w:type="gramEnd"/>
+      <w:r>
+        <w:rPr>
+          <w:rStyle w:val="HTMLCode"/>
+          <w:rFonts w:asciiTheme="minorHAnsi" w:eastAsiaTheme="majorEastAsia" w:hAnsiTheme="minorHAnsi"/>
+          <w:color w:val="000000"/>
+          <w:sz w:val="24"/>
+          <w:szCs w:val="24"/>
+          <w:bdr w:val="single" w:sz="6" w:space="1" w:color="DDDDDD" w:frame="1"/>
+          <w:shd w:val="clear" w:color="auto" w:fill="F9F9F9"/>
+        </w:rPr>
+        <w:t xml:space="preserve"> pull</w:t>
+      </w:r>
+      <w:r>
+        <w:rPr>
+          <w:rFonts w:cs="Times New Roman"/>
+          <w:sz w:val="24"/>
+          <w:szCs w:val="24"/>
+        </w:rPr>
+        <w:t xml:space="preserve"> ( </w:t>
+      </w:r>
+      <w:r>
+        <w:rPr>
+          <w:rStyle w:val="HTMLCode"/>
+          <w:rFonts w:asciiTheme="minorHAnsi" w:eastAsiaTheme="majorEastAsia" w:hAnsiTheme="minorHAnsi"/>
+          <w:color w:val="000000"/>
+          <w:sz w:val="24"/>
+          <w:szCs w:val="24"/>
+          <w:bdr w:val="single" w:sz="6" w:space="1" w:color="DDDDDD" w:frame="1"/>
+          <w:shd w:val="clear" w:color="auto" w:fill="F9F9F9"/>
+        </w:rPr>
+        <w:t>git pull</w:t>
+      </w:r>
+      <w:r>
+        <w:rPr>
+          <w:rFonts w:cs="Times New Roman"/>
+          <w:sz w:val="24"/>
+          <w:szCs w:val="24"/>
+        </w:rPr>
+        <w:t xml:space="preserve"> = </w:t>
+      </w:r>
+      <w:r>
+        <w:rPr>
+          <w:rStyle w:val="HTMLCode"/>
+          <w:rFonts w:asciiTheme="minorHAnsi" w:eastAsiaTheme="majorEastAsia" w:hAnsiTheme="minorHAnsi"/>
+          <w:color w:val="000000"/>
+          <w:sz w:val="24"/>
+          <w:szCs w:val="24"/>
+          <w:bdr w:val="single" w:sz="6" w:space="1" w:color="DDDDDD" w:frame="1"/>
+          <w:shd w:val="clear" w:color="auto" w:fill="F9F9F9"/>
+        </w:rPr>
+        <w:t>git fetch</w:t>
+      </w:r>
+      <w:r>
+        <w:rPr>
+          <w:rFonts w:cs="Times New Roman"/>
+          <w:sz w:val="24"/>
+          <w:szCs w:val="24"/>
+        </w:rPr>
+        <w:t xml:space="preserve"> + </w:t>
+      </w:r>
+      <w:r>
+        <w:rPr>
+          <w:rStyle w:val="HTMLCode"/>
+          <w:rFonts w:asciiTheme="minorHAnsi" w:eastAsiaTheme="majorEastAsia" w:hAnsiTheme="minorHAnsi"/>
+          <w:color w:val="000000"/>
+          <w:sz w:val="24"/>
+          <w:szCs w:val="24"/>
+          <w:bdr w:val="single" w:sz="6" w:space="1" w:color="DDDDDD" w:frame="1"/>
+          <w:shd w:val="clear" w:color="auto" w:fill="F9F9F9"/>
+        </w:rPr>
+        <w:t>git merge</w:t>
+      </w:r>
+      <w:r>
+        <w:rPr>
+          <w:rFonts w:cs="Times New Roman"/>
+          <w:sz w:val="24"/>
+          <w:szCs w:val="24"/>
+        </w:rPr>
+        <w:t xml:space="preserve"> ))</w:t>
+      </w:r>
+    </w:p>
+    <w:p>
+      <w:pPr>
+        <w:pStyle w:val="ListParagraph"/>
+        <w:numPr>
+          <w:ilvl w:val="0"/>
+          <w:numId w:val="13"/>
+        </w:numPr>
+        <w:rPr>
+          <w:rFonts w:cs="Times New Roman"/>
+          <w:sz w:val="24"/>
+          <w:szCs w:val="24"/>
+          <w:lang w:val="ru-RU"/>
+        </w:rPr>
+      </w:pPr>
+      <w:proofErr w:type="spellStart"/>
+      <w:r>
+        <w:rPr>
+          <w:rFonts w:cs="Times New Roman"/>
+          <w:sz w:val="24"/>
+          <w:szCs w:val="24"/>
+          <w:lang w:val="ru-RU"/>
+        </w:rPr>
+        <w:t>Соеденить</w:t>
+      </w:r>
+      <w:proofErr w:type="spellEnd"/>
+      <w:r>
+        <w:rPr>
+          <w:rFonts w:cs="Times New Roman"/>
+          <w:sz w:val="24"/>
+          <w:szCs w:val="24"/>
+          <w:lang w:val="ru-RU"/>
+        </w:rPr>
+        <w:t xml:space="preserve"> свою ветку с мастер-веткой:</w:t>
+      </w:r>
+      <w:r>
+        <w:rPr>
+          <w:rFonts w:cs="Times New Roman"/>
+          <w:sz w:val="24"/>
+          <w:szCs w:val="24"/>
+          <w:lang w:val="ru-RU"/>
+        </w:rPr>
+        <w:t xml:space="preserve"> </w:t>
+      </w:r>
+      <w:r>
+        <w:rPr>
+          <w:rStyle w:val="HTMLCode"/>
+          <w:rFonts w:asciiTheme="minorHAnsi" w:eastAsiaTheme="majorEastAsia" w:hAnsiTheme="minorHAnsi"/>
+          <w:color w:val="000000"/>
+          <w:sz w:val="24"/>
+          <w:szCs w:val="24"/>
+          <w:bdr w:val="single" w:sz="6" w:space="1" w:color="DDDDDD" w:frame="1"/>
+          <w:shd w:val="clear" w:color="auto" w:fill="F9F9F9"/>
+        </w:rPr>
+        <w:t>git</w:t>
+      </w:r>
+      <w:r>
+        <w:rPr>
+          <w:rStyle w:val="HTMLCode"/>
+          <w:rFonts w:asciiTheme="minorHAnsi" w:eastAsiaTheme="majorEastAsia" w:hAnsiTheme="minorHAnsi"/>
+          <w:color w:val="000000"/>
+          <w:sz w:val="24"/>
+          <w:szCs w:val="24"/>
+          <w:bdr w:val="single" w:sz="6" w:space="1" w:color="DDDDDD" w:frame="1"/>
+          <w:shd w:val="clear" w:color="auto" w:fill="F9F9F9"/>
+          <w:lang w:val="ru-RU"/>
+        </w:rPr>
+        <w:t xml:space="preserve"> </w:t>
+      </w:r>
+      <w:r>
+        <w:rPr>
+          <w:rStyle w:val="HTMLCode"/>
+          <w:rFonts w:asciiTheme="minorHAnsi" w:eastAsiaTheme="majorEastAsia" w:hAnsiTheme="minorHAnsi"/>
+          <w:color w:val="000000"/>
+          <w:sz w:val="24"/>
+          <w:szCs w:val="24"/>
+          <w:bdr w:val="single" w:sz="6" w:space="1" w:color="DDDDDD" w:frame="1"/>
+          <w:shd w:val="clear" w:color="auto" w:fill="F9F9F9"/>
+        </w:rPr>
+        <w:t>merge</w:t>
+      </w:r>
+      <w:r>
+        <w:rPr>
+          <w:rStyle w:val="HTMLCode"/>
+          <w:rFonts w:asciiTheme="minorHAnsi" w:eastAsiaTheme="majorEastAsia" w:hAnsiTheme="minorHAnsi"/>
+          <w:color w:val="000000"/>
+          <w:sz w:val="24"/>
+          <w:szCs w:val="24"/>
+          <w:bdr w:val="single" w:sz="6" w:space="1" w:color="DDDDDD" w:frame="1"/>
+          <w:shd w:val="clear" w:color="auto" w:fill="F9F9F9"/>
+          <w:lang w:val="ru-RU"/>
+        </w:rPr>
+        <w:t xml:space="preserve"> &lt;имя ветки&gt;</w:t>
+      </w:r>
+      <w:r>
+        <w:rPr>
+          <w:rFonts w:cs="Times New Roman"/>
+          <w:sz w:val="24"/>
+          <w:szCs w:val="24"/>
+          <w:lang w:val="ru-RU"/>
+        </w:rPr>
+        <w:t>, например</w:t>
+      </w:r>
+      <w:r>
+        <w:rPr>
+          <w:rFonts w:cs="Times New Roman"/>
+          <w:sz w:val="24"/>
+          <w:szCs w:val="24"/>
+          <w:lang w:val="ru-RU"/>
+        </w:rPr>
+        <w:t>,</w:t>
+      </w:r>
+      <w:r>
+        <w:rPr>
+          <w:rFonts w:cs="Times New Roman"/>
+          <w:sz w:val="24"/>
+          <w:szCs w:val="24"/>
+          <w:lang w:val="ru-RU"/>
+        </w:rPr>
+        <w:t xml:space="preserve"> </w:t>
+      </w:r>
+      <w:r>
+        <w:rPr>
+          <w:rStyle w:val="HTMLCode"/>
+          <w:rFonts w:asciiTheme="minorHAnsi" w:eastAsiaTheme="majorEastAsia" w:hAnsiTheme="minorHAnsi"/>
+          <w:color w:val="000000"/>
+          <w:sz w:val="24"/>
+          <w:szCs w:val="24"/>
+          <w:bdr w:val="single" w:sz="6" w:space="1" w:color="DDDDDD" w:frame="1"/>
+          <w:shd w:val="clear" w:color="auto" w:fill="F9F9F9"/>
+        </w:rPr>
+        <w:t>git</w:t>
+      </w:r>
+      <w:r>
+        <w:rPr>
+          <w:rStyle w:val="HTMLCode"/>
+          <w:rFonts w:asciiTheme="minorHAnsi" w:eastAsiaTheme="majorEastAsia" w:hAnsiTheme="minorHAnsi"/>
+          <w:color w:val="000000"/>
+          <w:sz w:val="24"/>
+          <w:szCs w:val="24"/>
+          <w:bdr w:val="single" w:sz="6" w:space="1" w:color="DDDDDD" w:frame="1"/>
+          <w:shd w:val="clear" w:color="auto" w:fill="F9F9F9"/>
+          <w:lang w:val="ru-RU"/>
+        </w:rPr>
+        <w:t xml:space="preserve"> </w:t>
+      </w:r>
+      <w:r>
+        <w:rPr>
+          <w:rStyle w:val="HTMLCode"/>
+          <w:rFonts w:asciiTheme="minorHAnsi" w:eastAsiaTheme="majorEastAsia" w:hAnsiTheme="minorHAnsi"/>
+          <w:color w:val="000000"/>
+          <w:sz w:val="24"/>
+          <w:szCs w:val="24"/>
+          <w:bdr w:val="single" w:sz="6" w:space="1" w:color="DDDDDD" w:frame="1"/>
+          <w:shd w:val="clear" w:color="auto" w:fill="F9F9F9"/>
+        </w:rPr>
+        <w:t>merge</w:t>
+      </w:r>
+      <w:r>
+        <w:rPr>
+          <w:rStyle w:val="HTMLCode"/>
+          <w:rFonts w:asciiTheme="minorHAnsi" w:eastAsiaTheme="majorEastAsia" w:hAnsiTheme="minorHAnsi"/>
+          <w:color w:val="000000"/>
+          <w:sz w:val="24"/>
+          <w:szCs w:val="24"/>
+          <w:bdr w:val="single" w:sz="6" w:space="1" w:color="DDDDDD" w:frame="1"/>
+          <w:shd w:val="clear" w:color="auto" w:fill="F9F9F9"/>
+          <w:lang w:val="ru-RU"/>
+        </w:rPr>
+        <w:t xml:space="preserve"> </w:t>
+      </w:r>
+      <w:r>
+        <w:rPr>
+          <w:rStyle w:val="HTMLCode"/>
+          <w:rFonts w:asciiTheme="minorHAnsi" w:eastAsiaTheme="majorEastAsia" w:hAnsiTheme="minorHAnsi"/>
+          <w:color w:val="000000"/>
+          <w:sz w:val="24"/>
+          <w:szCs w:val="24"/>
+          <w:bdr w:val="single" w:sz="6" w:space="1" w:color="DDDDDD" w:frame="1"/>
+          <w:shd w:val="clear" w:color="auto" w:fill="F9F9F9"/>
+        </w:rPr>
+        <w:t>task</w:t>
+      </w:r>
+      <w:r>
+        <w:rPr>
+          <w:rStyle w:val="HTMLCode"/>
+          <w:rFonts w:asciiTheme="minorHAnsi" w:eastAsiaTheme="majorEastAsia" w:hAnsiTheme="minorHAnsi"/>
+          <w:color w:val="000000"/>
+          <w:sz w:val="24"/>
+          <w:szCs w:val="24"/>
+          <w:bdr w:val="single" w:sz="6" w:space="1" w:color="DDDDDD" w:frame="1"/>
+          <w:shd w:val="clear" w:color="auto" w:fill="F9F9F9"/>
+          <w:lang w:val="ru-RU"/>
+        </w:rPr>
+        <w:t>1</w:t>
+      </w:r>
+    </w:p>
+    <w:p>
+      <w:pPr>
+        <w:pStyle w:val="ListParagraph"/>
+        <w:numPr>
+          <w:ilvl w:val="0"/>
+          <w:numId w:val="13"/>
+        </w:numPr>
+        <w:rPr>
+          <w:rFonts w:cs="Times New Roman"/>
+          <w:sz w:val="24"/>
+          <w:szCs w:val="24"/>
+          <w:lang w:val="ru-RU"/>
+        </w:rPr>
+      </w:pPr>
+      <w:r>
+        <w:rPr>
+          <w:rFonts w:cs="Times New Roman"/>
+          <w:sz w:val="24"/>
+          <w:szCs w:val="24"/>
+          <w:lang w:val="ru-RU"/>
+        </w:rPr>
+        <w:t xml:space="preserve">Отослать изменения на сервер: </w:t>
+      </w:r>
+      <w:r>
+        <w:rPr>
+          <w:rStyle w:val="HTMLCode"/>
+          <w:rFonts w:asciiTheme="minorHAnsi" w:eastAsiaTheme="majorEastAsia" w:hAnsiTheme="minorHAnsi"/>
+          <w:color w:val="000000"/>
+          <w:sz w:val="24"/>
+          <w:szCs w:val="24"/>
+          <w:bdr w:val="single" w:sz="6" w:space="1" w:color="DDDDDD" w:frame="1"/>
+          <w:shd w:val="clear" w:color="auto" w:fill="F9F9F9"/>
+        </w:rPr>
+        <w:t>git</w:t>
+      </w:r>
+      <w:r>
+        <w:rPr>
+          <w:rStyle w:val="HTMLCode"/>
+          <w:rFonts w:asciiTheme="minorHAnsi" w:eastAsiaTheme="majorEastAsia" w:hAnsiTheme="minorHAnsi"/>
+          <w:color w:val="000000"/>
+          <w:sz w:val="24"/>
+          <w:szCs w:val="24"/>
+          <w:bdr w:val="single" w:sz="6" w:space="1" w:color="DDDDDD" w:frame="1"/>
+          <w:shd w:val="clear" w:color="auto" w:fill="F9F9F9"/>
+          <w:lang w:val="ru-RU"/>
+        </w:rPr>
+        <w:t xml:space="preserve"> </w:t>
+      </w:r>
+      <w:r>
+        <w:rPr>
+          <w:rStyle w:val="HTMLCode"/>
+          <w:rFonts w:asciiTheme="minorHAnsi" w:eastAsiaTheme="majorEastAsia" w:hAnsiTheme="minorHAnsi"/>
+          <w:color w:val="000000"/>
+          <w:sz w:val="24"/>
+          <w:szCs w:val="24"/>
+          <w:bdr w:val="single" w:sz="6" w:space="1" w:color="DDDDDD" w:frame="1"/>
+          <w:shd w:val="clear" w:color="auto" w:fill="F9F9F9"/>
+        </w:rPr>
+        <w:t>push</w:t>
+      </w:r>
+      <w:r>
+        <w:rPr>
+          <w:rStyle w:val="HTMLCode"/>
+          <w:rFonts w:asciiTheme="minorHAnsi" w:eastAsiaTheme="majorEastAsia" w:hAnsiTheme="minorHAnsi"/>
+          <w:color w:val="000000"/>
+          <w:sz w:val="24"/>
+          <w:szCs w:val="24"/>
+          <w:bdr w:val="single" w:sz="6" w:space="1" w:color="DDDDDD" w:frame="1"/>
+          <w:shd w:val="clear" w:color="auto" w:fill="F9F9F9"/>
+          <w:lang w:val="ru-RU"/>
+        </w:rPr>
+        <w:t xml:space="preserve"> </w:t>
+      </w:r>
+      <w:r>
+        <w:rPr>
+          <w:rStyle w:val="HTMLCode"/>
+          <w:rFonts w:asciiTheme="minorHAnsi" w:eastAsiaTheme="majorEastAsia" w:hAnsiTheme="minorHAnsi"/>
+          <w:color w:val="000000"/>
+          <w:sz w:val="24"/>
+          <w:szCs w:val="24"/>
+          <w:bdr w:val="single" w:sz="6" w:space="1" w:color="DDDDDD" w:frame="1"/>
+          <w:shd w:val="clear" w:color="auto" w:fill="F9F9F9"/>
+        </w:rPr>
+        <w:t>origin</w:t>
+      </w:r>
+      <w:r>
+        <w:rPr>
+          <w:rStyle w:val="HTMLCode"/>
+          <w:rFonts w:asciiTheme="minorHAnsi" w:eastAsiaTheme="majorEastAsia" w:hAnsiTheme="minorHAnsi"/>
+          <w:color w:val="000000"/>
+          <w:sz w:val="24"/>
+          <w:szCs w:val="24"/>
+          <w:bdr w:val="single" w:sz="6" w:space="1" w:color="DDDDDD" w:frame="1"/>
+          <w:shd w:val="clear" w:color="auto" w:fill="F9F9F9"/>
+          <w:lang w:val="ru-RU"/>
+        </w:rPr>
+        <w:t xml:space="preserve"> </w:t>
+      </w:r>
+      <w:r>
+        <w:rPr>
+          <w:rStyle w:val="HTMLCode"/>
+          <w:rFonts w:asciiTheme="minorHAnsi" w:eastAsiaTheme="majorEastAsia" w:hAnsiTheme="minorHAnsi"/>
+          <w:color w:val="000000"/>
+          <w:sz w:val="24"/>
+          <w:szCs w:val="24"/>
+          <w:bdr w:val="single" w:sz="6" w:space="1" w:color="DDDDDD" w:frame="1"/>
+          <w:shd w:val="clear" w:color="auto" w:fill="F9F9F9"/>
+        </w:rPr>
+        <w:t>master</w:t>
+      </w:r>
+    </w:p>
+    <w:p>
+      <w:pPr>
+        <w:rPr>
+          <w:rFonts w:cs="Times New Roman"/>
+          <w:sz w:val="24"/>
+          <w:szCs w:val="24"/>
+          <w:lang w:val="ru-RU"/>
+        </w:rPr>
+      </w:pPr>
+      <w:r>
+        <w:rPr>
+          <w:rFonts w:cs="Times New Roman"/>
+          <w:sz w:val="24"/>
+          <w:szCs w:val="24"/>
+          <w:lang w:val="ru-RU"/>
+        </w:rPr>
+        <w:t>Также сл</w:t>
+      </w:r>
+      <w:r>
+        <w:rPr>
+          <w:rFonts w:cs="Times New Roman"/>
+          <w:sz w:val="24"/>
+          <w:szCs w:val="24"/>
+          <w:lang w:val="ru-RU"/>
+        </w:rPr>
+        <w:t xml:space="preserve">едует понимать, что только команда </w:t>
+      </w:r>
+      <w:r>
+        <w:rPr>
+          <w:rStyle w:val="HTMLCode"/>
+          <w:rFonts w:asciiTheme="minorHAnsi" w:eastAsiaTheme="majorEastAsia" w:hAnsiTheme="minorHAnsi"/>
+          <w:color w:val="000000"/>
+          <w:sz w:val="24"/>
+          <w:szCs w:val="24"/>
+          <w:bdr w:val="single" w:sz="6" w:space="1" w:color="DDDDDD" w:frame="1"/>
+          <w:shd w:val="clear" w:color="auto" w:fill="F9F9F9"/>
+        </w:rPr>
+        <w:t>git</w:t>
+      </w:r>
+      <w:r>
+        <w:rPr>
+          <w:rStyle w:val="HTMLCode"/>
+          <w:rFonts w:asciiTheme="minorHAnsi" w:eastAsiaTheme="majorEastAsia" w:hAnsiTheme="minorHAnsi"/>
+          <w:color w:val="000000"/>
+          <w:sz w:val="24"/>
+          <w:szCs w:val="24"/>
+          <w:bdr w:val="single" w:sz="6" w:space="1" w:color="DDDDDD" w:frame="1"/>
+          <w:shd w:val="clear" w:color="auto" w:fill="F9F9F9"/>
+          <w:lang w:val="ru-RU"/>
+        </w:rPr>
+        <w:t xml:space="preserve"> </w:t>
+      </w:r>
+      <w:r>
+        <w:rPr>
+          <w:rStyle w:val="HTMLCode"/>
+          <w:rFonts w:asciiTheme="minorHAnsi" w:eastAsiaTheme="majorEastAsia" w:hAnsiTheme="minorHAnsi"/>
+          <w:color w:val="000000"/>
+          <w:sz w:val="24"/>
+          <w:szCs w:val="24"/>
+          <w:bdr w:val="single" w:sz="6" w:space="1" w:color="DDDDDD" w:frame="1"/>
+          <w:shd w:val="clear" w:color="auto" w:fill="F9F9F9"/>
+        </w:rPr>
+        <w:t>push</w:t>
+      </w:r>
+      <w:r>
+        <w:rPr>
+          <w:rFonts w:cs="Times New Roman"/>
+          <w:sz w:val="24"/>
+          <w:szCs w:val="24"/>
+          <w:lang w:val="ru-RU"/>
+        </w:rPr>
+        <w:t xml:space="preserve"> меняет состояние другого </w:t>
+      </w:r>
+      <w:proofErr w:type="spellStart"/>
+      <w:r>
+        <w:rPr>
+          <w:rFonts w:cs="Times New Roman"/>
+          <w:sz w:val="24"/>
+          <w:szCs w:val="24"/>
+          <w:lang w:val="ru-RU"/>
+        </w:rPr>
+        <w:t>репозитория</w:t>
+      </w:r>
+      <w:proofErr w:type="spellEnd"/>
+      <w:r>
+        <w:rPr>
+          <w:rFonts w:cs="Times New Roman"/>
+          <w:sz w:val="24"/>
+          <w:szCs w:val="24"/>
+          <w:lang w:val="ru-RU"/>
+        </w:rPr>
+        <w:t xml:space="preserve">; все остальные команды меняют только ваш </w:t>
+      </w:r>
+      <w:proofErr w:type="spellStart"/>
+      <w:r>
+        <w:rPr>
+          <w:rFonts w:cs="Times New Roman"/>
+          <w:sz w:val="24"/>
+          <w:szCs w:val="24"/>
+          <w:lang w:val="ru-RU"/>
+        </w:rPr>
+        <w:t>репозиторий</w:t>
+      </w:r>
+      <w:proofErr w:type="spellEnd"/>
+      <w:r>
+        <w:rPr>
+          <w:rFonts w:cs="Times New Roman"/>
+          <w:sz w:val="24"/>
+          <w:szCs w:val="24"/>
+          <w:lang w:val="ru-RU"/>
+        </w:rPr>
+        <w:t>.</w:t>
+      </w:r>
+      <w:r>
+        <w:rPr>
+          <w:rFonts w:cs="Times New Roman"/>
+          <w:sz w:val="24"/>
+          <w:szCs w:val="24"/>
+          <w:lang w:val="ru-RU"/>
+        </w:rPr>
+        <w:br w:type="page"/>
+      </w:r>
+    </w:p>
+    <w:p>
+      <w:pPr>
+        <w:rPr>
+          <w:rFonts w:cs="Times New Roman"/>
+          <w:sz w:val="24"/>
+          <w:szCs w:val="24"/>
+          <w:lang w:val="ru-RU"/>
+        </w:rPr>
+      </w:pPr>
+      <w:r>
+        <w:rPr>
+          <w:rFonts w:cs="Times New Roman"/>
+          <w:sz w:val="24"/>
+          <w:szCs w:val="24"/>
+          <w:lang w:val="ru-RU"/>
+        </w:rPr>
+        <w:lastRenderedPageBreak/>
         <w:t>Итого, ц</w:t>
       </w:r>
       <w:r>
@@ -1243,7 +2512,39 @@
           <w:sz w:val="24"/>
           <w:lang w:val="ru-RU"/>
         </w:rPr>
-        <w:t>сайт. Для начала работы склонируйте репозиторий по ссылке, предоставленной преподавателем.</w:t>
+        <w:t xml:space="preserve">сайт. Для начала работы </w:t>
+      </w:r>
+      <w:proofErr w:type="spellStart"/>
+      <w:r>
+        <w:rPr>
+          <w:sz w:val="24"/>
+          <w:lang w:val="ru-RU"/>
+        </w:rPr>
+        <w:t>склонируйте</w:t>
+      </w:r>
+      <w:proofErr w:type="spellEnd"/>
+      <w:r>
+        <w:rPr>
+          <w:sz w:val="24"/>
+          <w:lang w:val="ru-RU"/>
+        </w:rPr>
+        <w:t xml:space="preserve"> </w:t>
+      </w:r>
+      <w:proofErr w:type="spellStart"/>
+      <w:r>
+        <w:rPr>
+          <w:sz w:val="24"/>
+          <w:lang w:val="ru-RU"/>
+        </w:rPr>
+        <w:t>репозиторий</w:t>
+      </w:r>
+      <w:proofErr w:type="spellEnd"/>
+      <w:r>
+        <w:rPr>
+          <w:sz w:val="24"/>
+          <w:lang w:val="ru-RU"/>
+        </w:rPr>
+        <w:t xml:space="preserve"> по ссылке, предоставленной преподавателем.</w:t>
       </w:r>
     </w:p>
     <w:p>
@@ -1298,7 +2599,23 @@
           <w:sz w:val="24"/>
           <w:lang w:val="ru-RU"/>
         </w:rPr>
-        <w:t>Когда всё готово, выполняется мерж с мастер-веткой.</w:t>
+        <w:t xml:space="preserve">Когда всё готово, выполняется </w:t>
+      </w:r>
+      <w:proofErr w:type="spellStart"/>
+      <w:r>
+        <w:rPr>
+          <w:sz w:val="24"/>
+          <w:lang w:val="ru-RU"/>
+        </w:rPr>
+        <w:t>мерж</w:t>
+      </w:r>
+      <w:proofErr w:type="spellEnd"/>
+      <w:r>
+        <w:rPr>
+          <w:sz w:val="24"/>
+          <w:lang w:val="ru-RU"/>
+        </w:rPr>
+        <w:t xml:space="preserve"> с мастер-веткой.</w:t>
       </w:r>
     </w:p>
     <w:p>
@@ -1332,7 +2649,23 @@
           <w:sz w:val="24"/>
           <w:lang w:val="ru-RU"/>
         </w:rPr>
-        <w:t xml:space="preserve">, разбейте на разные коммиты. </w:t>
+        <w:t xml:space="preserve">, разбейте на разные </w:t>
+      </w:r>
+      <w:proofErr w:type="spellStart"/>
+      <w:r>
+        <w:rPr>
+          <w:sz w:val="24"/>
+          <w:lang w:val="ru-RU"/>
+        </w:rPr>
+        <w:t>коммиты</w:t>
+      </w:r>
+      <w:proofErr w:type="spellEnd"/>
+      <w:r>
+        <w:rPr>
+          <w:sz w:val="24"/>
+          <w:lang w:val="ru-RU"/>
+        </w:rPr>
+        <w:t xml:space="preserve">. </w:t>
       </w:r>
       <w:r>
         <w:rPr>
@@ -1346,7 +2679,23 @@
           <w:sz w:val="24"/>
           <w:lang w:val="ru-RU"/>
         </w:rPr>
-        <w:t>названия – в разные коммиты; исправление трёх одинаковых ссылок на три разные – в один.</w:t>
+        <w:t xml:space="preserve">названия – в разные </w:t>
+      </w:r>
+      <w:proofErr w:type="spellStart"/>
+      <w:r>
+        <w:rPr>
+          <w:sz w:val="24"/>
+          <w:lang w:val="ru-RU"/>
+        </w:rPr>
+        <w:t>коммиты</w:t>
+      </w:r>
+      <w:proofErr w:type="spellEnd"/>
+      <w:r>
+        <w:rPr>
+          <w:sz w:val="24"/>
+          <w:lang w:val="ru-RU"/>
+        </w:rPr>
+        <w:t>; исправление трёх одинаковых ссылок на три разные – в один.</w:t>
       </w:r>
     </w:p>
     <w:p>
@@ -1366,7 +2715,23 @@
           <w:sz w:val="24"/>
           <w:lang w:val="ru-RU"/>
         </w:rPr>
-        <w:t>Каждый коммит необходимо сопроводить качественным сообщением.</w:t>
+        <w:t xml:space="preserve">Каждый </w:t>
+      </w:r>
+      <w:proofErr w:type="spellStart"/>
+      <w:r>
+        <w:rPr>
+          <w:sz w:val="24"/>
+          <w:lang w:val="ru-RU"/>
+        </w:rPr>
+        <w:t>коммит</w:t>
+      </w:r>
+      <w:proofErr w:type="spellEnd"/>
+      <w:r>
+        <w:rPr>
+          <w:sz w:val="24"/>
+          <w:lang w:val="ru-RU"/>
+        </w:rPr>
+        <w:t xml:space="preserve"> необходимо сопроводить качественным сообщением.</w:t>
       </w:r>
     </w:p>
     <w:p>
@@ -1493,14 +2858,28 @@
         </w:rPr>
         <w:t>1</w:t>
       </w:r>
-      <w:bookmarkStart w:id="0" w:name="_GoBack"/>
-      <w:bookmarkEnd w:id="0"/>
-      <w:r>
-        <w:rPr>
-          <w:sz w:val="24"/>
-          <w:lang w:val="ru-RU"/>
-        </w:rPr>
-        <w:t xml:space="preserve">.html – </w:t>
+      <w:r>
+        <w:rPr>
+          <w:sz w:val="24"/>
+          <w:lang w:val="ru-RU"/>
+        </w:rPr>
+        <w:t>.</w:t>
+      </w:r>
+      <w:proofErr w:type="spellStart"/>
+      <w:r>
+        <w:rPr>
+          <w:sz w:val="24"/>
+          <w:lang w:val="ru-RU"/>
+        </w:rPr>
+        <w:t>html</w:t>
+      </w:r>
+      <w:proofErr w:type="spellEnd"/>
+      <w:r>
+        <w:rPr>
+          <w:sz w:val="24"/>
+          <w:lang w:val="ru-RU"/>
+        </w:rPr>
+        <w:t xml:space="preserve"> – </w:t>
       </w:r>
       <w:r>
         <w:rPr>
@@ -1573,12 +2952,14 @@
         </w:rPr>
         <w:t xml:space="preserve">.html – </w:t>
       </w:r>
+      <w:proofErr w:type="spellStart"/>
       <w:r>
         <w:rPr>
           <w:sz w:val="24"/>
         </w:rPr>
         <w:t>Tchibo</w:t>
       </w:r>
+      <w:proofErr w:type="spellEnd"/>
     </w:p>
     <w:p>
       <w:pPr>
@@ -1605,12 +2986,28 @@
         </w:rPr>
         <w:t xml:space="preserve">.html – </w:t>
       </w:r>
-      <w:r>
-        <w:rPr>
-          <w:sz w:val="24"/>
-        </w:rPr>
-        <w:t>Чёрная карта</w:t>
-      </w:r>
+      <w:proofErr w:type="spellStart"/>
+      <w:r>
+        <w:rPr>
+          <w:sz w:val="24"/>
+        </w:rPr>
+        <w:t>Чёрная</w:t>
+      </w:r>
+      <w:proofErr w:type="spellEnd"/>
+      <w:r>
+        <w:rPr>
+          <w:sz w:val="24"/>
+        </w:rPr>
+        <w:t xml:space="preserve"> </w:t>
+      </w:r>
+      <w:proofErr w:type="spellStart"/>
+      <w:r>
+        <w:rPr>
+          <w:sz w:val="24"/>
+        </w:rPr>
+        <w:t>карта</w:t>
+      </w:r>
+      <w:proofErr w:type="spellEnd"/>
     </w:p>
     <w:p>
       <w:pPr>
@@ -1637,12 +3034,14 @@
         </w:rPr>
         <w:t xml:space="preserve">.html – </w:t>
       </w:r>
+      <w:proofErr w:type="spellStart"/>
       <w:r>
         <w:rPr>
           <w:sz w:val="24"/>
         </w:rPr>
         <w:t>Жокей</w:t>
       </w:r>
+      <w:proofErr w:type="spellEnd"/>
     </w:p>
     <w:p>
       <w:pPr>
@@ -1698,14 +3097,32 @@
           <w:sz w:val="24"/>
           <w:lang w:val="ru-RU"/>
         </w:rPr>
-        <w:t xml:space="preserve">.html – </w:t>
-      </w:r>
+        <w:t>.</w:t>
+      </w:r>
+      <w:proofErr w:type="spellStart"/>
+      <w:r>
+        <w:rPr>
+          <w:sz w:val="24"/>
+          <w:lang w:val="ru-RU"/>
+        </w:rPr>
+        <w:t>html</w:t>
+      </w:r>
+      <w:proofErr w:type="spellEnd"/>
+      <w:r>
+        <w:rPr>
+          <w:sz w:val="24"/>
+          <w:lang w:val="ru-RU"/>
+        </w:rPr>
+        <w:t xml:space="preserve"> – </w:t>
+      </w:r>
+      <w:proofErr w:type="spellStart"/>
       <w:r>
         <w:rPr>
           <w:sz w:val="24"/>
         </w:rPr>
         <w:t>MacCoffee</w:t>
       </w:r>
+      <w:proofErr w:type="spellEnd"/>
     </w:p>
     <w:p>
       <w:pPr>
@@ -1796,12 +3213,14 @@
         </w:rPr>
         <w:t xml:space="preserve">.html – </w:t>
       </w:r>
+      <w:proofErr w:type="spellStart"/>
       <w:r>
         <w:rPr>
           <w:sz w:val="24"/>
         </w:rPr>
         <w:t>Jardin</w:t>
       </w:r>
+      <w:proofErr w:type="spellEnd"/>
     </w:p>
     <w:p>
       <w:pPr>
@@ -1833,14 +3252,32 @@
           <w:sz w:val="24"/>
           <w:lang w:val="ru-RU"/>
         </w:rPr>
-        <w:t xml:space="preserve">.html – </w:t>
-      </w:r>
+        <w:t>.</w:t>
+      </w:r>
+      <w:proofErr w:type="spellStart"/>
+      <w:r>
+        <w:rPr>
+          <w:sz w:val="24"/>
+          <w:lang w:val="ru-RU"/>
+        </w:rPr>
+        <w:t>html</w:t>
+      </w:r>
+      <w:proofErr w:type="spellEnd"/>
+      <w:r>
+        <w:rPr>
+          <w:sz w:val="24"/>
+          <w:lang w:val="ru-RU"/>
+        </w:rPr>
+        <w:t xml:space="preserve"> – </w:t>
+      </w:r>
+      <w:proofErr w:type="spellStart"/>
       <w:r>
         <w:rPr>
           <w:sz w:val="24"/>
         </w:rPr>
         <w:t>Lacomba</w:t>
       </w:r>
+      <w:proofErr w:type="spellEnd"/>
     </w:p>
     <w:p>
       <w:pPr>
@@ -3077,6 +4514,95 @@
     </w:lvl>
   </w:abstractNum>
   <w:abstractNum w:abstractNumId="11" w15:restartNumberingAfterBreak="0">
+    <w:nsid w:val="73294887"/>
+    <w:multiLevelType w:val="hybridMultilevel"/>
+    <w:tmpl w:val="5E88EBD2"/>
+    <w:lvl w:ilvl="0" w:tplc="08090011">
+      <w:start w:val="1"/>
+      <w:numFmt w:val="decimal"/>
+      <w:lvlText w:val="%1)"/>
+      <w:lvlJc w:val="left"/>
+      <w:pPr>
+        <w:ind w:left="720" w:hanging="360"/>
+      </w:pPr>
+      <w:rPr>
+        <w:rFonts w:hint="default"/>
+      </w:rPr>
+    </w:lvl>
+    <w:lvl w:ilvl="1" w:tplc="08090019" w:tentative="1">
+      <w:start w:val="1"/>
+      <w:numFmt w:val="lowerLetter"/>
+      <w:lvlText w:val="%2."/>
+      <w:lvlJc w:val="left"/>
+      <w:pPr>
+        <w:ind w:left="1440" w:hanging="360"/>
+      </w:pPr>
+    </w:lvl>
+    <w:lvl w:ilvl="2" w:tplc="0809001B" w:tentative="1">
+      <w:start w:val="1"/>
+      <w:numFmt w:val="lowerRoman"/>
+      <w:lvlText w:val="%3."/>
+      <w:lvlJc w:val="right"/>
+      <w:pPr>
+        <w:ind w:left="2160" w:hanging="180"/>
+      </w:pPr>
+    </w:lvl>
+    <w:lvl w:ilvl="3" w:tplc="0809000F" w:tentative="1">
+      <w:start w:val="1"/>
+      <w:numFmt w:val="decimal"/>
+      <w:lvlText w:val="%4."/>
+      <w:lvlJc w:val="left"/>
+      <w:pPr>
+        <w:ind w:left="2880" w:hanging="360"/>
+      </w:pPr>
+    </w:lvl>
+    <w:lvl w:ilvl="4" w:tplc="08090019" w:tentative="1">
+      <w:start w:val="1"/>
+      <w:numFmt w:val="lowerLetter"/>
+      <w:lvlText w:val="%5."/>
+      <w:lvlJc w:val="left"/>
+      <w:pPr>
+        <w:ind w:left="3600" w:hanging="360"/>
+      </w:pPr>
+    </w:lvl>
+    <w:lvl w:ilvl="5" w:tplc="0809001B" w:tentative="1">
+      <w:start w:val="1"/>
+      <w:numFmt w:val="lowerRoman"/>
+      <w:lvlText w:val="%6."/>
+      <w:lvlJc w:val="right"/>
+      <w:pPr>
+        <w:ind w:left="4320" w:hanging="180"/>
+      </w:pPr>
+    </w:lvl>
+    <w:lvl w:ilvl="6" w:tplc="0809000F" w:tentative="1">
+      <w:start w:val="1"/>
+      <w:numFmt w:val="decimal"/>
+      <w:lvlText w:val="%7."/>
+      <w:lvlJc w:val="left"/>
+      <w:pPr>
+        <w:ind w:left="5040" w:hanging="360"/>
+      </w:pPr>
+    </w:lvl>
+    <w:lvl w:ilvl="7" w:tplc="08090019" w:tentative="1">
+      <w:start w:val="1"/>
+      <w:numFmt w:val="lowerLetter"/>
+      <w:lvlText w:val="%8."/>
+      <w:lvlJc w:val="left"/>
+      <w:pPr>
+        <w:ind w:left="5760" w:hanging="360"/>
+      </w:pPr>
+    </w:lvl>
+    <w:lvl w:ilvl="8" w:tplc="0809001B" w:tentative="1">
+      <w:start w:val="1"/>
+      <w:numFmt w:val="lowerRoman"/>
+      <w:lvlText w:val="%9."/>
+      <w:lvlJc w:val="right"/>
+      <w:pPr>
+        <w:ind w:left="6480" w:hanging="180"/>
+      </w:pPr>
+    </w:lvl>
+  </w:abstractNum>
+  <w:abstractNum w:abstractNumId="12" w15:restartNumberingAfterBreak="0">
     <w:nsid w:val="7448368C"/>
     <w:multiLevelType w:val="hybridMultilevel"/>
     <w:tmpl w:val="6B0AF5F0"/>
@@ -3196,10 +4722,13 @@
     <w:abstractNumId w:val="5"/>
   </w:num>
   <w:num w:numId="11">
-    <w:abstractNumId w:val="11"/>
+    <w:abstractNumId w:val="12"/>
   </w:num>
   <w:num w:numId="12">
     <w:abstractNumId w:val="2"/>
+  </w:num>
+  <w:num w:numId="13">
+    <w:abstractNumId w:val="11"/>
   </w:num>
 </w:numbering>
 </file>
@@ -3911,6 +5440,25 @@
       <w:u w:val="single"/>
     </w:rPr>
   </w:style>
+  <w:style w:type="paragraph" w:customStyle="1" w:styleId="note">
+    <w:name w:val="note"/>
+    <w:basedOn w:val="Normal"/>
+    <w:rsid w:val="00465019"/>
+    <w:pPr>
+      <w:spacing w:before="100" w:beforeAutospacing="1" w:after="100" w:afterAutospacing="1" w:line="240" w:lineRule="auto"/>
+    </w:pPr>
+    <w:rPr>
+      <w:rFonts w:ascii="Times New Roman" w:eastAsia="Times New Roman" w:hAnsi="Times New Roman" w:cs="Times New Roman"/>
+      <w:sz w:val="24"/>
+      <w:szCs w:val="24"/>
+      <w:lang w:eastAsia="en-GB"/>
+    </w:rPr>
+  </w:style>
+  <w:style w:type="character" w:customStyle="1" w:styleId="caps">
+    <w:name w:val="caps"/>
+    <w:basedOn w:val="DefaultParagraphFont"/>
+    <w:rsid w:val="00465019"/>
+  </w:style>
 </w:styles>
 </file>
 

</xml_diff>